<commit_message>
worked on the first two chapters of word
</commit_message>
<xml_diff>
--- a/teza/tezaAn.docx
+++ b/teza/tezaAn.docx
@@ -4,11 +4,11 @@
   <w:body>
     <w:p>
       <w:pPr>
-        <w:spacing w:after="0" w:line="360" w:lineRule="auto"/>
+        <w:spacing w:line="360" w:lineRule="auto"/>
         <w:ind w:firstLine="0"/>
         <w:jc w:val="center"/>
         <w:rPr>
-          <w:rFonts w:ascii="Times New Roman" w:hAnsi="Times New Roman" w:cs="Times New Roman"/>
+          <w:rFonts w:cs="Times New Roman"/>
           <w:b/>
           <w:bCs/>
           <w:sz w:val="32"/>
@@ -17,7 +17,7 @@
       </w:pPr>
       <w:r>
         <w:rPr>
-          <w:rFonts w:ascii="Times New Roman" w:hAnsi="Times New Roman" w:cs="Times New Roman"/>
+          <w:rFonts w:cs="Times New Roman"/>
           <w:b/>
           <w:bCs/>
           <w:sz w:val="32"/>
@@ -28,11 +28,11 @@
     </w:p>
     <w:p>
       <w:pPr>
-        <w:spacing w:after="0" w:line="360" w:lineRule="auto"/>
+        <w:spacing w:line="360" w:lineRule="auto"/>
         <w:ind w:firstLine="0"/>
         <w:jc w:val="center"/>
         <w:rPr>
-          <w:rFonts w:ascii="Times New Roman" w:hAnsi="Times New Roman" w:cs="Times New Roman"/>
+          <w:rFonts w:cs="Times New Roman"/>
           <w:b/>
           <w:bCs/>
           <w:sz w:val="32"/>
@@ -41,7 +41,7 @@
       </w:pPr>
       <w:r>
         <w:rPr>
-          <w:rFonts w:ascii="Times New Roman" w:hAnsi="Times New Roman" w:cs="Times New Roman"/>
+          <w:rFonts w:cs="Times New Roman"/>
           <w:b/>
           <w:bCs/>
           <w:sz w:val="32"/>
@@ -52,51 +52,51 @@
     </w:p>
     <w:p>
       <w:pPr>
-        <w:spacing w:after="0" w:line="360" w:lineRule="auto"/>
+        <w:spacing w:line="360" w:lineRule="auto"/>
         <w:ind w:firstLine="0"/>
         <w:jc w:val="center"/>
         <w:rPr>
-          <w:rFonts w:ascii="Times New Roman" w:hAnsi="Times New Roman" w:cs="Times New Roman"/>
-        </w:rPr>
-      </w:pPr>
-    </w:p>
-    <w:p>
-      <w:pPr>
-        <w:spacing w:after="0" w:line="360" w:lineRule="auto"/>
+          <w:rFonts w:cs="Times New Roman"/>
+        </w:rPr>
+      </w:pPr>
+    </w:p>
+    <w:p>
+      <w:pPr>
+        <w:spacing w:line="360" w:lineRule="auto"/>
         <w:ind w:firstLine="0"/>
         <w:jc w:val="center"/>
         <w:rPr>
-          <w:rFonts w:ascii="Times New Roman" w:hAnsi="Times New Roman" w:cs="Times New Roman"/>
-        </w:rPr>
-      </w:pPr>
-    </w:p>
-    <w:p>
-      <w:pPr>
-        <w:spacing w:after="0" w:line="360" w:lineRule="auto"/>
+          <w:rFonts w:cs="Times New Roman"/>
+        </w:rPr>
+      </w:pPr>
+    </w:p>
+    <w:p>
+      <w:pPr>
+        <w:spacing w:line="360" w:lineRule="auto"/>
         <w:ind w:firstLine="0"/>
         <w:jc w:val="center"/>
         <w:rPr>
-          <w:rFonts w:ascii="Times New Roman" w:hAnsi="Times New Roman" w:cs="Times New Roman"/>
-        </w:rPr>
-      </w:pPr>
-    </w:p>
-    <w:p>
-      <w:pPr>
-        <w:spacing w:after="0" w:line="360" w:lineRule="auto"/>
+          <w:rFonts w:cs="Times New Roman"/>
+        </w:rPr>
+      </w:pPr>
+    </w:p>
+    <w:p>
+      <w:pPr>
+        <w:spacing w:line="360" w:lineRule="auto"/>
         <w:ind w:firstLine="0"/>
         <w:jc w:val="center"/>
         <w:rPr>
-          <w:rFonts w:ascii="Times New Roman" w:hAnsi="Times New Roman" w:cs="Times New Roman"/>
-        </w:rPr>
-      </w:pPr>
-    </w:p>
-    <w:p>
-      <w:pPr>
-        <w:spacing w:after="0" w:line="360" w:lineRule="auto"/>
+          <w:rFonts w:cs="Times New Roman"/>
+        </w:rPr>
+      </w:pPr>
+    </w:p>
+    <w:p>
+      <w:pPr>
+        <w:spacing w:line="360" w:lineRule="auto"/>
         <w:ind w:firstLine="0"/>
         <w:jc w:val="center"/>
         <w:rPr>
-          <w:rFonts w:ascii="Times New Roman" w:hAnsi="Times New Roman" w:cs="Times New Roman"/>
+          <w:rFonts w:cs="Times New Roman"/>
           <w:b/>
           <w:bCs/>
           <w:sz w:val="44"/>
@@ -105,46 +105,36 @@
       </w:pPr>
       <w:r>
         <w:rPr>
-          <w:rFonts w:ascii="Times New Roman" w:hAnsi="Times New Roman" w:cs="Times New Roman"/>
+          <w:rFonts w:cs="Times New Roman"/>
           <w:b/>
           <w:bCs/>
           <w:sz w:val="44"/>
           <w:szCs w:val="44"/>
         </w:rPr>
-        <w:t>TEZĂ</w:t>
-      </w:r>
-      <w:r>
-        <w:rPr>
-          <w:rFonts w:ascii="Times New Roman" w:hAnsi="Times New Roman" w:cs="Times New Roman"/>
+        <w:t>TEZĂ DE AN</w:t>
+      </w:r>
+    </w:p>
+    <w:p>
+      <w:pPr>
+        <w:spacing w:line="360" w:lineRule="auto"/>
+        <w:ind w:firstLine="0"/>
+        <w:jc w:val="center"/>
+        <w:rPr>
+          <w:rFonts w:cs="Times New Roman"/>
           <w:b/>
           <w:bCs/>
           <w:sz w:val="44"/>
           <w:szCs w:val="44"/>
         </w:rPr>
-        <w:t xml:space="preserve"> DE AN</w:t>
-      </w:r>
-    </w:p>
-    <w:p>
-      <w:pPr>
-        <w:spacing w:after="0" w:line="360" w:lineRule="auto"/>
+      </w:pPr>
+    </w:p>
+    <w:p>
+      <w:pPr>
+        <w:spacing w:line="360" w:lineRule="auto"/>
         <w:ind w:firstLine="0"/>
         <w:jc w:val="center"/>
         <w:rPr>
-          <w:rFonts w:ascii="Times New Roman" w:hAnsi="Times New Roman" w:cs="Times New Roman"/>
-          <w:b/>
-          <w:bCs/>
-          <w:sz w:val="44"/>
-          <w:szCs w:val="44"/>
-        </w:rPr>
-      </w:pPr>
-    </w:p>
-    <w:p>
-      <w:pPr>
-        <w:spacing w:after="0" w:line="360" w:lineRule="auto"/>
-        <w:ind w:firstLine="0"/>
-        <w:jc w:val="center"/>
-        <w:rPr>
-          <w:rFonts w:ascii="Times New Roman" w:hAnsi="Times New Roman" w:cs="Times New Roman"/>
+          <w:rFonts w:cs="Times New Roman"/>
           <w:b/>
           <w:bCs/>
           <w:sz w:val="36"/>
@@ -153,7 +143,7 @@
       </w:pPr>
       <w:r>
         <w:rPr>
-          <w:rFonts w:ascii="Times New Roman" w:hAnsi="Times New Roman" w:cs="Times New Roman"/>
+          <w:rFonts w:cs="Times New Roman"/>
           <w:b/>
           <w:bCs/>
           <w:sz w:val="36"/>
@@ -164,18 +154,18 @@
     </w:p>
     <w:p>
       <w:pPr>
-        <w:spacing w:after="0" w:line="360" w:lineRule="auto"/>
+        <w:spacing w:line="360" w:lineRule="auto"/>
         <w:ind w:firstLine="0"/>
         <w:jc w:val="center"/>
         <w:rPr>
-          <w:rFonts w:ascii="Times New Roman" w:hAnsi="Times New Roman" w:cs="Times New Roman"/>
+          <w:rFonts w:cs="Times New Roman"/>
           <w:sz w:val="32"/>
           <w:szCs w:val="32"/>
         </w:rPr>
       </w:pPr>
       <w:r>
         <w:rPr>
-          <w:rFonts w:ascii="Times New Roman" w:hAnsi="Times New Roman" w:cs="Times New Roman"/>
+          <w:rFonts w:cs="Times New Roman"/>
           <w:b/>
           <w:bCs/>
           <w:sz w:val="36"/>
@@ -185,7 +175,7 @@
       </w:r>
       <w:r>
         <w:rPr>
-          <w:rFonts w:ascii="Times New Roman" w:hAnsi="Times New Roman" w:cs="Times New Roman"/>
+          <w:rFonts w:cs="Times New Roman"/>
           <w:sz w:val="36"/>
           <w:szCs w:val="36"/>
         </w:rPr>
@@ -193,7 +183,7 @@
       </w:r>
       <w:r>
         <w:rPr>
-          <w:rFonts w:ascii="Times New Roman" w:hAnsi="Times New Roman" w:cs="Times New Roman"/>
+          <w:rFonts w:cs="Times New Roman"/>
           <w:b/>
           <w:bCs/>
           <w:sz w:val="32"/>
@@ -203,27 +193,43 @@
       </w:r>
       <w:r>
         <w:rPr>
-          <w:rFonts w:ascii="Times New Roman" w:hAnsi="Times New Roman" w:cs="Times New Roman"/>
+          <w:rFonts w:cs="Times New Roman"/>
           <w:sz w:val="32"/>
           <w:szCs w:val="32"/>
         </w:rPr>
-        <w:t xml:space="preserve"> pentru Proiectul "Monitorizarea Reducerilor în Comerțul cu Amănuntul" </w:t>
-      </w:r>
-    </w:p>
-    <w:p>
-      <w:pPr>
-        <w:spacing w:after="0" w:line="360" w:lineRule="auto"/>
-        <w:ind w:firstLine="0"/>
-        <w:jc w:val="center"/>
-        <w:rPr>
-          <w:rFonts w:ascii="Times New Roman" w:hAnsi="Times New Roman" w:cs="Times New Roman"/>
+        <w:t xml:space="preserve"> pentru Proiectul "Monitorizarea Reducerilor în Comerț</w:t>
+      </w:r>
+      <w:r>
+        <w:rPr>
+          <w:rFonts w:cs="Times New Roman"/>
           <w:sz w:val="32"/>
           <w:szCs w:val="32"/>
         </w:rPr>
-      </w:pPr>
-      <w:r>
-        <w:rPr>
-          <w:rFonts w:ascii="Times New Roman" w:hAnsi="Times New Roman" w:cs="Times New Roman"/>
+        <w:t xml:space="preserve"> </w:t>
+      </w:r>
+      <w:r>
+        <w:rPr>
+          <w:rFonts w:cs="Times New Roman"/>
+          <w:sz w:val="32"/>
+          <w:szCs w:val="32"/>
+        </w:rPr>
+        <w:t xml:space="preserve">" </w:t>
+      </w:r>
+    </w:p>
+    <w:p>
+      <w:pPr>
+        <w:spacing w:line="360" w:lineRule="auto"/>
+        <w:ind w:firstLine="0"/>
+        <w:jc w:val="center"/>
+        <w:rPr>
+          <w:rFonts w:cs="Times New Roman"/>
+          <w:sz w:val="32"/>
+          <w:szCs w:val="32"/>
+        </w:rPr>
+      </w:pPr>
+      <w:r>
+        <w:rPr>
+          <w:rFonts w:cs="Times New Roman"/>
           <w:b/>
           <w:bCs/>
           <w:sz w:val="32"/>
@@ -233,7 +239,7 @@
       </w:r>
       <w:r>
         <w:rPr>
-          <w:rFonts w:ascii="Times New Roman" w:hAnsi="Times New Roman" w:cs="Times New Roman"/>
+          <w:rFonts w:cs="Times New Roman"/>
           <w:sz w:val="32"/>
           <w:szCs w:val="32"/>
         </w:rPr>
@@ -242,18 +248,18 @@
     </w:p>
     <w:p>
       <w:pPr>
-        <w:spacing w:after="0" w:line="360" w:lineRule="auto"/>
+        <w:spacing w:line="360" w:lineRule="auto"/>
         <w:ind w:firstLine="0"/>
         <w:jc w:val="center"/>
         <w:rPr>
-          <w:rFonts w:ascii="Times New Roman" w:hAnsi="Times New Roman" w:cs="Times New Roman"/>
+          <w:rFonts w:cs="Times New Roman"/>
           <w:sz w:val="32"/>
           <w:szCs w:val="32"/>
         </w:rPr>
       </w:pPr>
       <w:r>
         <w:rPr>
-          <w:rFonts w:ascii="Times New Roman" w:hAnsi="Times New Roman" w:cs="Times New Roman"/>
+          <w:rFonts w:cs="Times New Roman"/>
           <w:sz w:val="32"/>
           <w:szCs w:val="32"/>
         </w:rPr>
@@ -261,7 +267,7 @@
       </w:r>
       <w:r>
         <w:rPr>
-          <w:rFonts w:ascii="Times New Roman" w:hAnsi="Times New Roman" w:cs="Times New Roman"/>
+          <w:rFonts w:cs="Times New Roman"/>
           <w:b/>
           <w:bCs/>
           <w:sz w:val="32"/>
@@ -271,7 +277,7 @@
       </w:r>
       <w:r>
         <w:rPr>
-          <w:rFonts w:ascii="Times New Roman" w:hAnsi="Times New Roman" w:cs="Times New Roman"/>
+          <w:rFonts w:cs="Times New Roman"/>
           <w:sz w:val="32"/>
           <w:szCs w:val="32"/>
         </w:rPr>
@@ -280,28 +286,28 @@
     </w:p>
     <w:p>
       <w:pPr>
-        <w:spacing w:after="0" w:line="360" w:lineRule="auto"/>
+        <w:spacing w:line="360" w:lineRule="auto"/>
         <w:ind w:firstLine="0"/>
         <w:jc w:val="center"/>
         <w:rPr>
-          <w:rFonts w:ascii="Times New Roman" w:hAnsi="Times New Roman" w:cs="Times New Roman"/>
-        </w:rPr>
-      </w:pPr>
-    </w:p>
-    <w:p>
-      <w:pPr>
-        <w:spacing w:after="0" w:line="360" w:lineRule="auto"/>
+          <w:rFonts w:cs="Times New Roman"/>
+        </w:rPr>
+      </w:pPr>
+    </w:p>
+    <w:p>
+      <w:pPr>
+        <w:spacing w:line="360" w:lineRule="auto"/>
         <w:ind w:firstLine="0"/>
         <w:jc w:val="center"/>
         <w:rPr>
-          <w:rFonts w:ascii="Times New Roman" w:hAnsi="Times New Roman" w:cs="Times New Roman"/>
+          <w:rFonts w:cs="Times New Roman"/>
           <w:sz w:val="36"/>
           <w:szCs w:val="36"/>
         </w:rPr>
       </w:pPr>
       <w:r>
         <w:rPr>
-          <w:rFonts w:ascii="Times New Roman" w:hAnsi="Times New Roman" w:cs="Times New Roman"/>
+          <w:rFonts w:cs="Times New Roman"/>
           <w:b/>
           <w:bCs/>
           <w:sz w:val="36"/>
@@ -311,7 +317,7 @@
       </w:r>
       <w:r>
         <w:rPr>
-          <w:rFonts w:ascii="Times New Roman" w:hAnsi="Times New Roman" w:cs="Times New Roman"/>
+          <w:rFonts w:cs="Times New Roman"/>
           <w:sz w:val="36"/>
           <w:szCs w:val="36"/>
         </w:rPr>
@@ -319,7 +325,7 @@
       </w:r>
       <w:r>
         <w:rPr>
-          <w:rFonts w:ascii="Times New Roman" w:hAnsi="Times New Roman" w:cs="Times New Roman"/>
+          <w:rFonts w:cs="Times New Roman"/>
           <w:sz w:val="32"/>
           <w:szCs w:val="32"/>
         </w:rPr>
@@ -328,41 +334,41 @@
     </w:p>
     <w:p>
       <w:pPr>
-        <w:spacing w:after="0" w:line="360" w:lineRule="auto"/>
+        <w:spacing w:line="360" w:lineRule="auto"/>
         <w:ind w:firstLine="0"/>
         <w:jc w:val="center"/>
         <w:rPr>
-          <w:rFonts w:ascii="Times New Roman" w:hAnsi="Times New Roman" w:cs="Times New Roman"/>
-        </w:rPr>
-      </w:pPr>
-    </w:p>
-    <w:p>
-      <w:pPr>
-        <w:spacing w:after="0" w:line="360" w:lineRule="auto"/>
+          <w:rFonts w:cs="Times New Roman"/>
+        </w:rPr>
+      </w:pPr>
+    </w:p>
+    <w:p>
+      <w:pPr>
+        <w:spacing w:line="360" w:lineRule="auto"/>
         <w:ind w:firstLine="0"/>
         <w:jc w:val="center"/>
         <w:rPr>
-          <w:rFonts w:ascii="Times New Roman" w:hAnsi="Times New Roman" w:cs="Times New Roman"/>
-        </w:rPr>
-      </w:pPr>
-    </w:p>
-    <w:p>
-      <w:pPr>
-        <w:spacing w:after="0" w:line="360" w:lineRule="auto"/>
+          <w:rFonts w:cs="Times New Roman"/>
+        </w:rPr>
+      </w:pPr>
+    </w:p>
+    <w:p>
+      <w:pPr>
+        <w:spacing w:line="360" w:lineRule="auto"/>
         <w:ind w:firstLine="0"/>
         <w:jc w:val="center"/>
         <w:rPr>
-          <w:rFonts w:ascii="Times New Roman" w:hAnsi="Times New Roman" w:cs="Times New Roman"/>
-        </w:rPr>
-      </w:pPr>
-    </w:p>
-    <w:p>
-      <w:pPr>
-        <w:spacing w:after="0" w:line="360" w:lineRule="auto"/>
-        <w:ind w:firstLine="0"/>
-        <w:jc w:val="center"/>
-        <w:rPr>
-          <w:rFonts w:ascii="Times New Roman" w:hAnsi="Times New Roman" w:cs="Times New Roman"/>
+          <w:rFonts w:cs="Times New Roman"/>
+        </w:rPr>
+      </w:pPr>
+    </w:p>
+    <w:p>
+      <w:pPr>
+        <w:spacing w:line="360" w:lineRule="auto"/>
+        <w:ind w:firstLine="0"/>
+        <w:jc w:val="right"/>
+        <w:rPr>
+          <w:rFonts w:cs="Times New Roman"/>
           <w:b/>
           <w:bCs/>
           <w:sz w:val="32"/>
@@ -371,7 +377,7 @@
       </w:pPr>
       <w:r>
         <w:rPr>
-          <w:rFonts w:ascii="Times New Roman" w:hAnsi="Times New Roman" w:cs="Times New Roman"/>
+          <w:rFonts w:cs="Times New Roman"/>
           <w:b/>
           <w:bCs/>
           <w:sz w:val="32"/>
@@ -381,7 +387,7 @@
       </w:r>
       <w:r>
         <w:rPr>
-          <w:rFonts w:ascii="Times New Roman" w:hAnsi="Times New Roman" w:cs="Times New Roman"/>
+          <w:rFonts w:cs="Times New Roman"/>
           <w:b/>
           <w:bCs/>
           <w:sz w:val="32"/>
@@ -391,7 +397,7 @@
       </w:r>
       <w:r>
         <w:rPr>
-          <w:rFonts w:ascii="Times New Roman" w:hAnsi="Times New Roman" w:cs="Times New Roman"/>
+          <w:rFonts w:cs="Times New Roman"/>
           <w:b/>
           <w:bCs/>
           <w:sz w:val="32"/>
@@ -401,7 +407,7 @@
       </w:r>
       <w:r>
         <w:rPr>
-          <w:rFonts w:ascii="Times New Roman" w:hAnsi="Times New Roman" w:cs="Times New Roman"/>
+          <w:rFonts w:cs="Times New Roman"/>
           <w:b/>
           <w:bCs/>
           <w:sz w:val="32"/>
@@ -412,11 +418,11 @@
     </w:p>
     <w:p>
       <w:pPr>
-        <w:spacing w:after="0" w:line="360" w:lineRule="auto"/>
-        <w:ind w:firstLine="0"/>
-        <w:jc w:val="center"/>
-        <w:rPr>
-          <w:rFonts w:ascii="Times New Roman" w:hAnsi="Times New Roman" w:cs="Times New Roman"/>
+        <w:spacing w:line="360" w:lineRule="auto"/>
+        <w:ind w:firstLine="0"/>
+        <w:jc w:val="right"/>
+        <w:rPr>
+          <w:rFonts w:cs="Times New Roman"/>
           <w:b/>
           <w:bCs/>
           <w:sz w:val="32"/>
@@ -425,7 +431,7 @@
       </w:pPr>
       <w:r>
         <w:rPr>
-          <w:rFonts w:ascii="Times New Roman" w:hAnsi="Times New Roman" w:cs="Times New Roman"/>
+          <w:rFonts w:cs="Times New Roman"/>
           <w:b/>
           <w:bCs/>
           <w:sz w:val="32"/>
@@ -436,98 +442,2879 @@
     </w:p>
     <w:p>
       <w:pPr>
-        <w:spacing w:after="0" w:line="360" w:lineRule="auto"/>
+        <w:spacing w:line="360" w:lineRule="auto"/>
         <w:ind w:firstLine="0"/>
         <w:jc w:val="center"/>
         <w:rPr>
-          <w:rFonts w:ascii="Times New Roman" w:hAnsi="Times New Roman" w:cs="Times New Roman"/>
-        </w:rPr>
-      </w:pPr>
-    </w:p>
-    <w:p>
-      <w:pPr>
-        <w:spacing w:after="0" w:line="360" w:lineRule="auto"/>
+          <w:rFonts w:cs="Times New Roman"/>
+        </w:rPr>
+      </w:pPr>
+    </w:p>
+    <w:p>
+      <w:pPr>
+        <w:spacing w:line="360" w:lineRule="auto"/>
         <w:ind w:firstLine="0"/>
         <w:jc w:val="center"/>
         <w:rPr>
-          <w:rFonts w:ascii="Times New Roman" w:hAnsi="Times New Roman" w:cs="Times New Roman"/>
-        </w:rPr>
-      </w:pPr>
-    </w:p>
-    <w:p>
-      <w:pPr>
-        <w:spacing w:after="0" w:line="360" w:lineRule="auto"/>
+          <w:rFonts w:cs="Times New Roman"/>
+        </w:rPr>
+      </w:pPr>
+    </w:p>
+    <w:p>
+      <w:pPr>
+        <w:spacing w:line="360" w:lineRule="auto"/>
         <w:ind w:firstLine="0"/>
         <w:jc w:val="center"/>
         <w:rPr>
-          <w:rFonts w:ascii="Times New Roman" w:hAnsi="Times New Roman" w:cs="Times New Roman"/>
-        </w:rPr>
-      </w:pPr>
-    </w:p>
-    <w:p>
-      <w:pPr>
-        <w:spacing w:after="0" w:line="360" w:lineRule="auto"/>
+          <w:rFonts w:cs="Times New Roman"/>
+        </w:rPr>
+      </w:pPr>
+    </w:p>
+    <w:p>
+      <w:pPr>
+        <w:spacing w:line="360" w:lineRule="auto"/>
         <w:ind w:firstLine="0"/>
         <w:jc w:val="center"/>
         <w:rPr>
-          <w:rFonts w:ascii="Times New Roman" w:hAnsi="Times New Roman" w:cs="Times New Roman"/>
-        </w:rPr>
-      </w:pPr>
-    </w:p>
-    <w:p>
-      <w:pPr>
-        <w:spacing w:after="0" w:line="360" w:lineRule="auto"/>
-        <w:ind w:firstLine="0"/>
-        <w:jc w:val="center"/>
-        <w:rPr>
-          <w:rFonts w:ascii="Times New Roman" w:hAnsi="Times New Roman" w:cs="Times New Roman"/>
+          <w:rFonts w:cs="Times New Roman"/>
           <w:b/>
           <w:bCs/>
-          <w:sz w:val="36"/>
-          <w:szCs w:val="36"/>
-        </w:rPr>
-      </w:pPr>
-      <w:r>
-        <w:rPr>
-          <w:rFonts w:ascii="Times New Roman" w:hAnsi="Times New Roman" w:cs="Times New Roman"/>
+          <w:sz w:val="32"/>
+          <w:szCs w:val="32"/>
+        </w:rPr>
+      </w:pPr>
+      <w:r>
+        <w:rPr>
+          <w:rFonts w:cs="Times New Roman"/>
           <w:b/>
           <w:bCs/>
-          <w:sz w:val="36"/>
-          <w:szCs w:val="36"/>
+          <w:sz w:val="32"/>
+          <w:szCs w:val="32"/>
         </w:rPr>
         <w:t>Chişinău</w:t>
       </w:r>
       <w:r>
         <w:rPr>
-          <w:rFonts w:ascii="Times New Roman" w:hAnsi="Times New Roman" w:cs="Times New Roman"/>
+          <w:rFonts w:cs="Times New Roman"/>
           <w:b/>
           <w:bCs/>
-          <w:sz w:val="36"/>
-          <w:szCs w:val="36"/>
+          <w:sz w:val="32"/>
+          <w:szCs w:val="32"/>
         </w:rPr>
         <w:t>,</w:t>
       </w:r>
       <w:r>
         <w:rPr>
-          <w:rFonts w:ascii="Times New Roman" w:hAnsi="Times New Roman" w:cs="Times New Roman"/>
+          <w:rFonts w:cs="Times New Roman"/>
           <w:b/>
           <w:bCs/>
-          <w:sz w:val="36"/>
-          <w:szCs w:val="36"/>
+          <w:sz w:val="32"/>
+          <w:szCs w:val="32"/>
         </w:rPr>
         <w:t xml:space="preserve"> 202</w:t>
       </w:r>
       <w:r>
         <w:rPr>
-          <w:rFonts w:ascii="Times New Roman" w:hAnsi="Times New Roman" w:cs="Times New Roman"/>
+          <w:rFonts w:cs="Times New Roman"/>
           <w:b/>
           <w:bCs/>
-          <w:sz w:val="36"/>
-          <w:szCs w:val="36"/>
+          <w:sz w:val="32"/>
+          <w:szCs w:val="32"/>
         </w:rPr>
         <w:t>3</w:t>
       </w:r>
     </w:p>
+    <w:p>
+      <w:pPr>
+        <w:pStyle w:val="Heading1"/>
+        <w:spacing w:line="360" w:lineRule="auto"/>
+        <w:ind w:firstLine="0"/>
+        <w:rPr>
+          <w:szCs w:val="28"/>
+        </w:rPr>
+      </w:pPr>
+      <w:r>
+        <w:rPr>
+          <w:szCs w:val="28"/>
+        </w:rPr>
+        <w:lastRenderedPageBreak/>
+        <w:t xml:space="preserve">1. </w:t>
+      </w:r>
+      <w:r>
+        <w:rPr>
+          <w:szCs w:val="28"/>
+        </w:rPr>
+        <w:t>Introducere</w:t>
+      </w:r>
+      <w:r>
+        <w:rPr>
+          <w:szCs w:val="28"/>
+        </w:rPr>
+        <w:t xml:space="preserve"> în Baze de Date</w:t>
+      </w:r>
+    </w:p>
+    <w:p/>
+    <w:p>
+      <w:pPr>
+        <w:pStyle w:val="Heading2"/>
+        <w:spacing w:line="360" w:lineRule="auto"/>
+        <w:ind w:firstLine="0"/>
+      </w:pPr>
+      <w:r>
+        <w:t>1.</w:t>
+      </w:r>
+      <w:r>
+        <w:t>1. Conceptul Bazelor de Date. Prezentare Generală</w:t>
+      </w:r>
+      <w:r>
+        <w:t>.</w:t>
+      </w:r>
+    </w:p>
+    <w:p>
+      <w:pPr>
+        <w:spacing w:line="360" w:lineRule="auto"/>
+        <w:jc w:val="both"/>
+      </w:pPr>
+      <w:r>
+        <w:t>Bazele de date reprezintă un pilon central în domeniul tehnologiei informației, oferind un cadru organizat pentru stocarea, prelucrarea și regăsirea eficientă a datelor. Aceste sisteme structurate de informații se caracterizează printr-o organizare riguroasă, concepute pentru a facilita accesul și manipularea rapidă a datelor prin intermediul dispozitivelor informatice. În esență, o bază de date este alcătuită dintr-o serie de înregistrări, fiecare dintre acestea reprezentând o entitate distinctă, cu atribute și caracteristici comune, structurate într-un mod uniform și interconectate.</w:t>
+      </w:r>
+    </w:p>
+    <w:p>
+      <w:pPr>
+        <w:spacing w:line="360" w:lineRule="auto"/>
+        <w:jc w:val="both"/>
+      </w:pPr>
+      <w:r>
+        <w:t>Aceste înregistrări, sau entități, sunt blocurile de construcție ale oricărei baze de date și pot varia de la informații pur numerice la texte sau reprezentări grafice. Fiecare înregistrare conține câmpuri de date, care descriu atributele specifice ale entității. Există mai multe tipuri de baze de date, fiecare cu particularitățile și utilizările sale:</w:t>
+      </w:r>
+    </w:p>
+    <w:p>
+      <w:pPr>
+        <w:pStyle w:val="ListParagraph"/>
+        <w:numPr>
+          <w:ilvl w:val="0"/>
+          <w:numId w:val="1"/>
+        </w:numPr>
+        <w:spacing w:line="360" w:lineRule="auto"/>
+        <w:ind w:left="567" w:firstLine="0"/>
+        <w:jc w:val="both"/>
+      </w:pPr>
+      <w:r>
+        <w:rPr>
+          <w:i/>
+          <w:iCs/>
+        </w:rPr>
+        <w:t>Baze de date rețea (distribuite)</w:t>
+      </w:r>
+      <w:r>
+        <w:t>: Acestea permit stocarea datelor pe mai multe locații fizice, fiind interconectate prin rețele de calculatoare. Sunt folosite în scenarii unde datele sunt distribuite geografic sau unde este necesară o accesibilitate sporită.</w:t>
+      </w:r>
+    </w:p>
+    <w:p>
+      <w:pPr>
+        <w:pStyle w:val="ListParagraph"/>
+        <w:numPr>
+          <w:ilvl w:val="0"/>
+          <w:numId w:val="1"/>
+        </w:numPr>
+        <w:spacing w:line="360" w:lineRule="auto"/>
+        <w:ind w:left="567" w:firstLine="0"/>
+        <w:jc w:val="both"/>
+      </w:pPr>
+      <w:r>
+        <w:rPr>
+          <w:i/>
+          <w:iCs/>
+        </w:rPr>
+        <w:t>Baze de date relaționale</w:t>
+      </w:r>
+      <w:r>
+        <w:t>: Se bazează pe modelul relațional, unde datele sunt organizate în tabele. Fiecare tabel reprezintă o relație și conține rânduri și coloane. Limbajul SQL este adesea utilizat pentru manipularea datelor în aceste baze.</w:t>
+      </w:r>
+    </w:p>
+    <w:p>
+      <w:pPr>
+        <w:pStyle w:val="ListParagraph"/>
+        <w:numPr>
+          <w:ilvl w:val="0"/>
+          <w:numId w:val="1"/>
+        </w:numPr>
+        <w:spacing w:line="360" w:lineRule="auto"/>
+        <w:ind w:left="567" w:firstLine="0"/>
+        <w:jc w:val="both"/>
+      </w:pPr>
+      <w:r>
+        <w:rPr>
+          <w:i/>
+          <w:iCs/>
+        </w:rPr>
+        <w:t>Baze de date orientate pe obiecte</w:t>
+      </w:r>
+      <w:r>
+        <w:t>: Aceste baze de date stochează informațiile sub forma obiectelor, așa cum sunt ele definite în limbajele de programare orientate pe obiect. Acest tip de bază de date este util în aplicații care necesită modelarea complexă a datelor, precum sistemele CAD sau sistemele de management al documentelor.</w:t>
+      </w:r>
+    </w:p>
+    <w:p>
+      <w:pPr>
+        <w:pStyle w:val="ListParagraph"/>
+        <w:spacing w:line="360" w:lineRule="auto"/>
+        <w:ind w:left="567" w:firstLine="0"/>
+        <w:jc w:val="both"/>
+      </w:pPr>
+    </w:p>
+    <w:p>
+      <w:pPr>
+        <w:spacing w:line="360" w:lineRule="auto"/>
+        <w:jc w:val="both"/>
+      </w:pPr>
+      <w:r>
+        <w:t>O bază de date eficientă trebuie să îndeplinească mai multe condiții esențiale, cum ar fi asigurarea unei interdependențe sporite între date și programe, minimizarea redundanței și permiterea accesului rapid la informații. Arhitectura unei baze de date include, de obicei, trei componente principale: baza de date propriu-zisă, sistemul de gestiune a bazei de date și un dicționar al bazei de date (metabaza de date), care oferă informații esențiale despre structura și semantica datelor.</w:t>
+      </w:r>
+    </w:p>
+    <w:p>
+      <w:pPr>
+        <w:spacing w:line="360" w:lineRule="auto"/>
+        <w:jc w:val="both"/>
+      </w:pPr>
+      <w:r>
+        <w:t>În contextul dezvoltării continue a tehnologiei, bazele de date devin din ce în ce mai sofisticate și variate, reflectând nevoia crescândă de gestionare eficientă a unor volume mari de date în diverse domenii. Prezenta lucrare își propune să exploreze conceptele fundamentale ale bazelor de date, evidențiind importanța lor în cadrul sistemelor informatice moderne și contribuția lor la evoluția tehnologică.</w:t>
+      </w:r>
+    </w:p>
+    <w:p>
+      <w:pPr>
+        <w:pStyle w:val="Heading2"/>
+        <w:spacing w:line="360" w:lineRule="auto"/>
+        <w:ind w:firstLine="0"/>
+      </w:pPr>
+      <w:r>
+        <w:lastRenderedPageBreak/>
+        <w:t>1.</w:t>
+      </w:r>
+      <w:r>
+        <w:t xml:space="preserve">2. </w:t>
+      </w:r>
+      <w:r>
+        <w:t xml:space="preserve">Sisteme de Gestiune a Bazelor de Date. Prezentare generală.  </w:t>
+      </w:r>
+    </w:p>
+    <w:p>
+      <w:pPr>
+        <w:spacing w:line="360" w:lineRule="auto"/>
+        <w:jc w:val="both"/>
+      </w:pPr>
+      <w:r>
+        <w:t>Sistemele de Gestiune a Bazelor de Date (SGBD) reprezintă o componentă esențială în arhitectura modernă a sistemelor informatice, specializate în stocarea și prelucrarea eficientă a unui volum mare de date. Aceste sisteme joacă un rol vital în organizarea datelor pe suport fizic de memorare și gestionează diverse operații aplicate asupra acestor date.</w:t>
+      </w:r>
+    </w:p>
+    <w:p>
+      <w:pPr>
+        <w:spacing w:line="360" w:lineRule="auto"/>
+        <w:jc w:val="both"/>
+      </w:pPr>
+      <w:r>
+        <w:t>SGBD-urile sunt configurate ca intermediari între utilizatori și bazele de date, oferind un cadru prin care utilizatorii pot defini, construi, organiza și manipula date pentru diverse aplicații. Ele facilitează interacțiunea cu baza de date prin intermediul unor interfețe și limbaje de programare specifice, permițând utilizatorilor să execute interogări complexe și să actualizeze datele eficient.</w:t>
+      </w:r>
+    </w:p>
+    <w:p>
+      <w:pPr>
+        <w:spacing w:line="360" w:lineRule="auto"/>
+        <w:jc w:val="both"/>
+      </w:pPr>
+    </w:p>
+    <w:p>
+      <w:pPr>
+        <w:spacing w:line="360" w:lineRule="auto"/>
+        <w:jc w:val="both"/>
+      </w:pPr>
+      <w:r>
+        <w:t>Funcționalitățile esențiale ale unui SGBD includ:</w:t>
+      </w:r>
+    </w:p>
+    <w:p>
+      <w:pPr>
+        <w:pStyle w:val="ListParagraph"/>
+        <w:numPr>
+          <w:ilvl w:val="0"/>
+          <w:numId w:val="2"/>
+        </w:numPr>
+        <w:spacing w:line="360" w:lineRule="auto"/>
+        <w:ind w:firstLine="0"/>
+        <w:jc w:val="both"/>
+      </w:pPr>
+      <w:r>
+        <w:rPr>
+          <w:i/>
+          <w:iCs/>
+        </w:rPr>
+        <w:t>Definirea și Descrierea Structurii Bazei de Date</w:t>
+      </w:r>
+      <w:r>
+        <w:t>: Se realizează prin intermediul unui limbaj de definire a datelor (LDD), care permite modelarea și structurarea datelor conform unui anumit model de date.</w:t>
+      </w:r>
+    </w:p>
+    <w:p>
+      <w:pPr>
+        <w:pStyle w:val="ListParagraph"/>
+        <w:numPr>
+          <w:ilvl w:val="0"/>
+          <w:numId w:val="2"/>
+        </w:numPr>
+        <w:spacing w:line="360" w:lineRule="auto"/>
+        <w:ind w:firstLine="0"/>
+        <w:jc w:val="both"/>
+      </w:pPr>
+      <w:r>
+        <w:rPr>
+          <w:i/>
+          <w:iCs/>
+        </w:rPr>
+        <w:t>Încărcarea și Manipularea Datelor</w:t>
+      </w:r>
+      <w:r>
+        <w:t>: Încărcarea datelor în baza de date și manipularea lor se efectuează folosind limbajul de manipulare a datelor (LMD), care include operații de inserare, ștergere și actualizare a datelor.</w:t>
+      </w:r>
+    </w:p>
+    <w:p>
+      <w:pPr>
+        <w:pStyle w:val="ListParagraph"/>
+        <w:numPr>
+          <w:ilvl w:val="0"/>
+          <w:numId w:val="2"/>
+        </w:numPr>
+        <w:spacing w:line="360" w:lineRule="auto"/>
+        <w:ind w:firstLine="0"/>
+        <w:jc w:val="both"/>
+      </w:pPr>
+      <w:r>
+        <w:rPr>
+          <w:i/>
+          <w:iCs/>
+        </w:rPr>
+        <w:t>Interogarea și Actualizarea Datelor</w:t>
+      </w:r>
+      <w:r>
+        <w:t>: SGBD-urile permit interogarea datelor pentru vizualizarea și consultarea informațiilor și actualizarea acestora, respectând restricțiile de integritate ale bazei de date.</w:t>
+      </w:r>
+    </w:p>
+    <w:p>
+      <w:pPr>
+        <w:pStyle w:val="ListParagraph"/>
+        <w:numPr>
+          <w:ilvl w:val="0"/>
+          <w:numId w:val="2"/>
+        </w:numPr>
+        <w:spacing w:line="360" w:lineRule="auto"/>
+        <w:ind w:firstLine="0"/>
+        <w:jc w:val="both"/>
+      </w:pPr>
+      <w:r>
+        <w:rPr>
+          <w:i/>
+          <w:iCs/>
+        </w:rPr>
+        <w:t>Întreținerea și Reorganizarea Bazei de Date</w:t>
+      </w:r>
+      <w:r>
+        <w:t>: Aceste operații sunt esențiale pentru menținerea eficienței și actualitatea bazei de date, fiind executate prin utilitare proprii ale SGBD sau de către administratorul bazei de date.</w:t>
+      </w:r>
+    </w:p>
+    <w:p>
+      <w:pPr>
+        <w:pStyle w:val="ListParagraph"/>
+        <w:numPr>
+          <w:ilvl w:val="0"/>
+          <w:numId w:val="2"/>
+        </w:numPr>
+        <w:spacing w:line="360" w:lineRule="auto"/>
+        <w:ind w:firstLine="0"/>
+        <w:jc w:val="both"/>
+      </w:pPr>
+      <w:r>
+        <w:rPr>
+          <w:i/>
+          <w:iCs/>
+        </w:rPr>
+        <w:t>Securitatea Datelor</w:t>
+      </w:r>
+      <w:r>
+        <w:t>: Asigurarea confidențialității și securității datelor este o componentă critică, implicând autorizarea și controlul accesului la date, precum și criptarea acestora.</w:t>
+      </w:r>
+    </w:p>
+    <w:p>
+      <w:pPr>
+        <w:spacing w:line="360" w:lineRule="auto"/>
+        <w:jc w:val="both"/>
+      </w:pPr>
+    </w:p>
+    <w:p>
+      <w:pPr>
+        <w:spacing w:line="360" w:lineRule="auto"/>
+        <w:jc w:val="both"/>
+      </w:pPr>
+      <w:r>
+        <w:t>Funcțiile distincte ale unui SGBD sunt:</w:t>
+      </w:r>
+    </w:p>
+    <w:p>
+      <w:pPr>
+        <w:pStyle w:val="ListParagraph"/>
+        <w:numPr>
+          <w:ilvl w:val="0"/>
+          <w:numId w:val="3"/>
+        </w:numPr>
+        <w:spacing w:line="360" w:lineRule="auto"/>
+        <w:ind w:left="567" w:firstLine="0"/>
+        <w:jc w:val="both"/>
+      </w:pPr>
+      <w:r>
+        <w:rPr>
+          <w:i/>
+          <w:iCs/>
+        </w:rPr>
+        <w:t>Funcția de Descriere a Datelor</w:t>
+      </w:r>
+      <w:r>
+        <w:t>: Realizată cu ajutorul LDD, aceasta implică descrierea atributelor, legăturilor dintre entități, criteriilor de validare a datelor și metodelor de acces.</w:t>
+      </w:r>
+    </w:p>
+    <w:p>
+      <w:pPr>
+        <w:pStyle w:val="ListParagraph"/>
+        <w:numPr>
+          <w:ilvl w:val="0"/>
+          <w:numId w:val="3"/>
+        </w:numPr>
+        <w:spacing w:line="360" w:lineRule="auto"/>
+        <w:ind w:left="567" w:firstLine="0"/>
+        <w:jc w:val="both"/>
+      </w:pPr>
+      <w:r>
+        <w:rPr>
+          <w:i/>
+          <w:iCs/>
+        </w:rPr>
+        <w:t>Funcția de Manipulare</w:t>
+      </w:r>
+      <w:r>
+        <w:t>: Este responsabilă pentru actualizarea și regăsirea datelor, fiind considerată cea mai complexă funcție a unui SGBD.</w:t>
+      </w:r>
+    </w:p>
+    <w:p>
+      <w:pPr>
+        <w:pStyle w:val="ListParagraph"/>
+        <w:numPr>
+          <w:ilvl w:val="0"/>
+          <w:numId w:val="3"/>
+        </w:numPr>
+        <w:spacing w:line="360" w:lineRule="auto"/>
+        <w:ind w:left="567" w:firstLine="0"/>
+        <w:jc w:val="both"/>
+      </w:pPr>
+      <w:r>
+        <w:rPr>
+          <w:i/>
+          <w:iCs/>
+        </w:rPr>
+        <w:t>Funcția de Utilizare</w:t>
+      </w:r>
+      <w:r>
+        <w:t>: Asigură interfețele necesare pentru comunicarea tuturor utilizatorilor cu baza de date, facilitând interacțiunea eficientă și accesibilă.</w:t>
+      </w:r>
+    </w:p>
+    <w:p>
+      <w:pPr>
+        <w:spacing w:line="360" w:lineRule="auto"/>
+        <w:jc w:val="both"/>
+      </w:pPr>
+    </w:p>
+    <w:p>
+      <w:pPr>
+        <w:spacing w:line="360" w:lineRule="auto"/>
+        <w:jc w:val="both"/>
+      </w:pPr>
+      <w:r>
+        <w:lastRenderedPageBreak/>
+        <w:t>Independența datelor în cadrul SGBD-urilor este un concept cheie, permitând modificarea structurii datelor la un anumit nivel fără a afecta celelalte niveluri. Această independență se manifestă atât la nivel fizic, cât și conceptual, contribuind la flexibilitatea și adaptabilitatea sistemului în fața schimbărilor.</w:t>
+      </w:r>
+    </w:p>
+    <w:p>
+      <w:pPr>
+        <w:spacing w:line="360" w:lineRule="auto"/>
+        <w:jc w:val="both"/>
+      </w:pPr>
+      <w:r>
+        <w:t>În concluzie, SGBD-urile sunt instrumente indispensabile în gestionarea bazelor de date, oferind o gamă largă de funcționalități care permit manipularea eficientă și sigură a datelor, esențiale în diverse domenii ale tehnologiei informației.</w:t>
+      </w:r>
+    </w:p>
+    <w:p>
+      <w:pPr>
+        <w:spacing w:line="360" w:lineRule="auto"/>
+        <w:jc w:val="both"/>
+      </w:pPr>
+      <w:r>
+        <w:br w:type="page"/>
+      </w:r>
+    </w:p>
+    <w:p>
+      <w:pPr>
+        <w:pStyle w:val="Heading1"/>
+        <w:spacing w:line="360" w:lineRule="auto"/>
+        <w:ind w:firstLine="0"/>
+      </w:pPr>
+      <w:r>
+        <w:lastRenderedPageBreak/>
+        <w:t>2. Design-ul BD. Modelul Conceptual. Modelul Logic. Schema ER</w:t>
+      </w:r>
+    </w:p>
+    <w:p/>
+    <w:p>
+      <w:pPr>
+        <w:pStyle w:val="Heading2"/>
+        <w:spacing w:line="360" w:lineRule="auto"/>
+        <w:ind w:firstLine="0"/>
+      </w:pPr>
+      <w:r>
+        <w:t>2.1. Descrierea Domeniului de Studiu</w:t>
+      </w:r>
+    </w:p>
+    <w:p>
+      <w:pPr>
+        <w:spacing w:line="360" w:lineRule="auto"/>
+        <w:jc w:val="both"/>
+      </w:pPr>
+      <w:r>
+        <w:t xml:space="preserve">În domeniul economic, fenomenul reducerilor de preț constituie o tematică de studiu </w:t>
+      </w:r>
+      <w:r>
+        <w:t>vastă</w:t>
+      </w:r>
+      <w:r>
+        <w:t>, implicând o serie de aspecte psihologice, comportamentale și strategice. Reducerile de preț, ca instrument de marketing, sunt utilizate pentru a stimula cererea, a gestiona stocurile și a influența percepția consumatorilor asupra valorii produselor. Analiza impactului reducerilor asupra deciziilor de cumpărare și a percepției brandului devine astfel esențială în evaluarea eficienței acestor strategii comerciale.</w:t>
+      </w:r>
+      <w:r>
+        <w:t xml:space="preserve"> </w:t>
+      </w:r>
+      <w:r>
+        <w:t>O platformă</w:t>
+      </w:r>
+      <w:r>
+        <w:t xml:space="preserve"> web pentru monitorizarea reducerilor</w:t>
+      </w:r>
+      <w:r>
+        <w:t xml:space="preserve"> ar putea oferi beneficii semnificative cumpărătorilor, producătorilor și administratorilor de magazine. Pentru cumpărători, accesul la informații actualizate și personalizate privind reducerile ar putea facilita luarea deciziilor de cumpărare, sporind eficiența și satisfacția acestora.</w:t>
+      </w:r>
+      <w:r>
+        <w:t xml:space="preserve"> </w:t>
+      </w:r>
+      <w:r>
+        <w:t>Din perspectiva producătorilor și administratorilor de magazine, utilizarea unei baze de date robuste ar permite o analiză mai precisă a tendințelor de piață și a comportamentului consumatorilor. Astfel, se pot dezvolta strategii de preț și promoții mai eficiente, bazate pe date concrete. De exemplu, analiza datelor de vânzare în timp real poate ajuta la identificarea produselor pentru care reducerile stimulează cel mai mult vânzările sau la ajustarea rapidă a strategiilor de preț în funcție de schimbările de pe piață.</w:t>
+      </w:r>
+      <w:r>
+        <w:t xml:space="preserve"> O</w:t>
+      </w:r>
+      <w:r>
+        <w:t xml:space="preserve"> astfel de platformă ar putea integra algoritmi de analiză predictivă, care să anticipeze tendințele viitoare de consum, optimizând astfel ofertele de reduceri. Aceasta ar putea include funcționalități de inteligență artificială pentru a personaliza recomandările de reduceri pentru utilizatori, crescând gradul de relevanță și eficiență al acestora.</w:t>
+      </w:r>
+    </w:p>
+    <w:p>
+      <w:pPr>
+        <w:spacing w:line="360" w:lineRule="auto"/>
+        <w:jc w:val="both"/>
+      </w:pPr>
+      <w:r>
+        <w:t>În contextul actual, se observă o prezență constantă a publicității stradale și a reclamelor online, care promovează reducerile și ofertele magazinelor. Pe străzi, distribuirea revistelor cu listele de reduceri ale magazinelor reprezintă o practică răspândită, în timp ce, în spațiul virtual, reclamele și promoțiile sunt omniprezente. Acest fenomen reflectă eforturile intense ale comercianților de a atrage atenția potențialilor cumpărători. Cu toate acestea, un segment considerabil de consumatori manifestă o preferință pentru eliminarea acestui tip de publicitate, percepută adesea ca fiind invazivă și obositoare.</w:t>
+      </w:r>
+    </w:p>
+    <w:p>
+      <w:pPr>
+        <w:spacing w:line="360" w:lineRule="auto"/>
+        <w:jc w:val="both"/>
+      </w:pPr>
+      <w:r>
+        <w:t>Pe de altă parte, realitatea pieței evidențiază o provocare majoră: dificultatea de a monitoriza eficient reducerile oferite de diverse magazine pentru o gamă extinsă de produse. Magazinele se confruntă cu riscul ca ofertele lor atractive să rămână neobservate de către cumpărători, din cauza strategiilor de marketing ineficiente sau a suprasaturării de informații. În acest context, există o cerere crescută pentru o soluție care să permită centralizarea și accesul facil la informații despre reduceri.</w:t>
+      </w:r>
+    </w:p>
+    <w:p>
+      <w:pPr>
+        <w:spacing w:line="360" w:lineRule="auto"/>
+        <w:jc w:val="both"/>
+      </w:pPr>
+    </w:p>
+    <w:p>
+      <w:pPr>
+        <w:spacing w:line="360" w:lineRule="auto"/>
+        <w:jc w:val="both"/>
+      </w:pPr>
+    </w:p>
+    <w:p>
+      <w:pPr>
+        <w:spacing w:line="360" w:lineRule="auto"/>
+        <w:jc w:val="both"/>
+      </w:pPr>
+    </w:p>
+    <w:p>
+      <w:pPr>
+        <w:pStyle w:val="Heading2"/>
+        <w:spacing w:line="360" w:lineRule="auto"/>
+        <w:ind w:firstLine="0"/>
+      </w:pPr>
+      <w:r>
+        <w:lastRenderedPageBreak/>
+        <w:t>2.2. Formularea problemei</w:t>
+      </w:r>
+    </w:p>
+    <w:p>
+      <w:pPr>
+        <w:spacing w:line="360" w:lineRule="auto"/>
+      </w:pPr>
+      <w:r>
+        <w:t>Problema centrală cu care se confruntă piața reducerilor constă în dificultatea de a echilibra eficacitatea campaniilor de marketing cu percepția și receptivitatea consumatorilor. Reducerile, deși potențial avantajoase atât pentru cumpărători, cât și pentru producători și administratori de magazine, se confruntă adesea cu riscul de a fi ignorate sau considerate superficial din cauza reclamelor invazive și obositoare. În plus, campaniile de promovare nu reușesc întotdeauna să atingă grupul țintă dorit, ceea ce reduce eficiența eforturilor de marketing.</w:t>
+      </w:r>
+    </w:p>
+    <w:p>
+      <w:pPr>
+        <w:spacing w:line="360" w:lineRule="auto"/>
+      </w:pPr>
+      <w:r>
+        <w:t>Un alt aspect semnificativ al problemei este necesitatea colectării și analizei individuale a datelor privind reducerile. În prezent, acest proces este fragmentat și consumator de timp, atât pentru comercianți, cât și pentru cumpărători. O platformă centralizată ar putea îmbunătăți considerabil această situație, oferind un punct unic de acces la informații despre reduceri și promoții.</w:t>
+      </w:r>
+    </w:p>
+    <w:p>
+      <w:pPr>
+        <w:spacing w:line="360" w:lineRule="auto"/>
+      </w:pPr>
+      <w:r>
+        <w:t>Această platformă ar putea funcționa ca un instrument de feedback valoros pentru producători și administratori de magazine, oferindu-le date analitice despre eficacitatea reducerilor lor. De asemenea, ar putea anunța cumpărătorii atunci când un produs dorit este disponibil la reducere, personalizând experiența de cumpărături și crescând gradul de satisfacție al clientului.</w:t>
+      </w:r>
+    </w:p>
+    <w:p>
+      <w:pPr>
+        <w:spacing w:line="360" w:lineRule="auto"/>
+      </w:pPr>
+      <w:r>
+        <w:t>Implementarea unei astfel de platforme presupune utilizarea tehnologiilor avansate de colectare și analiză a datelor, precum și a algoritmilor de inteligență artificială pentru a anticipa și răspunde nevoilor consumatorilor. Acest lucru ar putea duce la o aliniere mai bună între oferta de reduceri și cerințele pieței, optimizând astfel atât experiența de cumpărături a consumatorilor, cât și strategiile de marketing ale comercianților.</w:t>
+      </w:r>
+    </w:p>
+    <w:p>
+      <w:pPr>
+        <w:spacing w:line="360" w:lineRule="auto"/>
+      </w:pPr>
+    </w:p>
+    <w:p>
+      <w:pPr>
+        <w:pStyle w:val="Heading2"/>
+        <w:spacing w:line="360" w:lineRule="auto"/>
+        <w:ind w:firstLine="0"/>
+      </w:pPr>
+      <w:r>
+        <w:t>2.3. Scopul și obiectivele proiectului</w:t>
+      </w:r>
+    </w:p>
+    <w:p>
+      <w:pPr>
+        <w:spacing w:line="360" w:lineRule="auto"/>
+      </w:pPr>
+      <w:r>
+        <w:t>Scopul principal al acestei lucrări este dezvoltarea unei platforme web inovative, destinată monitorizării și gestionării eficiente a reducerilor. Această platformă va oferi funcționalități complexe, atât pentru cumpărători, în vederea urmăririi reducerilor disponibile, cât și pentru producători sau entități de vânzare, permițându-le să colecteze date statistice, să analizeze tendințele pieței și să gestioneze reducerile. Utilizatorii vor beneficia de informații detaliate privind durata fiecărei reduceri, avantajele ofertelor, locațiile unde aceste reduceri sunt valabile și condițiile necesare pentru a beneficia de acestea.</w:t>
+      </w:r>
+    </w:p>
+    <w:p>
+      <w:pPr>
+        <w:spacing w:line="360" w:lineRule="auto"/>
+      </w:pPr>
+    </w:p>
+    <w:p>
+      <w:pPr>
+        <w:spacing w:line="360" w:lineRule="auto"/>
+        <w:ind w:firstLine="0"/>
+      </w:pPr>
+      <w:r>
+        <w:t>Obiective</w:t>
+      </w:r>
+      <w:r>
+        <w:rPr>
+          <w:lang w:val="en-US"/>
+        </w:rPr>
+        <w:t>:</w:t>
+      </w:r>
+      <w:r>
+        <w:rPr>
+          <w:lang w:val="en-US"/>
+        </w:rPr>
+        <w:br/>
+        <w:t xml:space="preserve">1. </w:t>
+      </w:r>
+      <w:r>
+        <w:t>Oferirea unei soluții digitale pentru producători și distribuitori pentru a plasa și gestiona reduceri în mediul online, optimizând astfel vizibilitatea și eficiența acestora.</w:t>
+      </w:r>
+    </w:p>
+    <w:p>
+      <w:pPr>
+        <w:spacing w:line="360" w:lineRule="auto"/>
+        <w:ind w:firstLine="0"/>
+      </w:pPr>
+      <w:r>
+        <w:lastRenderedPageBreak/>
+        <w:t xml:space="preserve">2. </w:t>
+      </w:r>
+      <w:r>
+        <w:t>Crearea unei experiențe personalizate pentru cumpărători, oferindu-le posibilitatea de a monitoriza și de a accesa reducerile relevante pentru nevoile și preferințele lor.</w:t>
+      </w:r>
+    </w:p>
+    <w:p>
+      <w:pPr>
+        <w:spacing w:line="360" w:lineRule="auto"/>
+        <w:ind w:firstLine="0"/>
+      </w:pPr>
+      <w:r>
+        <w:t xml:space="preserve">3. </w:t>
+      </w:r>
+      <w:r>
+        <w:t>Implementarea unui sistem robust de analiză a datelor, care să permită o înțelegere aprofundată a impactului fiecărei reduceri și a comportamentului consumatorilor.</w:t>
+      </w:r>
+    </w:p>
+    <w:p>
+      <w:pPr>
+        <w:spacing w:line="360" w:lineRule="auto"/>
+        <w:ind w:firstLine="0"/>
+      </w:pPr>
+      <w:r>
+        <w:t xml:space="preserve">4. </w:t>
+      </w:r>
+      <w:r>
+        <w:t>Asigurarea unei interfețe intuitive și ușor de utilizat, care să faciliteze accesul rapid și eficient la informații, indiferent de nivelul de experiență tehnologică al utilizatorilor.</w:t>
+      </w:r>
+    </w:p>
+    <w:p>
+      <w:pPr>
+        <w:spacing w:line="360" w:lineRule="auto"/>
+        <w:ind w:firstLine="0"/>
+      </w:pPr>
+    </w:p>
+    <w:p>
+      <w:pPr>
+        <w:pStyle w:val="Heading2"/>
+        <w:spacing w:line="360" w:lineRule="auto"/>
+        <w:ind w:firstLine="0"/>
+      </w:pPr>
+      <w:r>
+        <w:t xml:space="preserve">2.4. </w:t>
+      </w:r>
+      <w:r>
+        <w:t>Prezentarea Conținutului/Contentului informațional (Output-ul)</w:t>
+      </w:r>
+    </w:p>
+    <w:p>
+      <w:pPr>
+        <w:ind w:firstLine="0"/>
+      </w:pPr>
+      <w:r>
+        <w:t>1. Ieșiri informaționale</w:t>
+      </w:r>
+    </w:p>
+    <w:p>
+      <w:pPr>
+        <w:ind w:firstLine="0"/>
+      </w:pPr>
+    </w:p>
+    <w:p>
+      <w:pPr>
+        <w:spacing w:line="360" w:lineRule="auto"/>
+        <w:ind w:firstLine="0"/>
+      </w:pPr>
+      <w:r>
+        <w:t>Lista tuturor reducerilor (”Subdomeniul Reduceri”)</w:t>
+      </w:r>
+    </w:p>
+    <w:tbl>
+      <w:tblPr>
+        <w:tblStyle w:val="TableGrid"/>
+        <w:tblW w:w="0" w:type="auto"/>
+        <w:tblLook w:val="04A0" w:firstRow="1" w:lastRow="0" w:firstColumn="1" w:lastColumn="0" w:noHBand="0" w:noVBand="1"/>
+      </w:tblPr>
+      <w:tblGrid>
+        <w:gridCol w:w="1588"/>
+        <w:gridCol w:w="1856"/>
+        <w:gridCol w:w="1815"/>
+        <w:gridCol w:w="1795"/>
+        <w:gridCol w:w="1941"/>
+        <w:gridCol w:w="1534"/>
+      </w:tblGrid>
+      <w:tr>
+        <w:tc>
+          <w:tcPr>
+            <w:tcW w:w="1588" w:type="dxa"/>
+          </w:tcPr>
+          <w:p>
+            <w:pPr>
+              <w:spacing w:line="360" w:lineRule="auto"/>
+              <w:ind w:firstLine="0"/>
+            </w:pPr>
+            <w:r>
+              <w:t>id</w:t>
+            </w:r>
+          </w:p>
+        </w:tc>
+        <w:tc>
+          <w:tcPr>
+            <w:tcW w:w="1856" w:type="dxa"/>
+          </w:tcPr>
+          <w:p>
+            <w:pPr>
+              <w:spacing w:line="360" w:lineRule="auto"/>
+              <w:ind w:firstLine="0"/>
+            </w:pPr>
+            <w:r>
+              <w:t>description</w:t>
+            </w:r>
+          </w:p>
+        </w:tc>
+        <w:tc>
+          <w:tcPr>
+            <w:tcW w:w="1815" w:type="dxa"/>
+          </w:tcPr>
+          <w:p>
+            <w:pPr>
+              <w:spacing w:line="360" w:lineRule="auto"/>
+              <w:ind w:firstLine="0"/>
+            </w:pPr>
+            <w:r>
+              <w:t>start_date</w:t>
+            </w:r>
+          </w:p>
+        </w:tc>
+        <w:tc>
+          <w:tcPr>
+            <w:tcW w:w="1795" w:type="dxa"/>
+          </w:tcPr>
+          <w:p>
+            <w:pPr>
+              <w:spacing w:line="360" w:lineRule="auto"/>
+              <w:ind w:firstLine="0"/>
+            </w:pPr>
+            <w:r>
+              <w:t>end_date</w:t>
+            </w:r>
+          </w:p>
+        </w:tc>
+        <w:tc>
+          <w:tcPr>
+            <w:tcW w:w="1941" w:type="dxa"/>
+          </w:tcPr>
+          <w:p>
+            <w:pPr>
+              <w:spacing w:line="360" w:lineRule="auto"/>
+              <w:ind w:firstLine="0"/>
+            </w:pPr>
+            <w:r>
+              <w:t>discount_type_id</w:t>
+            </w:r>
+          </w:p>
+        </w:tc>
+        <w:tc>
+          <w:tcPr>
+            <w:tcW w:w="1534" w:type="dxa"/>
+          </w:tcPr>
+          <w:p>
+            <w:pPr>
+              <w:spacing w:line="360" w:lineRule="auto"/>
+              <w:ind w:firstLine="0"/>
+            </w:pPr>
+            <w:r>
+              <w:t>product_id</w:t>
+            </w:r>
+          </w:p>
+        </w:tc>
+      </w:tr>
+    </w:tbl>
+    <w:p>
+      <w:pPr>
+        <w:spacing w:line="360" w:lineRule="auto"/>
+        <w:ind w:firstLine="0"/>
+      </w:pPr>
+    </w:p>
+    <w:p>
+      <w:pPr>
+        <w:spacing w:line="360" w:lineRule="auto"/>
+        <w:ind w:firstLine="0"/>
+      </w:pPr>
+      <w:r>
+        <w:t>R</w:t>
+      </w:r>
+      <w:r>
+        <w:t>educer</w:t>
+      </w:r>
+      <w:r>
+        <w:t>e procentuală</w:t>
+      </w:r>
+      <w:r>
+        <w:t xml:space="preserve"> (”Subdomeniul Reduceri”)</w:t>
+      </w:r>
+    </w:p>
+    <w:tbl>
+      <w:tblPr>
+        <w:tblStyle w:val="TableGrid"/>
+        <w:tblW w:w="0" w:type="auto"/>
+        <w:tblLook w:val="04A0" w:firstRow="1" w:lastRow="0" w:firstColumn="1" w:lastColumn="0" w:noHBand="0" w:noVBand="1"/>
+      </w:tblPr>
+      <w:tblGrid>
+        <w:gridCol w:w="739"/>
+        <w:gridCol w:w="1440"/>
+        <w:gridCol w:w="1299"/>
+        <w:gridCol w:w="1250"/>
+        <w:gridCol w:w="2189"/>
+        <w:gridCol w:w="1380"/>
+        <w:gridCol w:w="1380"/>
+      </w:tblGrid>
+      <w:tr>
+        <w:tc>
+          <w:tcPr>
+            <w:tcW w:w="739" w:type="dxa"/>
+          </w:tcPr>
+          <w:p>
+            <w:pPr>
+              <w:spacing w:line="360" w:lineRule="auto"/>
+              <w:ind w:firstLine="0"/>
+            </w:pPr>
+            <w:r>
+              <w:t>id</w:t>
+            </w:r>
+          </w:p>
+        </w:tc>
+        <w:tc>
+          <w:tcPr>
+            <w:tcW w:w="1440" w:type="dxa"/>
+          </w:tcPr>
+          <w:p>
+            <w:pPr>
+              <w:spacing w:line="360" w:lineRule="auto"/>
+              <w:ind w:firstLine="0"/>
+            </w:pPr>
+            <w:r>
+              <w:t>discount_id</w:t>
+            </w:r>
+          </w:p>
+        </w:tc>
+        <w:tc>
+          <w:tcPr>
+            <w:tcW w:w="1299" w:type="dxa"/>
+          </w:tcPr>
+          <w:p>
+            <w:pPr>
+              <w:spacing w:line="360" w:lineRule="auto"/>
+              <w:ind w:firstLine="0"/>
+            </w:pPr>
+            <w:r>
+              <w:t>start_date</w:t>
+            </w:r>
+          </w:p>
+        </w:tc>
+        <w:tc>
+          <w:tcPr>
+            <w:tcW w:w="1250" w:type="dxa"/>
+          </w:tcPr>
+          <w:p>
+            <w:pPr>
+              <w:spacing w:line="360" w:lineRule="auto"/>
+              <w:ind w:firstLine="0"/>
+            </w:pPr>
+            <w:r>
+              <w:t>end_date</w:t>
+            </w:r>
+          </w:p>
+        </w:tc>
+        <w:tc>
+          <w:tcPr>
+            <w:tcW w:w="2189" w:type="dxa"/>
+          </w:tcPr>
+          <w:p>
+            <w:pPr>
+              <w:spacing w:line="360" w:lineRule="auto"/>
+              <w:ind w:firstLine="0"/>
+            </w:pPr>
+            <w:r>
+              <w:t>discount_percentage</w:t>
+            </w:r>
+          </w:p>
+        </w:tc>
+        <w:tc>
+          <w:tcPr>
+            <w:tcW w:w="1380" w:type="dxa"/>
+          </w:tcPr>
+          <w:p>
+            <w:pPr>
+              <w:spacing w:line="360" w:lineRule="auto"/>
+              <w:ind w:firstLine="0"/>
+            </w:pPr>
+            <w:r>
+              <w:t>final_price</w:t>
+            </w:r>
+          </w:p>
+        </w:tc>
+        <w:tc>
+          <w:tcPr>
+            <w:tcW w:w="1380" w:type="dxa"/>
+          </w:tcPr>
+          <w:p>
+            <w:pPr>
+              <w:spacing w:line="360" w:lineRule="auto"/>
+              <w:ind w:firstLine="0"/>
+            </w:pPr>
+            <w:r>
+              <w:t>product_id</w:t>
+            </w:r>
+          </w:p>
+        </w:tc>
+      </w:tr>
+    </w:tbl>
+    <w:p>
+      <w:pPr>
+        <w:spacing w:line="360" w:lineRule="auto"/>
+        <w:ind w:firstLine="0"/>
+      </w:pPr>
+    </w:p>
+    <w:p>
+      <w:pPr>
+        <w:spacing w:line="360" w:lineRule="auto"/>
+        <w:ind w:firstLine="0"/>
+      </w:pPr>
+      <w:r>
+        <w:t xml:space="preserve">Reducere </w:t>
+      </w:r>
+      <w:r>
+        <w:t>fixată</w:t>
+      </w:r>
+      <w:r>
+        <w:t xml:space="preserve"> (”Subdomeniul Reduceri”)</w:t>
+      </w:r>
+    </w:p>
+    <w:tbl>
+      <w:tblPr>
+        <w:tblStyle w:val="TableGrid"/>
+        <w:tblW w:w="0" w:type="auto"/>
+        <w:tblLook w:val="04A0" w:firstRow="1" w:lastRow="0" w:firstColumn="1" w:lastColumn="0" w:noHBand="0" w:noVBand="1"/>
+      </w:tblPr>
+      <w:tblGrid>
+        <w:gridCol w:w="739"/>
+        <w:gridCol w:w="1440"/>
+        <w:gridCol w:w="1299"/>
+        <w:gridCol w:w="1250"/>
+        <w:gridCol w:w="2189"/>
+        <w:gridCol w:w="1380"/>
+        <w:gridCol w:w="1380"/>
+      </w:tblGrid>
+      <w:tr>
+        <w:tc>
+          <w:tcPr>
+            <w:tcW w:w="739" w:type="dxa"/>
+          </w:tcPr>
+          <w:p>
+            <w:pPr>
+              <w:spacing w:line="360" w:lineRule="auto"/>
+              <w:ind w:firstLine="0"/>
+            </w:pPr>
+            <w:r>
+              <w:t>id</w:t>
+            </w:r>
+          </w:p>
+        </w:tc>
+        <w:tc>
+          <w:tcPr>
+            <w:tcW w:w="1440" w:type="dxa"/>
+          </w:tcPr>
+          <w:p>
+            <w:pPr>
+              <w:spacing w:line="360" w:lineRule="auto"/>
+              <w:ind w:firstLine="0"/>
+            </w:pPr>
+            <w:r>
+              <w:t>discount_id</w:t>
+            </w:r>
+          </w:p>
+        </w:tc>
+        <w:tc>
+          <w:tcPr>
+            <w:tcW w:w="1299" w:type="dxa"/>
+          </w:tcPr>
+          <w:p>
+            <w:pPr>
+              <w:spacing w:line="360" w:lineRule="auto"/>
+              <w:ind w:firstLine="0"/>
+            </w:pPr>
+            <w:r>
+              <w:t>start_date</w:t>
+            </w:r>
+          </w:p>
+        </w:tc>
+        <w:tc>
+          <w:tcPr>
+            <w:tcW w:w="1250" w:type="dxa"/>
+          </w:tcPr>
+          <w:p>
+            <w:pPr>
+              <w:spacing w:line="360" w:lineRule="auto"/>
+              <w:ind w:firstLine="0"/>
+            </w:pPr>
+            <w:r>
+              <w:t>end_date</w:t>
+            </w:r>
+          </w:p>
+        </w:tc>
+        <w:tc>
+          <w:tcPr>
+            <w:tcW w:w="2189" w:type="dxa"/>
+          </w:tcPr>
+          <w:p>
+            <w:pPr>
+              <w:spacing w:line="360" w:lineRule="auto"/>
+              <w:ind w:firstLine="0"/>
+            </w:pPr>
+            <w:r>
+              <w:t>discount_</w:t>
+            </w:r>
+            <w:r>
+              <w:t>amount</w:t>
+            </w:r>
+          </w:p>
+        </w:tc>
+        <w:tc>
+          <w:tcPr>
+            <w:tcW w:w="1380" w:type="dxa"/>
+          </w:tcPr>
+          <w:p>
+            <w:pPr>
+              <w:spacing w:line="360" w:lineRule="auto"/>
+              <w:ind w:firstLine="0"/>
+            </w:pPr>
+            <w:r>
+              <w:t>final_price</w:t>
+            </w:r>
+          </w:p>
+        </w:tc>
+        <w:tc>
+          <w:tcPr>
+            <w:tcW w:w="1380" w:type="dxa"/>
+          </w:tcPr>
+          <w:p>
+            <w:pPr>
+              <w:spacing w:line="360" w:lineRule="auto"/>
+              <w:ind w:firstLine="0"/>
+            </w:pPr>
+            <w:r>
+              <w:t>product_id</w:t>
+            </w:r>
+          </w:p>
+        </w:tc>
+      </w:tr>
+    </w:tbl>
+    <w:p>
+      <w:pPr>
+        <w:spacing w:line="360" w:lineRule="auto"/>
+        <w:ind w:firstLine="0"/>
+      </w:pPr>
+    </w:p>
+    <w:p>
+      <w:pPr>
+        <w:spacing w:line="360" w:lineRule="auto"/>
+        <w:ind w:firstLine="0"/>
+      </w:pPr>
+      <w:r>
+        <w:t xml:space="preserve">Reducere </w:t>
+      </w:r>
+      <w:r>
+        <w:t>complementară</w:t>
+      </w:r>
+      <w:r>
+        <w:t xml:space="preserve"> (”Subdomeniul Reduceri”)</w:t>
+      </w:r>
+    </w:p>
+    <w:tbl>
+      <w:tblPr>
+        <w:tblStyle w:val="TableGrid"/>
+        <w:tblW w:w="0" w:type="auto"/>
+        <w:tblLook w:val="04A0" w:firstRow="1" w:lastRow="0" w:firstColumn="1" w:lastColumn="0" w:noHBand="0" w:noVBand="1"/>
+      </w:tblPr>
+      <w:tblGrid>
+        <w:gridCol w:w="587"/>
+        <w:gridCol w:w="1392"/>
+        <w:gridCol w:w="1230"/>
+        <w:gridCol w:w="1174"/>
+        <w:gridCol w:w="2189"/>
+        <w:gridCol w:w="1323"/>
+        <w:gridCol w:w="1378"/>
+        <w:gridCol w:w="1256"/>
+      </w:tblGrid>
+      <w:tr>
+        <w:tc>
+          <w:tcPr>
+            <w:tcW w:w="652" w:type="dxa"/>
+          </w:tcPr>
+          <w:p>
+            <w:pPr>
+              <w:spacing w:line="360" w:lineRule="auto"/>
+              <w:ind w:firstLine="0"/>
+            </w:pPr>
+            <w:r>
+              <w:t>id</w:t>
+            </w:r>
+          </w:p>
+        </w:tc>
+        <w:tc>
+          <w:tcPr>
+            <w:tcW w:w="1413" w:type="dxa"/>
+          </w:tcPr>
+          <w:p>
+            <w:pPr>
+              <w:spacing w:line="360" w:lineRule="auto"/>
+              <w:ind w:firstLine="0"/>
+            </w:pPr>
+            <w:r>
+              <w:t>discount_id</w:t>
+            </w:r>
+          </w:p>
+        </w:tc>
+        <w:tc>
+          <w:tcPr>
+            <w:tcW w:w="1260" w:type="dxa"/>
+          </w:tcPr>
+          <w:p>
+            <w:pPr>
+              <w:spacing w:line="360" w:lineRule="auto"/>
+              <w:ind w:firstLine="0"/>
+            </w:pPr>
+            <w:r>
+              <w:t>start_date</w:t>
+            </w:r>
+          </w:p>
+        </w:tc>
+        <w:tc>
+          <w:tcPr>
+            <w:tcW w:w="1207" w:type="dxa"/>
+          </w:tcPr>
+          <w:p>
+            <w:pPr>
+              <w:spacing w:line="360" w:lineRule="auto"/>
+              <w:ind w:firstLine="0"/>
+            </w:pPr>
+            <w:r>
+              <w:t>end_date</w:t>
+            </w:r>
+          </w:p>
+        </w:tc>
+        <w:tc>
+          <w:tcPr>
+            <w:tcW w:w="2189" w:type="dxa"/>
+          </w:tcPr>
+          <w:p>
+            <w:pPr>
+              <w:spacing w:line="360" w:lineRule="auto"/>
+              <w:ind w:firstLine="0"/>
+            </w:pPr>
+            <w:r>
+              <w:t>offer_product_count</w:t>
+            </w:r>
+          </w:p>
+        </w:tc>
+        <w:tc>
+          <w:tcPr>
+            <w:tcW w:w="1348" w:type="dxa"/>
+          </w:tcPr>
+          <w:p>
+            <w:pPr>
+              <w:spacing w:line="360" w:lineRule="auto"/>
+              <w:ind w:firstLine="0"/>
+            </w:pPr>
+            <w:r>
+              <w:t>final_price</w:t>
+            </w:r>
+          </w:p>
+        </w:tc>
+        <w:tc>
+          <w:tcPr>
+            <w:tcW w:w="1379" w:type="dxa"/>
+          </w:tcPr>
+          <w:p>
+            <w:pPr>
+              <w:spacing w:line="360" w:lineRule="auto"/>
+              <w:ind w:firstLine="0"/>
+            </w:pPr>
+            <w:r>
+              <w:t>initial_price</w:t>
+            </w:r>
+          </w:p>
+        </w:tc>
+        <w:tc>
+          <w:tcPr>
+            <w:tcW w:w="1081" w:type="dxa"/>
+          </w:tcPr>
+          <w:p>
+            <w:pPr>
+              <w:spacing w:line="360" w:lineRule="auto"/>
+              <w:ind w:firstLine="0"/>
+            </w:pPr>
+            <w:r>
+              <w:t>product_id</w:t>
+            </w:r>
+          </w:p>
+        </w:tc>
+      </w:tr>
+    </w:tbl>
+    <w:p>
+      <w:pPr>
+        <w:spacing w:line="360" w:lineRule="auto"/>
+        <w:ind w:firstLine="0"/>
+      </w:pPr>
+    </w:p>
+    <w:p>
+      <w:pPr>
+        <w:spacing w:line="360" w:lineRule="auto"/>
+        <w:ind w:firstLine="0"/>
+      </w:pPr>
+      <w:r>
+        <w:t xml:space="preserve">Reducere </w:t>
+      </w:r>
+      <w:r>
+        <w:t>cantitatică</w:t>
+      </w:r>
+      <w:r>
+        <w:t xml:space="preserve"> (”Subdomeniul Reduceri”)</w:t>
+      </w:r>
+    </w:p>
+    <w:tbl>
+      <w:tblPr>
+        <w:tblStyle w:val="TableGrid"/>
+        <w:tblW w:w="0" w:type="auto"/>
+        <w:tblLook w:val="04A0" w:firstRow="1" w:lastRow="0" w:firstColumn="1" w:lastColumn="0" w:noHBand="0" w:noVBand="1"/>
+      </w:tblPr>
+      <w:tblGrid>
+        <w:gridCol w:w="739"/>
+        <w:gridCol w:w="1440"/>
+        <w:gridCol w:w="1299"/>
+        <w:gridCol w:w="1250"/>
+        <w:gridCol w:w="2189"/>
+        <w:gridCol w:w="1380"/>
+        <w:gridCol w:w="1496"/>
+      </w:tblGrid>
+      <w:tr>
+        <w:tc>
+          <w:tcPr>
+            <w:tcW w:w="739" w:type="dxa"/>
+          </w:tcPr>
+          <w:p>
+            <w:pPr>
+              <w:spacing w:line="360" w:lineRule="auto"/>
+              <w:ind w:firstLine="0"/>
+            </w:pPr>
+            <w:r>
+              <w:t>id</w:t>
+            </w:r>
+          </w:p>
+        </w:tc>
+        <w:tc>
+          <w:tcPr>
+            <w:tcW w:w="1440" w:type="dxa"/>
+          </w:tcPr>
+          <w:p>
+            <w:pPr>
+              <w:spacing w:line="360" w:lineRule="auto"/>
+              <w:ind w:firstLine="0"/>
+            </w:pPr>
+            <w:r>
+              <w:t>discount_id</w:t>
+            </w:r>
+          </w:p>
+        </w:tc>
+        <w:tc>
+          <w:tcPr>
+            <w:tcW w:w="1299" w:type="dxa"/>
+          </w:tcPr>
+          <w:p>
+            <w:pPr>
+              <w:spacing w:line="360" w:lineRule="auto"/>
+              <w:ind w:firstLine="0"/>
+            </w:pPr>
+            <w:r>
+              <w:t>start_date</w:t>
+            </w:r>
+          </w:p>
+        </w:tc>
+        <w:tc>
+          <w:tcPr>
+            <w:tcW w:w="1250" w:type="dxa"/>
+          </w:tcPr>
+          <w:p>
+            <w:pPr>
+              <w:spacing w:line="360" w:lineRule="auto"/>
+              <w:ind w:firstLine="0"/>
+            </w:pPr>
+            <w:r>
+              <w:t>end_date</w:t>
+            </w:r>
+          </w:p>
+        </w:tc>
+        <w:tc>
+          <w:tcPr>
+            <w:tcW w:w="2189" w:type="dxa"/>
+          </w:tcPr>
+          <w:p>
+            <w:pPr>
+              <w:spacing w:line="360" w:lineRule="auto"/>
+              <w:ind w:firstLine="0"/>
+            </w:pPr>
+            <w:r>
+              <w:t>required_quantity</w:t>
+            </w:r>
+          </w:p>
+        </w:tc>
+        <w:tc>
+          <w:tcPr>
+            <w:tcW w:w="1380" w:type="dxa"/>
+          </w:tcPr>
+          <w:p>
+            <w:pPr>
+              <w:spacing w:line="360" w:lineRule="auto"/>
+              <w:ind w:firstLine="0"/>
+            </w:pPr>
+            <w:r>
+              <w:t>final_price</w:t>
+            </w:r>
+          </w:p>
+        </w:tc>
+        <w:tc>
+          <w:tcPr>
+            <w:tcW w:w="1380" w:type="dxa"/>
+          </w:tcPr>
+          <w:p>
+            <w:pPr>
+              <w:spacing w:line="360" w:lineRule="auto"/>
+              <w:ind w:firstLine="0"/>
+            </w:pPr>
+            <w:r>
+              <w:t>free_quantity</w:t>
+            </w:r>
+          </w:p>
+        </w:tc>
+      </w:tr>
+    </w:tbl>
+    <w:p>
+      <w:pPr>
+        <w:spacing w:line="360" w:lineRule="auto"/>
+        <w:ind w:firstLine="0"/>
+      </w:pPr>
+    </w:p>
+    <w:p>
+      <w:pPr>
+        <w:spacing w:line="360" w:lineRule="auto"/>
+        <w:ind w:firstLine="0"/>
+      </w:pPr>
+      <w:r>
+        <w:t xml:space="preserve">Lista </w:t>
+      </w:r>
+      <w:r>
+        <w:t>produse reducere</w:t>
+      </w:r>
+      <w:r>
+        <w:t xml:space="preserve"> (”Subdomeniul </w:t>
+      </w:r>
+      <w:r>
+        <w:t>Produse</w:t>
+      </w:r>
+      <w:r>
+        <w:t>”)</w:t>
+      </w:r>
+    </w:p>
+    <w:tbl>
+      <w:tblPr>
+        <w:tblStyle w:val="TableGrid"/>
+        <w:tblW w:w="0" w:type="auto"/>
+        <w:tblLook w:val="04A0" w:firstRow="1" w:lastRow="0" w:firstColumn="1" w:lastColumn="0" w:noHBand="0" w:noVBand="1"/>
+      </w:tblPr>
+      <w:tblGrid>
+        <w:gridCol w:w="1264"/>
+        <w:gridCol w:w="1550"/>
+        <w:gridCol w:w="1575"/>
+        <w:gridCol w:w="1802"/>
+        <w:gridCol w:w="1602"/>
+        <w:gridCol w:w="1480"/>
+        <w:gridCol w:w="1256"/>
+      </w:tblGrid>
+      <w:tr>
+        <w:tc>
+          <w:tcPr>
+            <w:tcW w:w="1279" w:type="dxa"/>
+          </w:tcPr>
+          <w:p>
+            <w:pPr>
+              <w:spacing w:line="360" w:lineRule="auto"/>
+              <w:ind w:firstLine="0"/>
+            </w:pPr>
+            <w:r>
+              <w:t>id</w:t>
+            </w:r>
+          </w:p>
+        </w:tc>
+        <w:tc>
+          <w:tcPr>
+            <w:tcW w:w="1565" w:type="dxa"/>
+          </w:tcPr>
+          <w:p>
+            <w:pPr>
+              <w:spacing w:line="360" w:lineRule="auto"/>
+              <w:ind w:firstLine="0"/>
+            </w:pPr>
+            <w:r>
+              <w:t>name</w:t>
+            </w:r>
+          </w:p>
+        </w:tc>
+        <w:tc>
+          <w:tcPr>
+            <w:tcW w:w="1587" w:type="dxa"/>
+          </w:tcPr>
+          <w:p>
+            <w:pPr>
+              <w:spacing w:line="360" w:lineRule="auto"/>
+              <w:ind w:firstLine="0"/>
+            </w:pPr>
+            <w:r>
+              <w:t>volume</w:t>
+            </w:r>
+          </w:p>
+        </w:tc>
+        <w:tc>
+          <w:tcPr>
+            <w:tcW w:w="1802" w:type="dxa"/>
+          </w:tcPr>
+          <w:p>
+            <w:pPr>
+              <w:spacing w:line="360" w:lineRule="auto"/>
+              <w:ind w:firstLine="0"/>
+            </w:pPr>
+            <w:r>
+              <w:t>manufacturer_id</w:t>
+            </w:r>
+          </w:p>
+        </w:tc>
+        <w:tc>
+          <w:tcPr>
+            <w:tcW w:w="1618" w:type="dxa"/>
+          </w:tcPr>
+          <w:p>
+            <w:pPr>
+              <w:spacing w:line="360" w:lineRule="auto"/>
+              <w:ind w:firstLine="0"/>
+            </w:pPr>
+            <w:r>
+              <w:t>price</w:t>
+            </w:r>
+          </w:p>
+        </w:tc>
+        <w:tc>
+          <w:tcPr>
+            <w:tcW w:w="1483" w:type="dxa"/>
+          </w:tcPr>
+          <w:p>
+            <w:pPr>
+              <w:spacing w:line="360" w:lineRule="auto"/>
+              <w:ind w:firstLine="0"/>
+            </w:pPr>
+            <w:r>
+              <w:t>discount_id</w:t>
+            </w:r>
+          </w:p>
+        </w:tc>
+        <w:tc>
+          <w:tcPr>
+            <w:tcW w:w="1195" w:type="dxa"/>
+          </w:tcPr>
+          <w:p>
+            <w:pPr>
+              <w:spacing w:line="360" w:lineRule="auto"/>
+              <w:ind w:firstLine="0"/>
+            </w:pPr>
+            <w:r>
+              <w:t>final_price</w:t>
+            </w:r>
+          </w:p>
+        </w:tc>
+      </w:tr>
+    </w:tbl>
+    <w:p>
+      <w:pPr>
+        <w:spacing w:line="360" w:lineRule="auto"/>
+        <w:ind w:firstLine="0"/>
+      </w:pPr>
+    </w:p>
+    <w:p>
+      <w:pPr>
+        <w:spacing w:line="360" w:lineRule="auto"/>
+        <w:ind w:firstLine="0"/>
+      </w:pPr>
+      <w:r>
+        <w:t xml:space="preserve">Lista </w:t>
+      </w:r>
+      <w:r>
+        <w:t>magazine</w:t>
+      </w:r>
+      <w:r>
+        <w:t xml:space="preserve"> (”Subdomeniul </w:t>
+      </w:r>
+      <w:r>
+        <w:t>Magazine</w:t>
+      </w:r>
+      <w:r>
+        <w:t>”)</w:t>
+      </w:r>
+    </w:p>
+    <w:tbl>
+      <w:tblPr>
+        <w:tblStyle w:val="TableGrid"/>
+        <w:tblW w:w="0" w:type="auto"/>
+        <w:tblLook w:val="04A0" w:firstRow="1" w:lastRow="0" w:firstColumn="1" w:lastColumn="0" w:noHBand="0" w:noVBand="1"/>
+      </w:tblPr>
+      <w:tblGrid>
+        <w:gridCol w:w="1279"/>
+        <w:gridCol w:w="1565"/>
+        <w:gridCol w:w="1587"/>
+        <w:gridCol w:w="1802"/>
+        <w:gridCol w:w="1618"/>
+        <w:gridCol w:w="1483"/>
+        <w:gridCol w:w="1195"/>
+      </w:tblGrid>
+      <w:tr>
+        <w:tc>
+          <w:tcPr>
+            <w:tcW w:w="1279" w:type="dxa"/>
+          </w:tcPr>
+          <w:p>
+            <w:pPr>
+              <w:spacing w:line="360" w:lineRule="auto"/>
+              <w:ind w:firstLine="0"/>
+            </w:pPr>
+            <w:r>
+              <w:t>id</w:t>
+            </w:r>
+          </w:p>
+        </w:tc>
+        <w:tc>
+          <w:tcPr>
+            <w:tcW w:w="1565" w:type="dxa"/>
+          </w:tcPr>
+          <w:p>
+            <w:pPr>
+              <w:spacing w:line="360" w:lineRule="auto"/>
+              <w:ind w:firstLine="0"/>
+            </w:pPr>
+            <w:r>
+              <w:t>name</w:t>
+            </w:r>
+          </w:p>
+        </w:tc>
+        <w:tc>
+          <w:tcPr>
+            <w:tcW w:w="1587" w:type="dxa"/>
+          </w:tcPr>
+          <w:p>
+            <w:pPr>
+              <w:spacing w:line="360" w:lineRule="auto"/>
+              <w:ind w:firstLine="0"/>
+            </w:pPr>
+            <w:r>
+              <w:t>network_id</w:t>
+            </w:r>
+          </w:p>
+        </w:tc>
+        <w:tc>
+          <w:tcPr>
+            <w:tcW w:w="1802" w:type="dxa"/>
+          </w:tcPr>
+          <w:p>
+            <w:pPr>
+              <w:spacing w:line="360" w:lineRule="auto"/>
+              <w:ind w:firstLine="0"/>
+            </w:pPr>
+            <w:r>
+              <w:t>address</w:t>
+            </w:r>
+          </w:p>
+        </w:tc>
+        <w:tc>
+          <w:tcPr>
+            <w:tcW w:w="1618" w:type="dxa"/>
+          </w:tcPr>
+          <w:p>
+            <w:pPr>
+              <w:spacing w:line="360" w:lineRule="auto"/>
+              <w:ind w:firstLine="0"/>
+            </w:pPr>
+            <w:r>
+              <w:t>opening_hour</w:t>
+            </w:r>
+          </w:p>
+        </w:tc>
+        <w:tc>
+          <w:tcPr>
+            <w:tcW w:w="1483" w:type="dxa"/>
+          </w:tcPr>
+          <w:p>
+            <w:pPr>
+              <w:spacing w:line="360" w:lineRule="auto"/>
+              <w:ind w:firstLine="0"/>
+            </w:pPr>
+            <w:r>
+              <w:t>closing_hour</w:t>
+            </w:r>
+          </w:p>
+        </w:tc>
+        <w:tc>
+          <w:tcPr>
+            <w:tcW w:w="1195" w:type="dxa"/>
+          </w:tcPr>
+          <w:p>
+            <w:pPr>
+              <w:spacing w:line="360" w:lineRule="auto"/>
+              <w:ind w:firstLine="0"/>
+            </w:pPr>
+            <w:r>
+              <w:t>city_id</w:t>
+            </w:r>
+          </w:p>
+        </w:tc>
+      </w:tr>
+    </w:tbl>
+    <w:p>
+      <w:pPr>
+        <w:spacing w:line="360" w:lineRule="auto"/>
+        <w:ind w:firstLine="0"/>
+      </w:pPr>
+    </w:p>
+    <w:p>
+      <w:pPr>
+        <w:spacing w:line="360" w:lineRule="auto"/>
+        <w:ind w:firstLine="0"/>
+      </w:pPr>
+    </w:p>
+    <w:p>
+      <w:pPr>
+        <w:spacing w:line="360" w:lineRule="auto"/>
+        <w:ind w:firstLine="0"/>
+      </w:pPr>
+    </w:p>
+    <w:p>
+      <w:pPr>
+        <w:spacing w:line="360" w:lineRule="auto"/>
+        <w:ind w:firstLine="0"/>
+      </w:pPr>
+      <w:r>
+        <w:lastRenderedPageBreak/>
+        <w:t>2</w:t>
+      </w:r>
+      <w:r>
+        <w:t xml:space="preserve">. </w:t>
+      </w:r>
+      <w:r>
+        <w:t>Interogări</w:t>
+      </w:r>
+    </w:p>
+    <w:p>
+      <w:pPr>
+        <w:spacing w:line="360" w:lineRule="auto"/>
+        <w:ind w:firstLine="0"/>
+      </w:pPr>
+    </w:p>
+    <w:p>
+      <w:pPr>
+        <w:spacing w:line="360" w:lineRule="auto"/>
+        <w:ind w:firstLine="0"/>
+      </w:pPr>
+      <w:r>
+        <w:t>este dată reducerea XXX, să se afișeze lista magazinelor unde e valabilă reducerea</w:t>
+      </w:r>
+    </w:p>
+    <w:tbl>
+      <w:tblPr>
+        <w:tblStyle w:val="TableGrid"/>
+        <w:tblW w:w="0" w:type="auto"/>
+        <w:tblLook w:val="04A0" w:firstRow="1" w:lastRow="0" w:firstColumn="1" w:lastColumn="0" w:noHBand="0" w:noVBand="1"/>
+      </w:tblPr>
+      <w:tblGrid>
+        <w:gridCol w:w="3509"/>
+        <w:gridCol w:w="3509"/>
+        <w:gridCol w:w="3510"/>
+      </w:tblGrid>
+      <w:tr>
+        <w:tc>
+          <w:tcPr>
+            <w:tcW w:w="3509" w:type="dxa"/>
+          </w:tcPr>
+          <w:p>
+            <w:pPr>
+              <w:spacing w:line="360" w:lineRule="auto"/>
+              <w:ind w:firstLine="0"/>
+            </w:pPr>
+            <w:r>
+              <w:t>id</w:t>
+            </w:r>
+          </w:p>
+        </w:tc>
+        <w:tc>
+          <w:tcPr>
+            <w:tcW w:w="3509" w:type="dxa"/>
+          </w:tcPr>
+          <w:p>
+            <w:pPr>
+              <w:spacing w:line="360" w:lineRule="auto"/>
+              <w:ind w:firstLine="0"/>
+            </w:pPr>
+            <w:r>
+              <w:t>store_name</w:t>
+            </w:r>
+          </w:p>
+        </w:tc>
+        <w:tc>
+          <w:tcPr>
+            <w:tcW w:w="3510" w:type="dxa"/>
+          </w:tcPr>
+          <w:p>
+            <w:pPr>
+              <w:spacing w:line="360" w:lineRule="auto"/>
+              <w:ind w:firstLine="0"/>
+            </w:pPr>
+            <w:r>
+              <w:t>store_address</w:t>
+            </w:r>
+          </w:p>
+        </w:tc>
+      </w:tr>
+    </w:tbl>
+    <w:p>
+      <w:pPr>
+        <w:spacing w:line="360" w:lineRule="auto"/>
+        <w:ind w:firstLine="0"/>
+      </w:pPr>
+    </w:p>
+    <w:p>
+      <w:pPr>
+        <w:spacing w:line="360" w:lineRule="auto"/>
+        <w:ind w:firstLine="0"/>
+      </w:pPr>
+      <w:r>
+        <w:t xml:space="preserve">este dată </w:t>
+      </w:r>
+      <w:r>
+        <w:t>produsul</w:t>
+      </w:r>
+      <w:r>
+        <w:t xml:space="preserve"> XXX, să se afișeze lista </w:t>
+      </w:r>
+      <w:r>
+        <w:t>reducerilor</w:t>
+      </w:r>
+    </w:p>
+    <w:tbl>
+      <w:tblPr>
+        <w:tblStyle w:val="TableGrid"/>
+        <w:tblW w:w="0" w:type="auto"/>
+        <w:tblLook w:val="04A0" w:firstRow="1" w:lastRow="0" w:firstColumn="1" w:lastColumn="0" w:noHBand="0" w:noVBand="1"/>
+      </w:tblPr>
+      <w:tblGrid>
+        <w:gridCol w:w="988"/>
+        <w:gridCol w:w="3684"/>
+        <w:gridCol w:w="2127"/>
+      </w:tblGrid>
+      <w:tr>
+        <w:tc>
+          <w:tcPr>
+            <w:tcW w:w="988" w:type="dxa"/>
+          </w:tcPr>
+          <w:p>
+            <w:pPr>
+              <w:spacing w:line="360" w:lineRule="auto"/>
+              <w:ind w:firstLine="0"/>
+            </w:pPr>
+            <w:r>
+              <w:t>id</w:t>
+            </w:r>
+          </w:p>
+        </w:tc>
+        <w:tc>
+          <w:tcPr>
+            <w:tcW w:w="3684" w:type="dxa"/>
+          </w:tcPr>
+          <w:p>
+            <w:pPr>
+              <w:spacing w:line="360" w:lineRule="auto"/>
+              <w:ind w:firstLine="0"/>
+            </w:pPr>
+            <w:r>
+              <w:t>discount_description</w:t>
+            </w:r>
+          </w:p>
+        </w:tc>
+        <w:tc>
+          <w:tcPr>
+            <w:tcW w:w="2127" w:type="dxa"/>
+          </w:tcPr>
+          <w:p>
+            <w:pPr>
+              <w:spacing w:line="360" w:lineRule="auto"/>
+              <w:ind w:firstLine="0"/>
+            </w:pPr>
+            <w:r>
+              <w:t>discount_type</w:t>
+            </w:r>
+          </w:p>
+        </w:tc>
+      </w:tr>
+    </w:tbl>
+    <w:p>
+      <w:pPr>
+        <w:spacing w:line="360" w:lineRule="auto"/>
+        <w:ind w:firstLine="0"/>
+      </w:pPr>
+    </w:p>
+    <w:p>
+      <w:pPr>
+        <w:spacing w:line="360" w:lineRule="auto"/>
+        <w:ind w:firstLine="0"/>
+      </w:pPr>
+      <w:r>
+        <w:t xml:space="preserve">este dată </w:t>
+      </w:r>
+      <w:r>
+        <w:t>reducerea XXX, să se afișeze când reducerea se finalizează</w:t>
+      </w:r>
+    </w:p>
+    <w:tbl>
+      <w:tblPr>
+        <w:tblStyle w:val="TableGrid"/>
+        <w:tblW w:w="0" w:type="auto"/>
+        <w:tblLook w:val="04A0" w:firstRow="1" w:lastRow="0" w:firstColumn="1" w:lastColumn="0" w:noHBand="0" w:noVBand="1"/>
+      </w:tblPr>
+      <w:tblGrid>
+        <w:gridCol w:w="3509"/>
+        <w:gridCol w:w="3509"/>
+        <w:gridCol w:w="3510"/>
+      </w:tblGrid>
+      <w:tr>
+        <w:tc>
+          <w:tcPr>
+            <w:tcW w:w="3509" w:type="dxa"/>
+          </w:tcPr>
+          <w:p>
+            <w:pPr>
+              <w:spacing w:line="360" w:lineRule="auto"/>
+              <w:ind w:firstLine="0"/>
+            </w:pPr>
+            <w:r>
+              <w:t>id</w:t>
+            </w:r>
+          </w:p>
+        </w:tc>
+        <w:tc>
+          <w:tcPr>
+            <w:tcW w:w="3509" w:type="dxa"/>
+          </w:tcPr>
+          <w:p>
+            <w:pPr>
+              <w:spacing w:line="360" w:lineRule="auto"/>
+              <w:ind w:firstLine="0"/>
+            </w:pPr>
+            <w:r>
+              <w:t>discount_description</w:t>
+            </w:r>
+          </w:p>
+        </w:tc>
+        <w:tc>
+          <w:tcPr>
+            <w:tcW w:w="3510" w:type="dxa"/>
+          </w:tcPr>
+          <w:p>
+            <w:pPr>
+              <w:spacing w:line="360" w:lineRule="auto"/>
+              <w:ind w:firstLine="0"/>
+            </w:pPr>
+            <w:r>
+              <w:t>end_date</w:t>
+            </w:r>
+          </w:p>
+        </w:tc>
+      </w:tr>
+    </w:tbl>
+    <w:p>
+      <w:pPr>
+        <w:spacing w:line="360" w:lineRule="auto"/>
+        <w:ind w:firstLine="0"/>
+      </w:pPr>
+    </w:p>
+    <w:p>
+      <w:pPr>
+        <w:spacing w:line="360" w:lineRule="auto"/>
+        <w:ind w:firstLine="0"/>
+      </w:pPr>
+      <w:r>
+        <w:t xml:space="preserve">este </w:t>
+      </w:r>
+      <w:r>
+        <w:t>dat magazinul XXX, să se afișeze reducerile disponibile</w:t>
+      </w:r>
+    </w:p>
+    <w:tbl>
+      <w:tblPr>
+        <w:tblStyle w:val="TableGrid"/>
+        <w:tblW w:w="0" w:type="auto"/>
+        <w:tblLook w:val="04A0" w:firstRow="1" w:lastRow="0" w:firstColumn="1" w:lastColumn="0" w:noHBand="0" w:noVBand="1"/>
+      </w:tblPr>
+      <w:tblGrid>
+        <w:gridCol w:w="1631"/>
+        <w:gridCol w:w="2543"/>
+        <w:gridCol w:w="2054"/>
+        <w:gridCol w:w="1474"/>
+        <w:gridCol w:w="1444"/>
+        <w:gridCol w:w="1383"/>
+      </w:tblGrid>
+      <w:tr>
+        <w:tc>
+          <w:tcPr>
+            <w:tcW w:w="1631" w:type="dxa"/>
+          </w:tcPr>
+          <w:p>
+            <w:pPr>
+              <w:spacing w:line="360" w:lineRule="auto"/>
+              <w:ind w:firstLine="0"/>
+            </w:pPr>
+            <w:r>
+              <w:t>id</w:t>
+            </w:r>
+          </w:p>
+        </w:tc>
+        <w:tc>
+          <w:tcPr>
+            <w:tcW w:w="2543" w:type="dxa"/>
+          </w:tcPr>
+          <w:p>
+            <w:pPr>
+              <w:spacing w:line="360" w:lineRule="auto"/>
+              <w:ind w:firstLine="0"/>
+            </w:pPr>
+            <w:r>
+              <w:t>discount_description</w:t>
+            </w:r>
+          </w:p>
+        </w:tc>
+        <w:tc>
+          <w:tcPr>
+            <w:tcW w:w="2054" w:type="dxa"/>
+          </w:tcPr>
+          <w:p>
+            <w:pPr>
+              <w:spacing w:line="360" w:lineRule="auto"/>
+              <w:ind w:firstLine="0"/>
+            </w:pPr>
+            <w:r>
+              <w:t>discount_type</w:t>
+            </w:r>
+            <w:r>
+              <w:t>_id</w:t>
+            </w:r>
+          </w:p>
+        </w:tc>
+        <w:tc>
+          <w:tcPr>
+            <w:tcW w:w="1474" w:type="dxa"/>
+          </w:tcPr>
+          <w:p>
+            <w:pPr>
+              <w:spacing w:line="360" w:lineRule="auto"/>
+              <w:ind w:firstLine="0"/>
+            </w:pPr>
+            <w:r>
+              <w:t>start_date</w:t>
+            </w:r>
+          </w:p>
+        </w:tc>
+        <w:tc>
+          <w:tcPr>
+            <w:tcW w:w="1444" w:type="dxa"/>
+          </w:tcPr>
+          <w:p>
+            <w:pPr>
+              <w:spacing w:line="360" w:lineRule="auto"/>
+              <w:ind w:firstLine="0"/>
+            </w:pPr>
+            <w:r>
+              <w:t>end_date</w:t>
+            </w:r>
+          </w:p>
+        </w:tc>
+        <w:tc>
+          <w:tcPr>
+            <w:tcW w:w="1383" w:type="dxa"/>
+          </w:tcPr>
+          <w:p>
+            <w:pPr>
+              <w:spacing w:line="360" w:lineRule="auto"/>
+              <w:ind w:firstLine="0"/>
+            </w:pPr>
+            <w:r>
+              <w:t>product</w:t>
+            </w:r>
+          </w:p>
+        </w:tc>
+      </w:tr>
+    </w:tbl>
+    <w:p>
+      <w:pPr>
+        <w:spacing w:line="360" w:lineRule="auto"/>
+        <w:ind w:firstLine="0"/>
+      </w:pPr>
+    </w:p>
+    <w:p>
+      <w:pPr>
+        <w:spacing w:line="360" w:lineRule="auto"/>
+        <w:ind w:firstLine="0"/>
+      </w:pPr>
+      <w:r>
+        <w:t xml:space="preserve">este dată </w:t>
+      </w:r>
+      <w:r>
+        <w:t>rețeaua</w:t>
+      </w:r>
+      <w:r>
+        <w:t xml:space="preserve"> XXX, să se afișeze lista </w:t>
+      </w:r>
+      <w:r>
+        <w:t>tuturor magazinelor</w:t>
+      </w:r>
+    </w:p>
+    <w:tbl>
+      <w:tblPr>
+        <w:tblStyle w:val="TableGrid"/>
+        <w:tblW w:w="0" w:type="auto"/>
+        <w:tblLook w:val="04A0" w:firstRow="1" w:lastRow="0" w:firstColumn="1" w:lastColumn="0" w:noHBand="0" w:noVBand="1"/>
+      </w:tblPr>
+      <w:tblGrid>
+        <w:gridCol w:w="856"/>
+        <w:gridCol w:w="1671"/>
+        <w:gridCol w:w="1714"/>
+        <w:gridCol w:w="1390"/>
+        <w:gridCol w:w="2019"/>
+      </w:tblGrid>
+      <w:tr>
+        <w:tc>
+          <w:tcPr>
+            <w:tcW w:w="856" w:type="dxa"/>
+          </w:tcPr>
+          <w:p>
+            <w:pPr>
+              <w:spacing w:line="360" w:lineRule="auto"/>
+              <w:ind w:firstLine="0"/>
+            </w:pPr>
+            <w:r>
+              <w:t>id</w:t>
+            </w:r>
+          </w:p>
+        </w:tc>
+        <w:tc>
+          <w:tcPr>
+            <w:tcW w:w="1671" w:type="dxa"/>
+          </w:tcPr>
+          <w:p>
+            <w:pPr>
+              <w:spacing w:line="360" w:lineRule="auto"/>
+              <w:ind w:firstLine="0"/>
+            </w:pPr>
+            <w:r>
+              <w:t>name</w:t>
+            </w:r>
+          </w:p>
+        </w:tc>
+        <w:tc>
+          <w:tcPr>
+            <w:tcW w:w="1714" w:type="dxa"/>
+          </w:tcPr>
+          <w:p>
+            <w:pPr>
+              <w:spacing w:line="360" w:lineRule="auto"/>
+              <w:ind w:firstLine="0"/>
+            </w:pPr>
+            <w:r>
+              <w:t>address</w:t>
+            </w:r>
+          </w:p>
+        </w:tc>
+        <w:tc>
+          <w:tcPr>
+            <w:tcW w:w="1390" w:type="dxa"/>
+          </w:tcPr>
+          <w:p>
+            <w:pPr>
+              <w:spacing w:line="360" w:lineRule="auto"/>
+              <w:ind w:firstLine="0"/>
+            </w:pPr>
+            <w:r>
+              <w:t>city</w:t>
+            </w:r>
+          </w:p>
+        </w:tc>
+        <w:tc>
+          <w:tcPr>
+            <w:tcW w:w="2019" w:type="dxa"/>
+          </w:tcPr>
+          <w:p>
+            <w:pPr>
+              <w:spacing w:line="360" w:lineRule="auto"/>
+              <w:ind w:firstLine="0"/>
+            </w:pPr>
+            <w:r>
+              <w:t>address</w:t>
+            </w:r>
+          </w:p>
+        </w:tc>
+      </w:tr>
+    </w:tbl>
+    <w:p>
+      <w:pPr>
+        <w:spacing w:line="360" w:lineRule="auto"/>
+        <w:ind w:firstLine="0"/>
+      </w:pPr>
+    </w:p>
+    <w:p>
+      <w:pPr>
+        <w:spacing w:line="360" w:lineRule="auto"/>
+        <w:ind w:firstLine="0"/>
+      </w:pPr>
+      <w:r>
+        <w:t>3. Servicii</w:t>
+      </w:r>
+    </w:p>
+    <w:p>
+      <w:pPr>
+        <w:spacing w:line="360" w:lineRule="auto"/>
+        <w:ind w:firstLine="0"/>
+      </w:pPr>
+    </w:p>
+    <w:p>
+      <w:pPr>
+        <w:spacing w:line="360" w:lineRule="auto"/>
+        <w:ind w:firstLine="0"/>
+      </w:pPr>
+      <w:r>
+        <w:t>să se determine reducerea cu cea mai mare valoare procentuală</w:t>
+      </w:r>
+    </w:p>
+    <w:tbl>
+      <w:tblPr>
+        <w:tblStyle w:val="TableGrid"/>
+        <w:tblW w:w="0" w:type="auto"/>
+        <w:tblLook w:val="04A0" w:firstRow="1" w:lastRow="0" w:firstColumn="1" w:lastColumn="0" w:noHBand="0" w:noVBand="1"/>
+      </w:tblPr>
+      <w:tblGrid>
+        <w:gridCol w:w="856"/>
+        <w:gridCol w:w="2216"/>
+        <w:gridCol w:w="1714"/>
+        <w:gridCol w:w="1390"/>
+        <w:gridCol w:w="2189"/>
+      </w:tblGrid>
+      <w:tr>
+        <w:tc>
+          <w:tcPr>
+            <w:tcW w:w="856" w:type="dxa"/>
+          </w:tcPr>
+          <w:p>
+            <w:pPr>
+              <w:spacing w:line="360" w:lineRule="auto"/>
+              <w:ind w:firstLine="0"/>
+            </w:pPr>
+            <w:r>
+              <w:t>id</w:t>
+            </w:r>
+          </w:p>
+        </w:tc>
+        <w:tc>
+          <w:tcPr>
+            <w:tcW w:w="1671" w:type="dxa"/>
+          </w:tcPr>
+          <w:p>
+            <w:pPr>
+              <w:spacing w:line="360" w:lineRule="auto"/>
+              <w:ind w:firstLine="0"/>
+            </w:pPr>
+            <w:r>
+              <w:t>discount_description</w:t>
+            </w:r>
+          </w:p>
+        </w:tc>
+        <w:tc>
+          <w:tcPr>
+            <w:tcW w:w="1714" w:type="dxa"/>
+          </w:tcPr>
+          <w:p>
+            <w:pPr>
+              <w:spacing w:line="360" w:lineRule="auto"/>
+              <w:ind w:firstLine="0"/>
+            </w:pPr>
+            <w:r>
+              <w:t>start_date</w:t>
+            </w:r>
+          </w:p>
+        </w:tc>
+        <w:tc>
+          <w:tcPr>
+            <w:tcW w:w="1390" w:type="dxa"/>
+          </w:tcPr>
+          <w:p>
+            <w:pPr>
+              <w:spacing w:line="360" w:lineRule="auto"/>
+              <w:ind w:firstLine="0"/>
+            </w:pPr>
+            <w:r>
+              <w:t>end_date</w:t>
+            </w:r>
+          </w:p>
+        </w:tc>
+        <w:tc>
+          <w:tcPr>
+            <w:tcW w:w="2019" w:type="dxa"/>
+          </w:tcPr>
+          <w:p>
+            <w:pPr>
+              <w:spacing w:line="360" w:lineRule="auto"/>
+              <w:ind w:firstLine="0"/>
+            </w:pPr>
+            <w:r>
+              <w:t>discount_percentage</w:t>
+            </w:r>
+          </w:p>
+        </w:tc>
+      </w:tr>
+    </w:tbl>
+    <w:p>
+      <w:pPr>
+        <w:spacing w:line="360" w:lineRule="auto"/>
+        <w:ind w:firstLine="0"/>
+      </w:pPr>
+    </w:p>
+    <w:p>
+      <w:pPr>
+        <w:spacing w:line="360" w:lineRule="auto"/>
+        <w:ind w:firstLine="0"/>
+      </w:pPr>
+      <w:r>
+        <w:t>este dat magazinul XXX și produsul YYY, să se determine reducerile disponibile</w:t>
+      </w:r>
+    </w:p>
+    <w:tbl>
+      <w:tblPr>
+        <w:tblStyle w:val="TableGrid"/>
+        <w:tblW w:w="0" w:type="auto"/>
+        <w:tblLook w:val="04A0" w:firstRow="1" w:lastRow="0" w:firstColumn="1" w:lastColumn="0" w:noHBand="0" w:noVBand="1"/>
+      </w:tblPr>
+      <w:tblGrid>
+        <w:gridCol w:w="856"/>
+        <w:gridCol w:w="2216"/>
+        <w:gridCol w:w="1714"/>
+        <w:gridCol w:w="1390"/>
+        <w:gridCol w:w="2019"/>
+      </w:tblGrid>
+      <w:tr>
+        <w:tc>
+          <w:tcPr>
+            <w:tcW w:w="856" w:type="dxa"/>
+          </w:tcPr>
+          <w:p>
+            <w:pPr>
+              <w:spacing w:line="360" w:lineRule="auto"/>
+              <w:ind w:firstLine="0"/>
+            </w:pPr>
+            <w:r>
+              <w:t>id</w:t>
+            </w:r>
+          </w:p>
+        </w:tc>
+        <w:tc>
+          <w:tcPr>
+            <w:tcW w:w="1671" w:type="dxa"/>
+          </w:tcPr>
+          <w:p>
+            <w:pPr>
+              <w:spacing w:line="360" w:lineRule="auto"/>
+              <w:ind w:firstLine="0"/>
+            </w:pPr>
+            <w:r>
+              <w:t>discount_description</w:t>
+            </w:r>
+          </w:p>
+        </w:tc>
+        <w:tc>
+          <w:tcPr>
+            <w:tcW w:w="1714" w:type="dxa"/>
+          </w:tcPr>
+          <w:p>
+            <w:pPr>
+              <w:spacing w:line="360" w:lineRule="auto"/>
+              <w:ind w:firstLine="0"/>
+            </w:pPr>
+            <w:r>
+              <w:t>start_date</w:t>
+            </w:r>
+          </w:p>
+        </w:tc>
+        <w:tc>
+          <w:tcPr>
+            <w:tcW w:w="1390" w:type="dxa"/>
+          </w:tcPr>
+          <w:p>
+            <w:pPr>
+              <w:spacing w:line="360" w:lineRule="auto"/>
+              <w:ind w:firstLine="0"/>
+            </w:pPr>
+            <w:r>
+              <w:t>end_date</w:t>
+            </w:r>
+          </w:p>
+        </w:tc>
+        <w:tc>
+          <w:tcPr>
+            <w:tcW w:w="2019" w:type="dxa"/>
+          </w:tcPr>
+          <w:p>
+            <w:pPr>
+              <w:spacing w:line="360" w:lineRule="auto"/>
+              <w:ind w:firstLine="0"/>
+            </w:pPr>
+            <w:r>
+              <w:t>discount</w:t>
+            </w:r>
+            <w:r>
+              <w:t>_type_id</w:t>
+            </w:r>
+          </w:p>
+        </w:tc>
+      </w:tr>
+    </w:tbl>
+    <w:p>
+      <w:pPr>
+        <w:spacing w:line="360" w:lineRule="auto"/>
+        <w:ind w:firstLine="0"/>
+      </w:pPr>
+    </w:p>
+    <w:p>
+      <w:pPr>
+        <w:spacing w:line="360" w:lineRule="auto"/>
+        <w:ind w:firstLine="0"/>
+        <w:rPr>
+          <w:lang w:val="en-US"/>
+        </w:rPr>
+      </w:pPr>
+      <w:r>
+        <w:t xml:space="preserve">să se determine </w:t>
+      </w:r>
+      <w:r>
+        <w:t>reducerile ce vor avea loc în intervalul S1 -</w:t>
+      </w:r>
+      <w:r>
+        <w:rPr>
+          <w:lang w:val="en-US"/>
+        </w:rPr>
+        <w:t>&gt; S2</w:t>
+      </w:r>
+    </w:p>
+    <w:tbl>
+      <w:tblPr>
+        <w:tblStyle w:val="TableGrid"/>
+        <w:tblW w:w="0" w:type="auto"/>
+        <w:tblLook w:val="04A0" w:firstRow="1" w:lastRow="0" w:firstColumn="1" w:lastColumn="0" w:noHBand="0" w:noVBand="1"/>
+      </w:tblPr>
+      <w:tblGrid>
+        <w:gridCol w:w="856"/>
+        <w:gridCol w:w="2216"/>
+        <w:gridCol w:w="1714"/>
+        <w:gridCol w:w="1390"/>
+        <w:gridCol w:w="2019"/>
+        <w:gridCol w:w="2019"/>
+      </w:tblGrid>
+      <w:tr>
+        <w:tc>
+          <w:tcPr>
+            <w:tcW w:w="856" w:type="dxa"/>
+          </w:tcPr>
+          <w:p>
+            <w:pPr>
+              <w:spacing w:line="360" w:lineRule="auto"/>
+              <w:ind w:firstLine="0"/>
+            </w:pPr>
+            <w:r>
+              <w:t>id</w:t>
+            </w:r>
+          </w:p>
+        </w:tc>
+        <w:tc>
+          <w:tcPr>
+            <w:tcW w:w="2216" w:type="dxa"/>
+          </w:tcPr>
+          <w:p>
+            <w:pPr>
+              <w:spacing w:line="360" w:lineRule="auto"/>
+              <w:ind w:firstLine="0"/>
+            </w:pPr>
+            <w:r>
+              <w:t>discount_description</w:t>
+            </w:r>
+          </w:p>
+        </w:tc>
+        <w:tc>
+          <w:tcPr>
+            <w:tcW w:w="1714" w:type="dxa"/>
+          </w:tcPr>
+          <w:p>
+            <w:pPr>
+              <w:spacing w:line="360" w:lineRule="auto"/>
+              <w:ind w:firstLine="0"/>
+            </w:pPr>
+            <w:r>
+              <w:t>start_date</w:t>
+            </w:r>
+          </w:p>
+        </w:tc>
+        <w:tc>
+          <w:tcPr>
+            <w:tcW w:w="1390" w:type="dxa"/>
+          </w:tcPr>
+          <w:p>
+            <w:pPr>
+              <w:spacing w:line="360" w:lineRule="auto"/>
+              <w:ind w:firstLine="0"/>
+            </w:pPr>
+            <w:r>
+              <w:t>end_date</w:t>
+            </w:r>
+          </w:p>
+        </w:tc>
+        <w:tc>
+          <w:tcPr>
+            <w:tcW w:w="2019" w:type="dxa"/>
+          </w:tcPr>
+          <w:p>
+            <w:pPr>
+              <w:spacing w:line="360" w:lineRule="auto"/>
+              <w:ind w:firstLine="0"/>
+            </w:pPr>
+            <w:r>
+              <w:t>discount_</w:t>
+            </w:r>
+            <w:r>
+              <w:t>type_id</w:t>
+            </w:r>
+          </w:p>
+        </w:tc>
+        <w:tc>
+          <w:tcPr>
+            <w:tcW w:w="2019" w:type="dxa"/>
+          </w:tcPr>
+          <w:p>
+            <w:pPr>
+              <w:spacing w:line="360" w:lineRule="auto"/>
+              <w:ind w:firstLine="0"/>
+            </w:pPr>
+            <w:r>
+              <w:t>product_id</w:t>
+            </w:r>
+          </w:p>
+        </w:tc>
+      </w:tr>
+    </w:tbl>
+    <w:p>
+      <w:pPr>
+        <w:spacing w:line="360" w:lineRule="auto"/>
+        <w:ind w:firstLine="0"/>
+      </w:pPr>
+    </w:p>
+    <w:p>
+      <w:pPr>
+        <w:spacing w:line="360" w:lineRule="auto"/>
+        <w:ind w:firstLine="0"/>
+        <w:rPr>
+          <w:lang w:val="en-US"/>
+        </w:rPr>
+      </w:pPr>
+      <w:r>
+        <w:t>este dat orașul XXX și rețeau de magazine YYY, să se determine magazinele disponibile</w:t>
+      </w:r>
+    </w:p>
+    <w:tbl>
+      <w:tblPr>
+        <w:tblStyle w:val="TableGrid"/>
+        <w:tblW w:w="0" w:type="auto"/>
+        <w:tblLook w:val="04A0" w:firstRow="1" w:lastRow="0" w:firstColumn="1" w:lastColumn="0" w:noHBand="0" w:noVBand="1"/>
+      </w:tblPr>
+      <w:tblGrid>
+        <w:gridCol w:w="1390"/>
+        <w:gridCol w:w="2019"/>
+        <w:gridCol w:w="2019"/>
+      </w:tblGrid>
+      <w:tr>
+        <w:tc>
+          <w:tcPr>
+            <w:tcW w:w="1390" w:type="dxa"/>
+          </w:tcPr>
+          <w:p>
+            <w:pPr>
+              <w:spacing w:line="360" w:lineRule="auto"/>
+              <w:ind w:firstLine="0"/>
+            </w:pPr>
+            <w:r>
+              <w:t>name</w:t>
+            </w:r>
+          </w:p>
+        </w:tc>
+        <w:tc>
+          <w:tcPr>
+            <w:tcW w:w="2019" w:type="dxa"/>
+          </w:tcPr>
+          <w:p>
+            <w:pPr>
+              <w:spacing w:line="360" w:lineRule="auto"/>
+              <w:ind w:firstLine="0"/>
+            </w:pPr>
+            <w:r>
+              <w:t>address</w:t>
+            </w:r>
+          </w:p>
+        </w:tc>
+        <w:tc>
+          <w:tcPr>
+            <w:tcW w:w="2019" w:type="dxa"/>
+          </w:tcPr>
+          <w:p>
+            <w:pPr>
+              <w:spacing w:line="360" w:lineRule="auto"/>
+              <w:ind w:firstLine="0"/>
+            </w:pPr>
+            <w:r>
+              <w:t>contact_id</w:t>
+            </w:r>
+          </w:p>
+        </w:tc>
+      </w:tr>
+    </w:tbl>
+    <w:p>
+      <w:pPr>
+        <w:ind w:firstLine="0"/>
+      </w:pPr>
+    </w:p>
+    <w:p>
+      <w:pPr>
+        <w:spacing w:line="360" w:lineRule="auto"/>
+        <w:ind w:firstLine="0"/>
+      </w:pPr>
+    </w:p>
+    <w:p>
+      <w:pPr>
+        <w:spacing w:line="360" w:lineRule="auto"/>
+        <w:ind w:firstLine="0"/>
+      </w:pPr>
+      <w:r>
+        <w:lastRenderedPageBreak/>
+        <w:t>4. Restricții</w:t>
+      </w:r>
+    </w:p>
+    <w:p>
+      <w:pPr>
+        <w:spacing w:line="360" w:lineRule="auto"/>
+        <w:ind w:firstLine="0"/>
+      </w:pPr>
+      <w:r>
+        <w:t>- Dacă data de finalizare a reducerii a trecut sau nu mai sunt magazine care oferă această reducere, reducerea și toată informația legată de ea e eliminată din tabelul discount</w:t>
+      </w:r>
+    </w:p>
+    <w:p>
+      <w:pPr>
+        <w:spacing w:line="360" w:lineRule="auto"/>
+        <w:ind w:firstLine="0"/>
+      </w:pPr>
+      <w:r>
+        <w:t>- Valoarea procentuală a reducerii trebuie să fie între 0 și 100</w:t>
+      </w:r>
+    </w:p>
+    <w:p>
+      <w:pPr>
+        <w:spacing w:line="360" w:lineRule="auto"/>
+        <w:ind w:firstLine="0"/>
+      </w:pPr>
+      <w:r>
+        <w:t>- Fiecare reducere trebuie să aibă minim o instantă valabilă</w:t>
+      </w:r>
+    </w:p>
+    <w:p>
+      <w:pPr>
+        <w:spacing w:line="360" w:lineRule="auto"/>
+        <w:ind w:firstLine="0"/>
+      </w:pPr>
+      <w:r>
+        <w:t>- Fiecare reducere trebuie să iși regăsească continuarea în un singur tabel ce descrie tipurile de reduceri</w:t>
+      </w:r>
+    </w:p>
+    <w:p>
+      <w:pPr>
+        <w:spacing w:line="360" w:lineRule="auto"/>
+        <w:ind w:firstLine="0"/>
+      </w:pPr>
+    </w:p>
+    <w:p>
+      <w:pPr>
+        <w:pStyle w:val="Heading2"/>
+        <w:spacing w:line="360" w:lineRule="auto"/>
+        <w:ind w:firstLine="0"/>
+      </w:pPr>
+      <w:r>
+        <w:rPr>
+          <w:bCs/>
+        </w:rPr>
+        <w:drawing>
+          <wp:anchor distT="0" distB="0" distL="114300" distR="114300" simplePos="0" relativeHeight="251658240" behindDoc="1" locked="0" layoutInCell="1" allowOverlap="1" wp14:anchorId="2167732E" wp14:editId="06ADEC15">
+            <wp:simplePos x="0" y="0"/>
+            <wp:positionH relativeFrom="page">
+              <wp:align>center</wp:align>
+            </wp:positionH>
+            <wp:positionV relativeFrom="paragraph">
+              <wp:posOffset>226877</wp:posOffset>
+            </wp:positionV>
+            <wp:extent cx="6692265" cy="3842385"/>
+            <wp:effectExtent l="0" t="0" r="0" b="5715"/>
+            <wp:wrapTight wrapText="bothSides">
+              <wp:wrapPolygon edited="0">
+                <wp:start x="0" y="0"/>
+                <wp:lineTo x="0" y="21525"/>
+                <wp:lineTo x="21520" y="21525"/>
+                <wp:lineTo x="21520" y="0"/>
+                <wp:lineTo x="0" y="0"/>
+              </wp:wrapPolygon>
+            </wp:wrapTight>
+            <wp:docPr id="1" name="Picture 1"/>
+            <wp:cNvGraphicFramePr>
+              <a:graphicFrameLocks xmlns:a="http://schemas.openxmlformats.org/drawingml/2006/main" noChangeAspect="1"/>
+            </wp:cNvGraphicFramePr>
+            <a:graphic xmlns:a="http://schemas.openxmlformats.org/drawingml/2006/main">
+              <a:graphicData uri="http://schemas.openxmlformats.org/drawingml/2006/picture">
+                <pic:pic xmlns:pic="http://schemas.openxmlformats.org/drawingml/2006/picture">
+                  <pic:nvPicPr>
+                    <pic:cNvPr id="1" name=""/>
+                    <pic:cNvPicPr/>
+                  </pic:nvPicPr>
+                  <pic:blipFill>
+                    <a:blip r:embed="rId8">
+                      <a:extLst>
+                        <a:ext uri="{28A0092B-C50C-407E-A947-70E740481C1C}">
+                          <a14:useLocalDpi xmlns:a14="http://schemas.microsoft.com/office/drawing/2010/main" val="0"/>
+                        </a:ext>
+                      </a:extLst>
+                    </a:blip>
+                    <a:stretch>
+                      <a:fillRect/>
+                    </a:stretch>
+                  </pic:blipFill>
+                  <pic:spPr>
+                    <a:xfrm>
+                      <a:off x="0" y="0"/>
+                      <a:ext cx="6692265" cy="3842385"/>
+                    </a:xfrm>
+                    <a:prstGeom prst="rect">
+                      <a:avLst/>
+                    </a:prstGeom>
+                  </pic:spPr>
+                </pic:pic>
+              </a:graphicData>
+            </a:graphic>
+          </wp:anchor>
+        </w:drawing>
+      </w:r>
+      <w:r>
+        <w:t>2.5. Modelul conceptual</w:t>
+      </w:r>
+    </w:p>
+    <w:p>
+      <w:pPr>
+        <w:pStyle w:val="Heading2"/>
+        <w:spacing w:line="360" w:lineRule="auto"/>
+        <w:ind w:firstLine="0"/>
+      </w:pPr>
+      <w:r>
+        <w:drawing>
+          <wp:anchor distT="0" distB="0" distL="114300" distR="114300" simplePos="0" relativeHeight="251659264" behindDoc="1" locked="0" layoutInCell="1" allowOverlap="1" wp14:anchorId="3C4E5AA1" wp14:editId="3A019685">
+            <wp:simplePos x="0" y="0"/>
+            <wp:positionH relativeFrom="column">
+              <wp:posOffset>204470</wp:posOffset>
+            </wp:positionH>
+            <wp:positionV relativeFrom="paragraph">
+              <wp:posOffset>4078152</wp:posOffset>
+            </wp:positionV>
+            <wp:extent cx="5747174" cy="2286000"/>
+            <wp:effectExtent l="0" t="0" r="6350" b="0"/>
+            <wp:wrapTight wrapText="bothSides">
+              <wp:wrapPolygon edited="0">
+                <wp:start x="0" y="0"/>
+                <wp:lineTo x="0" y="21420"/>
+                <wp:lineTo x="21552" y="21420"/>
+                <wp:lineTo x="21552" y="0"/>
+                <wp:lineTo x="0" y="0"/>
+              </wp:wrapPolygon>
+            </wp:wrapTight>
+            <wp:docPr id="2" name="Picture 2"/>
+            <wp:cNvGraphicFramePr>
+              <a:graphicFrameLocks xmlns:a="http://schemas.openxmlformats.org/drawingml/2006/main" noChangeAspect="1"/>
+            </wp:cNvGraphicFramePr>
+            <a:graphic xmlns:a="http://schemas.openxmlformats.org/drawingml/2006/main">
+              <a:graphicData uri="http://schemas.openxmlformats.org/drawingml/2006/picture">
+                <pic:pic xmlns:pic="http://schemas.openxmlformats.org/drawingml/2006/picture">
+                  <pic:nvPicPr>
+                    <pic:cNvPr id="1" name=""/>
+                    <pic:cNvPicPr/>
+                  </pic:nvPicPr>
+                  <pic:blipFill>
+                    <a:blip r:embed="rId9">
+                      <a:extLst>
+                        <a:ext uri="{28A0092B-C50C-407E-A947-70E740481C1C}">
+                          <a14:useLocalDpi xmlns:a14="http://schemas.microsoft.com/office/drawing/2010/main" val="0"/>
+                        </a:ext>
+                      </a:extLst>
+                    </a:blip>
+                    <a:stretch>
+                      <a:fillRect/>
+                    </a:stretch>
+                  </pic:blipFill>
+                  <pic:spPr>
+                    <a:xfrm>
+                      <a:off x="0" y="0"/>
+                      <a:ext cx="5747174" cy="2286000"/>
+                    </a:xfrm>
+                    <a:prstGeom prst="rect">
+                      <a:avLst/>
+                    </a:prstGeom>
+                  </pic:spPr>
+                </pic:pic>
+              </a:graphicData>
+            </a:graphic>
+          </wp:anchor>
+        </w:drawing>
+      </w:r>
+      <w:r>
+        <w:t>2.6. Schema legăturilor între subdomenii</w:t>
+      </w:r>
+    </w:p>
+    <w:p/>
+    <w:p/>
+    <w:p/>
+    <w:p/>
+    <w:p/>
+    <w:p/>
+    <w:p/>
+    <w:p/>
+    <w:p/>
+    <w:p/>
+    <w:p/>
+    <w:p/>
+    <w:p/>
     <w:sectPr>
       <w:pgSz w:w="12240" w:h="15840"/>
       <w:pgMar w:top="1134" w:right="567" w:bottom="1134" w:left="1134" w:header="720" w:footer="720" w:gutter="0"/>
@@ -536,6 +3323,340 @@
     </w:sectPr>
   </w:body>
 </w:document>
+</file>
+
+<file path=word/endnotes.xml><?xml version="1.0" encoding="utf-8"?>
+<w:endnotes xmlns:wpc="http://schemas.microsoft.com/office/word/2010/wordprocessingCanvas" xmlns:cx="http://schemas.microsoft.com/office/drawing/2014/chartex" xmlns:cx1="http://schemas.microsoft.com/office/drawing/2015/9/8/chartex" xmlns:cx2="http://schemas.microsoft.com/office/drawing/2015/10/21/chartex" xmlns:cx3="http://schemas.microsoft.com/office/drawing/2016/5/9/chartex" xmlns:cx4="http://schemas.microsoft.com/office/drawing/2016/5/10/chartex" xmlns:cx5="http://schemas.microsoft.com/office/drawing/2016/5/11/chartex" xmlns:cx6="http://schemas.microsoft.com/office/drawing/2016/5/12/chartex" xmlns:cx7="http://schemas.microsoft.com/office/drawing/2016/5/13/chartex" xmlns:cx8="http://schemas.microsoft.com/office/drawing/2016/5/14/chartex" xmlns:mc="http://schemas.openxmlformats.org/markup-compatibility/2006" xmlns:aink="http://schemas.microsoft.com/office/drawing/2016/ink" xmlns:am3d="http://schemas.microsoft.com/office/drawing/2017/model3d" xmlns:o="urn:schemas-microsoft-com:office:office" xmlns:r="http://schemas.openxmlformats.org/officeDocument/2006/relationships" xmlns:m="http://schemas.openxmlformats.org/officeDocument/2006/math" xmlns:v="urn:schemas-microsoft-com:vml" xmlns:wp14="http://schemas.microsoft.com/office/word/2010/wordprocessingDrawing" xmlns:wp="http://schemas.openxmlformats.org/drawingml/2006/wordprocessingDrawing" xmlns:w10="urn:schemas-microsoft-com:office:word" xmlns:w="http://schemas.openxmlformats.org/wordprocessingml/2006/main" xmlns:w14="http://schemas.microsoft.com/office/word/2010/wordml" xmlns:w15="http://schemas.microsoft.com/office/word/2012/wordml" xmlns:w16cex="http://schemas.microsoft.com/office/word/2018/wordml/cex" xmlns:w16cid="http://schemas.microsoft.com/office/word/2016/wordml/cid" xmlns:w16="http://schemas.microsoft.com/office/word/2018/wordml" xmlns:w16se="http://schemas.microsoft.com/office/word/2015/wordml/symex" xmlns:wpg="http://schemas.microsoft.com/office/word/2010/wordprocessingGroup" xmlns:wpi="http://schemas.microsoft.com/office/word/2010/wordprocessingInk" xmlns:wne="http://schemas.microsoft.com/office/word/2006/wordml" xmlns:wps="http://schemas.microsoft.com/office/word/2010/wordprocessingShape" mc:Ignorable="w14 w15 w16se w16cid w16 w16cex wp14">
+  <w:endnote w:type="separator" w:id="-1">
+    <w:p>
+      <w:pPr>
+        <w:spacing w:line="240" w:lineRule="auto"/>
+      </w:pPr>
+      <w:r>
+        <w:separator/>
+      </w:r>
+    </w:p>
+  </w:endnote>
+  <w:endnote w:type="continuationSeparator" w:id="0">
+    <w:p>
+      <w:pPr>
+        <w:spacing w:line="240" w:lineRule="auto"/>
+      </w:pPr>
+      <w:r>
+        <w:continuationSeparator/>
+      </w:r>
+    </w:p>
+  </w:endnote>
+</w:endnotes>
+</file>
+
+<file path=word/footnotes.xml><?xml version="1.0" encoding="utf-8"?>
+<w:footnotes xmlns:wpc="http://schemas.microsoft.com/office/word/2010/wordprocessingCanvas" xmlns:cx="http://schemas.microsoft.com/office/drawing/2014/chartex" xmlns:cx1="http://schemas.microsoft.com/office/drawing/2015/9/8/chartex" xmlns:cx2="http://schemas.microsoft.com/office/drawing/2015/10/21/chartex" xmlns:cx3="http://schemas.microsoft.com/office/drawing/2016/5/9/chartex" xmlns:cx4="http://schemas.microsoft.com/office/drawing/2016/5/10/chartex" xmlns:cx5="http://schemas.microsoft.com/office/drawing/2016/5/11/chartex" xmlns:cx6="http://schemas.microsoft.com/office/drawing/2016/5/12/chartex" xmlns:cx7="http://schemas.microsoft.com/office/drawing/2016/5/13/chartex" xmlns:cx8="http://schemas.microsoft.com/office/drawing/2016/5/14/chartex" xmlns:mc="http://schemas.openxmlformats.org/markup-compatibility/2006" xmlns:aink="http://schemas.microsoft.com/office/drawing/2016/ink" xmlns:am3d="http://schemas.microsoft.com/office/drawing/2017/model3d" xmlns:o="urn:schemas-microsoft-com:office:office" xmlns:r="http://schemas.openxmlformats.org/officeDocument/2006/relationships" xmlns:m="http://schemas.openxmlformats.org/officeDocument/2006/math" xmlns:v="urn:schemas-microsoft-com:vml" xmlns:wp14="http://schemas.microsoft.com/office/word/2010/wordprocessingDrawing" xmlns:wp="http://schemas.openxmlformats.org/drawingml/2006/wordprocessingDrawing" xmlns:w10="urn:schemas-microsoft-com:office:word" xmlns:w="http://schemas.openxmlformats.org/wordprocessingml/2006/main" xmlns:w14="http://schemas.microsoft.com/office/word/2010/wordml" xmlns:w15="http://schemas.microsoft.com/office/word/2012/wordml" xmlns:w16cex="http://schemas.microsoft.com/office/word/2018/wordml/cex" xmlns:w16cid="http://schemas.microsoft.com/office/word/2016/wordml/cid" xmlns:w16="http://schemas.microsoft.com/office/word/2018/wordml" xmlns:w16se="http://schemas.microsoft.com/office/word/2015/wordml/symex" xmlns:wpg="http://schemas.microsoft.com/office/word/2010/wordprocessingGroup" xmlns:wpi="http://schemas.microsoft.com/office/word/2010/wordprocessingInk" xmlns:wne="http://schemas.microsoft.com/office/word/2006/wordml" xmlns:wps="http://schemas.microsoft.com/office/word/2010/wordprocessingShape" mc:Ignorable="w14 w15 w16se w16cid w16 w16cex wp14">
+  <w:footnote w:type="separator" w:id="-1">
+    <w:p>
+      <w:pPr>
+        <w:spacing w:line="240" w:lineRule="auto"/>
+      </w:pPr>
+      <w:r>
+        <w:separator/>
+      </w:r>
+    </w:p>
+  </w:footnote>
+  <w:footnote w:type="continuationSeparator" w:id="0">
+    <w:p>
+      <w:pPr>
+        <w:spacing w:line="240" w:lineRule="auto"/>
+      </w:pPr>
+      <w:r>
+        <w:continuationSeparator/>
+      </w:r>
+    </w:p>
+  </w:footnote>
+</w:footnotes>
+</file>
+
+<file path=word/numbering.xml><?xml version="1.0" encoding="utf-8"?>
+<w:numbering xmlns:wpc="http://schemas.microsoft.com/office/word/2010/wordprocessingCanvas" xmlns:cx="http://schemas.microsoft.com/office/drawing/2014/chartex" xmlns:cx1="http://schemas.microsoft.com/office/drawing/2015/9/8/chartex" xmlns:cx2="http://schemas.microsoft.com/office/drawing/2015/10/21/chartex" xmlns:cx3="http://schemas.microsoft.com/office/drawing/2016/5/9/chartex" xmlns:cx4="http://schemas.microsoft.com/office/drawing/2016/5/10/chartex" xmlns:cx5="http://schemas.microsoft.com/office/drawing/2016/5/11/chartex" xmlns:cx6="http://schemas.microsoft.com/office/drawing/2016/5/12/chartex" xmlns:cx7="http://schemas.microsoft.com/office/drawing/2016/5/13/chartex" xmlns:cx8="http://schemas.microsoft.com/office/drawing/2016/5/14/chartex" xmlns:mc="http://schemas.openxmlformats.org/markup-compatibility/2006" xmlns:aink="http://schemas.microsoft.com/office/drawing/2016/ink" xmlns:am3d="http://schemas.microsoft.com/office/drawing/2017/model3d" xmlns:o="urn:schemas-microsoft-com:office:office" xmlns:r="http://schemas.openxmlformats.org/officeDocument/2006/relationships" xmlns:m="http://schemas.openxmlformats.org/officeDocument/2006/math" xmlns:v="urn:schemas-microsoft-com:vml" xmlns:wp14="http://schemas.microsoft.com/office/word/2010/wordprocessingDrawing" xmlns:wp="http://schemas.openxmlformats.org/drawingml/2006/wordprocessingDrawing" xmlns:w10="urn:schemas-microsoft-com:office:word" xmlns:w="http://schemas.openxmlformats.org/wordprocessingml/2006/main" xmlns:w14="http://schemas.microsoft.com/office/word/2010/wordml" xmlns:w15="http://schemas.microsoft.com/office/word/2012/wordml" xmlns:w16cex="http://schemas.microsoft.com/office/word/2018/wordml/cex" xmlns:w16cid="http://schemas.microsoft.com/office/word/2016/wordml/cid" xmlns:w16="http://schemas.microsoft.com/office/word/2018/wordml" xmlns:w16se="http://schemas.microsoft.com/office/word/2015/wordml/symex" xmlns:wpg="http://schemas.microsoft.com/office/word/2010/wordprocessingGroup" xmlns:wpi="http://schemas.microsoft.com/office/word/2010/wordprocessingInk" xmlns:wne="http://schemas.microsoft.com/office/word/2006/wordml" xmlns:wps="http://schemas.microsoft.com/office/word/2010/wordprocessingShape" mc:Ignorable="w14 w15 w16se w16cid w16 w16cex wp14">
+  <w:abstractNum w:abstractNumId="0" w15:restartNumberingAfterBreak="0">
+    <w:nsid w:val="571340BE"/>
+    <w:multiLevelType w:val="hybridMultilevel"/>
+    <w:tmpl w:val="9B28E704"/>
+    <w:lvl w:ilvl="0" w:tplc="F690BB30">
+      <w:start w:val="1"/>
+      <w:numFmt w:val="decimal"/>
+      <w:suff w:val="space"/>
+      <w:lvlText w:val="%1."/>
+      <w:lvlJc w:val="left"/>
+      <w:pPr>
+        <w:ind w:left="1004" w:hanging="360"/>
+      </w:pPr>
+      <w:rPr>
+        <w:rFonts w:hint="default"/>
+      </w:rPr>
+    </w:lvl>
+    <w:lvl w:ilvl="1" w:tplc="04090019" w:tentative="1">
+      <w:start w:val="1"/>
+      <w:numFmt w:val="lowerLetter"/>
+      <w:lvlText w:val="%2."/>
+      <w:lvlJc w:val="left"/>
+      <w:pPr>
+        <w:ind w:left="2291" w:hanging="360"/>
+      </w:pPr>
+    </w:lvl>
+    <w:lvl w:ilvl="2" w:tplc="0409001B" w:tentative="1">
+      <w:start w:val="1"/>
+      <w:numFmt w:val="lowerRoman"/>
+      <w:lvlText w:val="%3."/>
+      <w:lvlJc w:val="right"/>
+      <w:pPr>
+        <w:ind w:left="3011" w:hanging="180"/>
+      </w:pPr>
+    </w:lvl>
+    <w:lvl w:ilvl="3" w:tplc="0409000F" w:tentative="1">
+      <w:start w:val="1"/>
+      <w:numFmt w:val="decimal"/>
+      <w:lvlText w:val="%4."/>
+      <w:lvlJc w:val="left"/>
+      <w:pPr>
+        <w:ind w:left="3731" w:hanging="360"/>
+      </w:pPr>
+    </w:lvl>
+    <w:lvl w:ilvl="4" w:tplc="04090019" w:tentative="1">
+      <w:start w:val="1"/>
+      <w:numFmt w:val="lowerLetter"/>
+      <w:lvlText w:val="%5."/>
+      <w:lvlJc w:val="left"/>
+      <w:pPr>
+        <w:ind w:left="4451" w:hanging="360"/>
+      </w:pPr>
+    </w:lvl>
+    <w:lvl w:ilvl="5" w:tplc="0409001B" w:tentative="1">
+      <w:start w:val="1"/>
+      <w:numFmt w:val="lowerRoman"/>
+      <w:lvlText w:val="%6."/>
+      <w:lvlJc w:val="right"/>
+      <w:pPr>
+        <w:ind w:left="5171" w:hanging="180"/>
+      </w:pPr>
+    </w:lvl>
+    <w:lvl w:ilvl="6" w:tplc="0409000F" w:tentative="1">
+      <w:start w:val="1"/>
+      <w:numFmt w:val="decimal"/>
+      <w:lvlText w:val="%7."/>
+      <w:lvlJc w:val="left"/>
+      <w:pPr>
+        <w:ind w:left="5891" w:hanging="360"/>
+      </w:pPr>
+    </w:lvl>
+    <w:lvl w:ilvl="7" w:tplc="04090019" w:tentative="1">
+      <w:start w:val="1"/>
+      <w:numFmt w:val="lowerLetter"/>
+      <w:lvlText w:val="%8."/>
+      <w:lvlJc w:val="left"/>
+      <w:pPr>
+        <w:ind w:left="6611" w:hanging="360"/>
+      </w:pPr>
+    </w:lvl>
+    <w:lvl w:ilvl="8" w:tplc="0409001B" w:tentative="1">
+      <w:start w:val="1"/>
+      <w:numFmt w:val="lowerRoman"/>
+      <w:lvlText w:val="%9."/>
+      <w:lvlJc w:val="right"/>
+      <w:pPr>
+        <w:ind w:left="7331" w:hanging="180"/>
+      </w:pPr>
+    </w:lvl>
+  </w:abstractNum>
+  <w:abstractNum w:abstractNumId="1" w15:restartNumberingAfterBreak="0">
+    <w:nsid w:val="717B3E8A"/>
+    <w:multiLevelType w:val="hybridMultilevel"/>
+    <w:tmpl w:val="B59A8C7C"/>
+    <w:lvl w:ilvl="0" w:tplc="DBAE2A1A">
+      <w:start w:val="1"/>
+      <w:numFmt w:val="decimal"/>
+      <w:suff w:val="space"/>
+      <w:lvlText w:val="%1."/>
+      <w:lvlJc w:val="left"/>
+      <w:pPr>
+        <w:ind w:left="737" w:hanging="93"/>
+      </w:pPr>
+      <w:rPr>
+        <w:rFonts w:hint="default"/>
+      </w:rPr>
+    </w:lvl>
+    <w:lvl w:ilvl="1" w:tplc="04090019" w:tentative="1">
+      <w:start w:val="1"/>
+      <w:numFmt w:val="lowerLetter"/>
+      <w:lvlText w:val="%2."/>
+      <w:lvlJc w:val="left"/>
+      <w:pPr>
+        <w:ind w:left="1724" w:hanging="360"/>
+      </w:pPr>
+    </w:lvl>
+    <w:lvl w:ilvl="2" w:tplc="0409001B" w:tentative="1">
+      <w:start w:val="1"/>
+      <w:numFmt w:val="lowerRoman"/>
+      <w:lvlText w:val="%3."/>
+      <w:lvlJc w:val="right"/>
+      <w:pPr>
+        <w:ind w:left="2444" w:hanging="180"/>
+      </w:pPr>
+    </w:lvl>
+    <w:lvl w:ilvl="3" w:tplc="0409000F" w:tentative="1">
+      <w:start w:val="1"/>
+      <w:numFmt w:val="decimal"/>
+      <w:lvlText w:val="%4."/>
+      <w:lvlJc w:val="left"/>
+      <w:pPr>
+        <w:ind w:left="3164" w:hanging="360"/>
+      </w:pPr>
+    </w:lvl>
+    <w:lvl w:ilvl="4" w:tplc="04090019" w:tentative="1">
+      <w:start w:val="1"/>
+      <w:numFmt w:val="lowerLetter"/>
+      <w:lvlText w:val="%5."/>
+      <w:lvlJc w:val="left"/>
+      <w:pPr>
+        <w:ind w:left="3884" w:hanging="360"/>
+      </w:pPr>
+    </w:lvl>
+    <w:lvl w:ilvl="5" w:tplc="0409001B" w:tentative="1">
+      <w:start w:val="1"/>
+      <w:numFmt w:val="lowerRoman"/>
+      <w:lvlText w:val="%6."/>
+      <w:lvlJc w:val="right"/>
+      <w:pPr>
+        <w:ind w:left="4604" w:hanging="180"/>
+      </w:pPr>
+    </w:lvl>
+    <w:lvl w:ilvl="6" w:tplc="0409000F" w:tentative="1">
+      <w:start w:val="1"/>
+      <w:numFmt w:val="decimal"/>
+      <w:lvlText w:val="%7."/>
+      <w:lvlJc w:val="left"/>
+      <w:pPr>
+        <w:ind w:left="5324" w:hanging="360"/>
+      </w:pPr>
+    </w:lvl>
+    <w:lvl w:ilvl="7" w:tplc="04090019" w:tentative="1">
+      <w:start w:val="1"/>
+      <w:numFmt w:val="lowerLetter"/>
+      <w:lvlText w:val="%8."/>
+      <w:lvlJc w:val="left"/>
+      <w:pPr>
+        <w:ind w:left="6044" w:hanging="360"/>
+      </w:pPr>
+    </w:lvl>
+    <w:lvl w:ilvl="8" w:tplc="0409001B" w:tentative="1">
+      <w:start w:val="1"/>
+      <w:numFmt w:val="lowerRoman"/>
+      <w:lvlText w:val="%9."/>
+      <w:lvlJc w:val="right"/>
+      <w:pPr>
+        <w:ind w:left="6764" w:hanging="180"/>
+      </w:pPr>
+    </w:lvl>
+  </w:abstractNum>
+  <w:abstractNum w:abstractNumId="2" w15:restartNumberingAfterBreak="0">
+    <w:nsid w:val="7AF614A6"/>
+    <w:multiLevelType w:val="hybridMultilevel"/>
+    <w:tmpl w:val="E1ECBB82"/>
+    <w:lvl w:ilvl="0" w:tplc="C7AEEEFC">
+      <w:start w:val="1"/>
+      <w:numFmt w:val="decimal"/>
+      <w:suff w:val="space"/>
+      <w:lvlText w:val="%1."/>
+      <w:lvlJc w:val="left"/>
+      <w:pPr>
+        <w:ind w:left="567" w:firstLine="77"/>
+      </w:pPr>
+      <w:rPr>
+        <w:rFonts w:hint="default"/>
+      </w:rPr>
+    </w:lvl>
+    <w:lvl w:ilvl="1" w:tplc="04090019" w:tentative="1">
+      <w:start w:val="1"/>
+      <w:numFmt w:val="lowerLetter"/>
+      <w:lvlText w:val="%2."/>
+      <w:lvlJc w:val="left"/>
+      <w:pPr>
+        <w:ind w:left="2291" w:hanging="360"/>
+      </w:pPr>
+    </w:lvl>
+    <w:lvl w:ilvl="2" w:tplc="0409001B" w:tentative="1">
+      <w:start w:val="1"/>
+      <w:numFmt w:val="lowerRoman"/>
+      <w:lvlText w:val="%3."/>
+      <w:lvlJc w:val="right"/>
+      <w:pPr>
+        <w:ind w:left="3011" w:hanging="180"/>
+      </w:pPr>
+    </w:lvl>
+    <w:lvl w:ilvl="3" w:tplc="0409000F" w:tentative="1">
+      <w:start w:val="1"/>
+      <w:numFmt w:val="decimal"/>
+      <w:lvlText w:val="%4."/>
+      <w:lvlJc w:val="left"/>
+      <w:pPr>
+        <w:ind w:left="3731" w:hanging="360"/>
+      </w:pPr>
+    </w:lvl>
+    <w:lvl w:ilvl="4" w:tplc="04090019" w:tentative="1">
+      <w:start w:val="1"/>
+      <w:numFmt w:val="lowerLetter"/>
+      <w:lvlText w:val="%5."/>
+      <w:lvlJc w:val="left"/>
+      <w:pPr>
+        <w:ind w:left="4451" w:hanging="360"/>
+      </w:pPr>
+    </w:lvl>
+    <w:lvl w:ilvl="5" w:tplc="0409001B" w:tentative="1">
+      <w:start w:val="1"/>
+      <w:numFmt w:val="lowerRoman"/>
+      <w:lvlText w:val="%6."/>
+      <w:lvlJc w:val="right"/>
+      <w:pPr>
+        <w:ind w:left="5171" w:hanging="180"/>
+      </w:pPr>
+    </w:lvl>
+    <w:lvl w:ilvl="6" w:tplc="0409000F" w:tentative="1">
+      <w:start w:val="1"/>
+      <w:numFmt w:val="decimal"/>
+      <w:lvlText w:val="%7."/>
+      <w:lvlJc w:val="left"/>
+      <w:pPr>
+        <w:ind w:left="5891" w:hanging="360"/>
+      </w:pPr>
+    </w:lvl>
+    <w:lvl w:ilvl="7" w:tplc="04090019" w:tentative="1">
+      <w:start w:val="1"/>
+      <w:numFmt w:val="lowerLetter"/>
+      <w:lvlText w:val="%8."/>
+      <w:lvlJc w:val="left"/>
+      <w:pPr>
+        <w:ind w:left="6611" w:hanging="360"/>
+      </w:pPr>
+    </w:lvl>
+    <w:lvl w:ilvl="8" w:tplc="0409001B" w:tentative="1">
+      <w:start w:val="1"/>
+      <w:numFmt w:val="lowerRoman"/>
+      <w:lvlText w:val="%9."/>
+      <w:lvlJc w:val="right"/>
+      <w:pPr>
+        <w:ind w:left="7331" w:hanging="180"/>
+      </w:pPr>
+    </w:lvl>
+  </w:abstractNum>
+  <w:num w:numId="1">
+    <w:abstractNumId w:val="1"/>
+  </w:num>
+  <w:num w:numId="2">
+    <w:abstractNumId w:val="2"/>
+  </w:num>
+  <w:num w:numId="3">
+    <w:abstractNumId w:val="0"/>
+  </w:num>
+</w:numbering>
 </file>
 
 <file path=word/styles.xml><?xml version="1.0" encoding="utf-8"?>
@@ -937,13 +4058,61 @@
   </w:latentStyles>
   <w:style w:type="paragraph" w:default="1" w:styleId="Normal">
     <w:name w:val="Normal"/>
+    <w:aliases w:val="text"/>
     <w:qFormat/>
+    <w:rsid w:val="00641562"/>
     <w:pPr>
-      <w:spacing w:after="160" w:line="259" w:lineRule="auto"/>
+      <w:spacing w:line="259" w:lineRule="auto"/>
       <w:jc w:val="left"/>
     </w:pPr>
     <w:rPr>
+      <w:rFonts w:ascii="Times New Roman" w:hAnsi="Times New Roman"/>
+      <w:sz w:val="24"/>
       <w:lang w:val="ro-RO"/>
+    </w:rPr>
+  </w:style>
+  <w:style w:type="paragraph" w:styleId="Heading1">
+    <w:name w:val="heading 1"/>
+    <w:basedOn w:val="Normal"/>
+    <w:next w:val="Normal"/>
+    <w:link w:val="Heading1Char"/>
+    <w:uiPriority w:val="9"/>
+    <w:qFormat/>
+    <w:rsid w:val="00474C5B"/>
+    <w:pPr>
+      <w:keepNext/>
+      <w:keepLines/>
+      <w:jc w:val="center"/>
+      <w:outlineLvl w:val="0"/>
+    </w:pPr>
+    <w:rPr>
+      <w:rFonts w:eastAsiaTheme="majorEastAsia" w:cstheme="majorBidi"/>
+      <w:b/>
+      <w:color w:val="000000" w:themeColor="text1"/>
+      <w:sz w:val="28"/>
+      <w:szCs w:val="32"/>
+    </w:rPr>
+  </w:style>
+  <w:style w:type="paragraph" w:styleId="Heading2">
+    <w:name w:val="heading 2"/>
+    <w:basedOn w:val="Normal"/>
+    <w:next w:val="Normal"/>
+    <w:link w:val="Heading2Char"/>
+    <w:uiPriority w:val="9"/>
+    <w:unhideWhenUsed/>
+    <w:qFormat/>
+    <w:rsid w:val="00474C5B"/>
+    <w:pPr>
+      <w:keepNext/>
+      <w:keepLines/>
+      <w:outlineLvl w:val="1"/>
+    </w:pPr>
+    <w:rPr>
+      <w:rFonts w:eastAsiaTheme="majorEastAsia" w:cstheme="majorBidi"/>
+      <w:b/>
+      <w:color w:val="000000" w:themeColor="text1"/>
+      <w:sz w:val="26"/>
+      <w:szCs w:val="26"/>
     </w:rPr>
   </w:style>
   <w:style w:type="character" w:default="1" w:styleId="DefaultParagraphFont">
@@ -1014,6 +4183,109 @@
       <w:ind w:left="720"/>
       <w:contextualSpacing/>
     </w:pPr>
+  </w:style>
+  <w:style w:type="character" w:customStyle="1" w:styleId="Heading1Char">
+    <w:name w:val="Heading 1 Char"/>
+    <w:basedOn w:val="DefaultParagraphFont"/>
+    <w:link w:val="Heading1"/>
+    <w:uiPriority w:val="9"/>
+    <w:rsid w:val="00474C5B"/>
+    <w:rPr>
+      <w:rFonts w:ascii="Times New Roman" w:eastAsiaTheme="majorEastAsia" w:hAnsi="Times New Roman" w:cstheme="majorBidi"/>
+      <w:b/>
+      <w:color w:val="000000" w:themeColor="text1"/>
+      <w:sz w:val="28"/>
+      <w:szCs w:val="32"/>
+      <w:lang w:val="ro-RO"/>
+    </w:rPr>
+  </w:style>
+  <w:style w:type="character" w:customStyle="1" w:styleId="Heading2Char">
+    <w:name w:val="Heading 2 Char"/>
+    <w:basedOn w:val="DefaultParagraphFont"/>
+    <w:link w:val="Heading2"/>
+    <w:uiPriority w:val="9"/>
+    <w:rsid w:val="00474C5B"/>
+    <w:rPr>
+      <w:rFonts w:ascii="Times New Roman" w:eastAsiaTheme="majorEastAsia" w:hAnsi="Times New Roman" w:cstheme="majorBidi"/>
+      <w:b/>
+      <w:color w:val="000000" w:themeColor="text1"/>
+      <w:sz w:val="26"/>
+      <w:szCs w:val="26"/>
+      <w:lang w:val="ro-RO"/>
+    </w:rPr>
+  </w:style>
+  <w:style w:type="paragraph" w:styleId="Header">
+    <w:name w:val="header"/>
+    <w:basedOn w:val="Normal"/>
+    <w:link w:val="HeaderChar"/>
+    <w:uiPriority w:val="99"/>
+    <w:unhideWhenUsed/>
+    <w:rsid w:val="00474C5B"/>
+    <w:pPr>
+      <w:tabs>
+        <w:tab w:val="center" w:pos="4844"/>
+        <w:tab w:val="right" w:pos="9689"/>
+      </w:tabs>
+      <w:spacing w:line="240" w:lineRule="auto"/>
+    </w:pPr>
+  </w:style>
+  <w:style w:type="character" w:customStyle="1" w:styleId="HeaderChar">
+    <w:name w:val="Header Char"/>
+    <w:basedOn w:val="DefaultParagraphFont"/>
+    <w:link w:val="Header"/>
+    <w:uiPriority w:val="99"/>
+    <w:rsid w:val="00474C5B"/>
+    <w:rPr>
+      <w:rFonts w:ascii="Times New Roman" w:hAnsi="Times New Roman"/>
+      <w:sz w:val="24"/>
+      <w:lang w:val="ro-RO"/>
+    </w:rPr>
+  </w:style>
+  <w:style w:type="paragraph" w:styleId="Footer">
+    <w:name w:val="footer"/>
+    <w:basedOn w:val="Normal"/>
+    <w:link w:val="FooterChar"/>
+    <w:uiPriority w:val="99"/>
+    <w:unhideWhenUsed/>
+    <w:rsid w:val="00474C5B"/>
+    <w:pPr>
+      <w:tabs>
+        <w:tab w:val="center" w:pos="4844"/>
+        <w:tab w:val="right" w:pos="9689"/>
+      </w:tabs>
+      <w:spacing w:line="240" w:lineRule="auto"/>
+    </w:pPr>
+  </w:style>
+  <w:style w:type="character" w:customStyle="1" w:styleId="FooterChar">
+    <w:name w:val="Footer Char"/>
+    <w:basedOn w:val="DefaultParagraphFont"/>
+    <w:link w:val="Footer"/>
+    <w:uiPriority w:val="99"/>
+    <w:rsid w:val="00474C5B"/>
+    <w:rPr>
+      <w:rFonts w:ascii="Times New Roman" w:hAnsi="Times New Roman"/>
+      <w:sz w:val="24"/>
+      <w:lang w:val="ro-RO"/>
+    </w:rPr>
+  </w:style>
+  <w:style w:type="table" w:styleId="TableGrid">
+    <w:name w:val="Table Grid"/>
+    <w:basedOn w:val="TableNormal"/>
+    <w:uiPriority w:val="39"/>
+    <w:rsid w:val="00A96141"/>
+    <w:pPr>
+      <w:spacing w:line="240" w:lineRule="auto"/>
+    </w:pPr>
+    <w:tblPr>
+      <w:tblBorders>
+        <w:top w:val="single" w:sz="4" w:space="0" w:color="auto"/>
+        <w:left w:val="single" w:sz="4" w:space="0" w:color="auto"/>
+        <w:bottom w:val="single" w:sz="4" w:space="0" w:color="auto"/>
+        <w:right w:val="single" w:sz="4" w:space="0" w:color="auto"/>
+        <w:insideH w:val="single" w:sz="4" w:space="0" w:color="auto"/>
+        <w:insideV w:val="single" w:sz="4" w:space="0" w:color="auto"/>
+      </w:tblBorders>
+    </w:tblPr>
   </w:style>
 </w:styles>
 </file>

</xml_diff>

<commit_message>
worked on file structure
</commit_message>
<xml_diff>
--- a/teza/tezaAn.docx
+++ b/teza/tezaAn.docx
@@ -281,7 +281,39 @@
           <w:sz w:val="32"/>
           <w:szCs w:val="32"/>
         </w:rPr>
-        <w:t xml:space="preserve"> cu ajutorul Node.js, Express.js, HTML, CSS, și JavaScript, pentru suportul utilizatorilor și comercianților în identificarea și analiza oportunităților de economisire.</w:t>
+        <w:t xml:space="preserve"> cu ajutorul </w:t>
+      </w:r>
+      <w:r>
+        <w:rPr>
+          <w:rFonts w:cs="Times New Roman"/>
+          <w:sz w:val="32"/>
+          <w:szCs w:val="32"/>
+        </w:rPr>
+        <w:t>Python</w:t>
+      </w:r>
+      <w:r>
+        <w:rPr>
+          <w:rFonts w:cs="Times New Roman"/>
+          <w:sz w:val="32"/>
+          <w:szCs w:val="32"/>
+        </w:rPr>
+        <w:t xml:space="preserve">, </w:t>
+      </w:r>
+      <w:r>
+        <w:rPr>
+          <w:rFonts w:cs="Times New Roman"/>
+          <w:sz w:val="32"/>
+          <w:szCs w:val="32"/>
+        </w:rPr>
+        <w:t>Flask</w:t>
+      </w:r>
+      <w:r>
+        <w:rPr>
+          <w:rFonts w:cs="Times New Roman"/>
+          <w:sz w:val="32"/>
+          <w:szCs w:val="32"/>
+        </w:rPr>
+        <w:t>, HTML, CSS, și JavaScript, pentru suportul utilizatorilor și comercianților în identificarea și analiza oportunităților de economisire.</w:t>
       </w:r>
     </w:p>
     <w:p>
@@ -30931,6 +30963,15 @@
         <w:spacing w:line="360" w:lineRule="auto"/>
         <w:jc w:val="both"/>
       </w:pPr>
+      <w:r>
+        <w:t>OpenServer oferă, de asemenea, flexibilitate în configurare. Dezvoltatorii pot alege versiuni specifice pentru PHP, MySQL și alte componente, asigurând compatibilitatea cu cerințele specifice ale proiectului lor. Această personalizare ajută la crearea unui mediu de dezvoltare care să imite cât mai fidel mediul de producție.</w:t>
+      </w:r>
+      <w:r>
+        <w:t xml:space="preserve"> </w:t>
+      </w:r>
+      <w:r>
+        <w:t>În contextul aplicațiilor web bazate pe Python și Flask, OpenServer poate fi utilizat pentru a găzdui aplicația local, permițând dezvoltatorilor să ruleze, să testeze și să depaneze aplicația într-un mediu controlat. Chiar dacă Flask are propriul server de dezvoltare, OpenServer poate oferi o abordare mai apropiată de un mediu de producție real.</w:t>
+      </w:r>
     </w:p>
     <w:p>
       <w:pPr>
@@ -30938,32 +30979,17 @@
         <w:jc w:val="both"/>
       </w:pPr>
       <w:r>
-        <w:t>OpenServer oferă, de asemenea, flexibilitate în configurare. Dezvoltatorii pot alege versiuni specifice pentru PHP, MySQL și alte componente, asigurând compatibilitatea cu cerințele specifice ale proiectului lor. Această personalizare ajută la crearea unui mediu de dezvoltare care să imite cât mai fidel mediul de producție.</w:t>
+        <w:t>Integrarea cu baze de date, cum ar fi MySQL, este simplificată în OpenServer. Oferă un mediu local pentru configurarea și gestionarea bazelor de date, care poate fi deosebit de util pentru dezvoltarea și testarea interacțiunilor cu baza de date înainte de implementarea pe un server live.</w:t>
       </w:r>
       <w:r>
         <w:t xml:space="preserve"> </w:t>
       </w:r>
       <w:r>
-        <w:t>În contextul aplicațiilor web bazate pe Python și Flask, OpenServer poate fi utilizat pentru a găzdui aplicația local, permițând dezvoltatorilor să ruleze, să testeze și să depaneze aplicația într-un mediu controlat. Chiar dacă Flask are propriul server de dezvoltare, OpenServer poate oferi o abordare mai apropiată de un mediu de producție real.</w:t>
-      </w:r>
-    </w:p>
-    <w:p>
-      <w:pPr>
-        <w:spacing w:line="360" w:lineRule="auto"/>
-        <w:jc w:val="both"/>
-      </w:pPr>
-      <w:r>
-        <w:t xml:space="preserve">Integrarea cu baze de date, cum ar fi MySQL, este simplificată în OpenServer. Oferă un mediu local pentru configurarea și gestionarea bazelor de date, care poate fi deosebit de util pentru dezvoltarea și testarea </w:t>
+        <w:t xml:space="preserve">De asemenea, OpenServer include </w:t>
       </w:r>
       <w:r>
         <w:lastRenderedPageBreak/>
-        <w:t>interacțiunilor cu baza de date înainte de implementarea pe un server live.</w:t>
-      </w:r>
-      <w:r>
-        <w:t xml:space="preserve"> </w:t>
-      </w:r>
-      <w:r>
-        <w:t>De asemenea, OpenServer include unelte pentru administrarea și monitorizarea performanței serverului și a aplicațiilor, facilitând identificarea problemelor de performanță și gestionarea resurselor.</w:t>
+        <w:t>unelte pentru administrarea și monitorizarea performanței serverului și a aplicațiilor, facilitând identificarea problemelor de performanță și gestionarea resurselor.</w:t>
       </w:r>
     </w:p>
     <w:p>
@@ -31048,6 +31074,9 @@
         <w:jc w:val="both"/>
       </w:pPr>
       <w:r>
+        <w:rPr>
+          <w:noProof/>
+        </w:rPr>
         <w:drawing>
           <wp:anchor distT="0" distB="0" distL="114300" distR="114300" simplePos="0" relativeHeight="251698176" behindDoc="1" locked="0" layoutInCell="1" allowOverlap="1" wp14:anchorId="54C10337" wp14:editId="5AE70F9A">
             <wp:simplePos x="0" y="0"/>
@@ -31175,6 +31204,9 @@
     </w:p>
     <w:p>
       <w:r>
+        <w:rPr>
+          <w:noProof/>
+        </w:rPr>
         <w:drawing>
           <wp:anchor distT="0" distB="0" distL="114300" distR="114300" simplePos="0" relativeHeight="251699200" behindDoc="1" locked="0" layoutInCell="1" allowOverlap="1" wp14:anchorId="7AEF4709" wp14:editId="5AE3FEA2">
             <wp:simplePos x="0" y="0"/>
@@ -31286,6 +31318,9 @@
     </w:p>
     <w:p>
       <w:r>
+        <w:rPr>
+          <w:noProof/>
+        </w:rPr>
         <w:drawing>
           <wp:anchor distT="0" distB="0" distL="114300" distR="114300" simplePos="0" relativeHeight="251700224" behindDoc="1" locked="0" layoutInCell="1" allowOverlap="1" wp14:anchorId="12495292" wp14:editId="602E525C">
             <wp:simplePos x="0" y="0"/>
@@ -31423,6 +31458,9 @@
         <w:jc w:val="both"/>
       </w:pPr>
       <w:r>
+        <w:rPr>
+          <w:noProof/>
+        </w:rPr>
         <w:drawing>
           <wp:anchor distT="0" distB="0" distL="114300" distR="114300" simplePos="0" relativeHeight="251701248" behindDoc="1" locked="0" layoutInCell="1" allowOverlap="1" wp14:anchorId="142852F8" wp14:editId="659B8176">
             <wp:simplePos x="0" y="0"/>
@@ -31552,6 +31590,9 @@
         <w:jc w:val="both"/>
       </w:pPr>
       <w:r>
+        <w:rPr>
+          <w:noProof/>
+        </w:rPr>
         <w:drawing>
           <wp:anchor distT="0" distB="0" distL="114300" distR="114300" simplePos="0" relativeHeight="251702272" behindDoc="1" locked="0" layoutInCell="1" allowOverlap="1" wp14:anchorId="666E6CBD" wp14:editId="7DDABCCA">
             <wp:simplePos x="0" y="0"/>
@@ -31670,6 +31711,9 @@
     </w:p>
     <w:p>
       <w:r>
+        <w:rPr>
+          <w:noProof/>
+        </w:rPr>
         <w:drawing>
           <wp:anchor distT="0" distB="0" distL="114300" distR="114300" simplePos="0" relativeHeight="251703296" behindDoc="1" locked="0" layoutInCell="1" allowOverlap="1" wp14:anchorId="0F6F16DD" wp14:editId="5FEFE3AD">
             <wp:simplePos x="0" y="0"/>
@@ -31790,6 +31834,9 @@
     </w:p>
     <w:p>
       <w:r>
+        <w:rPr>
+          <w:noProof/>
+        </w:rPr>
         <w:drawing>
           <wp:anchor distT="0" distB="0" distL="114300" distR="114300" simplePos="0" relativeHeight="251704320" behindDoc="1" locked="0" layoutInCell="1" allowOverlap="1" wp14:anchorId="2BD24C6C" wp14:editId="28771F65">
             <wp:simplePos x="0" y="0"/>
@@ -31921,6 +31968,9 @@
         <w:t xml:space="preserve">în coloana name, limitat la 50 de caractere și este obligatoriu. Volumul, exprimat în unități cu două zecimale, este stocat în coloana volume. O legătură importantă cu producătorul este stabilită prin manufacturer_id, care este necesar pentru fiecare produs. În plus, fiecare produs are un unique_code, care este esențial pentru identificarea univocă și urmărirea produselor, și un preț (price), care este de asemenea obligatoriu și precis până la două zecimale. Fiecare produs este, de asemenea, asociat cu o categorie prin category_id, indicând </w:t>
       </w:r>
       <w:r>
+        <w:rPr>
+          <w:noProof/>
+        </w:rPr>
         <w:drawing>
           <wp:anchor distT="0" distB="0" distL="114300" distR="114300" simplePos="0" relativeHeight="251705344" behindDoc="1" locked="0" layoutInCell="1" allowOverlap="1" wp14:anchorId="47267D26" wp14:editId="4620F802">
             <wp:simplePos x="0" y="0"/>
@@ -32040,6 +32090,9 @@
     </w:p>
     <w:p>
       <w:r>
+        <w:rPr>
+          <w:noProof/>
+        </w:rPr>
         <w:lastRenderedPageBreak/>
         <w:drawing>
           <wp:anchor distT="0" distB="0" distL="114300" distR="114300" simplePos="0" relativeHeight="251706368" behindDoc="1" locked="0" layoutInCell="1" allowOverlap="1" wp14:anchorId="66315C88" wp14:editId="5E3EEB34">
@@ -32157,6 +32210,9 @@
     </w:p>
     <w:p>
       <w:r>
+        <w:rPr>
+          <w:noProof/>
+        </w:rPr>
         <w:drawing>
           <wp:anchor distT="0" distB="0" distL="114300" distR="114300" simplePos="0" relativeHeight="251707392" behindDoc="1" locked="0" layoutInCell="1" allowOverlap="1" wp14:anchorId="772678F2" wp14:editId="654EECC5">
             <wp:simplePos x="0" y="0"/>
@@ -32293,6 +32349,9 @@
         <w:jc w:val="both"/>
       </w:pPr>
       <w:r>
+        <w:rPr>
+          <w:noProof/>
+        </w:rPr>
         <w:drawing>
           <wp:anchor distT="0" distB="0" distL="114300" distR="114300" simplePos="0" relativeHeight="251708416" behindDoc="1" locked="0" layoutInCell="1" allowOverlap="1" wp14:anchorId="509460CB" wp14:editId="38B57647">
             <wp:simplePos x="0" y="0"/>
@@ -32431,6 +32490,9 @@
         <w:jc w:val="both"/>
       </w:pPr>
       <w:r>
+        <w:rPr>
+          <w:noProof/>
+        </w:rPr>
         <w:drawing>
           <wp:anchor distT="0" distB="0" distL="114300" distR="114300" simplePos="0" relativeHeight="251709440" behindDoc="1" locked="0" layoutInCell="1" allowOverlap="1" wp14:anchorId="25E0652A" wp14:editId="5D7ABF35">
             <wp:simplePos x="0" y="0"/>
@@ -32556,6 +32618,9 @@
     </w:p>
     <w:p>
       <w:r>
+        <w:rPr>
+          <w:noProof/>
+        </w:rPr>
         <w:lastRenderedPageBreak/>
         <w:drawing>
           <wp:anchor distT="0" distB="0" distL="114300" distR="114300" simplePos="0" relativeHeight="251710464" behindDoc="1" locked="0" layoutInCell="1" allowOverlap="1" wp14:anchorId="2409F02A" wp14:editId="11AFB3B7">
@@ -32665,6 +32730,9 @@
         <w:jc w:val="both"/>
       </w:pPr>
       <w:r>
+        <w:rPr>
+          <w:noProof/>
+        </w:rPr>
         <w:drawing>
           <wp:anchor distT="0" distB="0" distL="114300" distR="114300" simplePos="0" relativeHeight="251711488" behindDoc="1" locked="0" layoutInCell="1" allowOverlap="1" wp14:anchorId="6E4D4F04" wp14:editId="775C6603">
             <wp:simplePos x="0" y="0"/>
@@ -32786,6 +32854,9 @@
         <w:jc w:val="both"/>
       </w:pPr>
       <w:r>
+        <w:rPr>
+          <w:noProof/>
+        </w:rPr>
         <w:drawing>
           <wp:anchor distT="0" distB="0" distL="114300" distR="114300" simplePos="0" relativeHeight="251712512" behindDoc="1" locked="0" layoutInCell="1" allowOverlap="1" wp14:anchorId="565E7B77" wp14:editId="7A50BC55">
             <wp:simplePos x="0" y="0"/>
@@ -32969,19 +33040,7 @@
       </w:pPr>
       <w:bookmarkStart w:id="38" w:name="_Toc153751941"/>
       <w:r>
-        <w:t>5.</w:t>
-      </w:r>
-      <w:r>
-        <w:t>2</w:t>
-      </w:r>
-      <w:r>
-        <w:t xml:space="preserve">. </w:t>
-      </w:r>
-      <w:r>
-        <w:t>Descrierea</w:t>
-      </w:r>
-      <w:r>
-        <w:t xml:space="preserve"> aplicației WEB</w:t>
+        <w:t>5.2. Descrierea aplicației WEB</w:t>
       </w:r>
       <w:bookmarkEnd w:id="38"/>
     </w:p>
@@ -33007,6 +33066,9 @@
         <w:t xml:space="preserve">un ambient de supermarket, este alesă pentru a reflecta domeniul de aplicare al serviciului web, fără a distrage atenția de la mesajul textual. Butonul de acțiune 'Verifică reducerile' este plasat într-un mod care să încurajeze interacțiunea imediată, utilizându-se o schemă de culori care să contrasteze cu elementele din fundal pentru o </w:t>
       </w:r>
       <w:r>
+        <w:rPr>
+          <w:noProof/>
+        </w:rPr>
         <w:drawing>
           <wp:anchor distT="0" distB="0" distL="114300" distR="114300" simplePos="0" relativeHeight="251713536" behindDoc="1" locked="0" layoutInCell="1" allowOverlap="1" wp14:anchorId="201EE06A" wp14:editId="45766C8B">
             <wp:simplePos x="0" y="0"/>
@@ -33099,13 +33161,7 @@
         <w:jc w:val="both"/>
       </w:pPr>
       <w:r>
-        <w:t>Pagina prezentată</w:t>
-      </w:r>
-      <w:r>
-        <w:t xml:space="preserve"> în fig. 5.2</w:t>
-      </w:r>
-      <w:r>
-        <w:t xml:space="preserve"> este o componentă a interfeței utilizator a platformei iDiscount, care servește ca un instrument de filtrare și vizualizare a reducerilor. În partea superioară, utilizatorii sunt îndemnați să „Selectați un produs” printr-un titlu clar. Sub acesta, interfața oferă opțiuni de filtrare, permitând utilizatorilor să aleagă o categorie de produse dintr-un meniu derulant și să specifice un interval de preț prin introducerea valorilor minime și maxime în câmpurile dedicate.</w:t>
+        <w:t>Pagina prezentată în fig. 5.2 este o componentă a interfeței utilizator a platformei iDiscount, care servește ca un instrument de filtrare și vizualizare a reducerilor. În partea superioară, utilizatorii sunt îndemnați să „Selectați un produs” printr-un titlu clar. Sub acesta, interfața oferă opțiuni de filtrare, permitând utilizatorilor să aleagă o categorie de produse dintr-un meniu derulant și să specifice un interval de preț prin introducerea valorilor minime și maxime în câmpurile dedicate.</w:t>
       </w:r>
       <w:r>
         <w:t xml:space="preserve"> Posibilitatea de a căuta reduceri particulare poate fi extinsă prin introducerea unor asemenea filtre ca magazine unde sunt valabile reducerile, căutare specifică după produs, căutare după producător și etc.</w:t>
@@ -33127,6 +33183,9 @@
         <w:jc w:val="center"/>
       </w:pPr>
       <w:r>
+        <w:rPr>
+          <w:noProof/>
+        </w:rPr>
         <w:lastRenderedPageBreak/>
         <w:drawing>
           <wp:anchor distT="0" distB="0" distL="114300" distR="114300" simplePos="0" relativeHeight="251714560" behindDoc="1" locked="0" layoutInCell="1" allowOverlap="1" wp14:anchorId="3BC5018C" wp14:editId="66725DDC">
@@ -33287,10 +33346,7 @@
         <w:t>2</w:t>
       </w:r>
       <w:r>
-        <w:t xml:space="preserve"> Pagina de </w:t>
-      </w:r>
-      <w:r>
-        <w:t>afișare a reducerilor</w:t>
+        <w:t xml:space="preserve"> Pagina de afișare a reducerilor</w:t>
       </w:r>
     </w:p>
     <w:p>
@@ -33306,6 +33362,9 @@
         <w:jc w:val="both"/>
       </w:pPr>
       <w:r>
+        <w:rPr>
+          <w:noProof/>
+        </w:rPr>
         <w:drawing>
           <wp:anchor distT="0" distB="0" distL="114300" distR="114300" simplePos="0" relativeHeight="251715584" behindDoc="1" locked="0" layoutInCell="1" allowOverlap="1" wp14:anchorId="49D0C235" wp14:editId="1D4B7FEF">
             <wp:simplePos x="0" y="0"/>
@@ -33371,10 +33430,7 @@
         </w:drawing>
       </w:r>
       <w:r>
-        <w:t>Figura 5.3</w:t>
-      </w:r>
-      <w:r>
-        <w:t xml:space="preserve"> afișează o modalitate pop-up a platformei iDiscount, care furnizează detalii suplimentare despre o anumită reducere, identificată prin numărul #33. În centrul acestui pop-up, descrierea ofertei este prezentată în termeni clari: "Bucuria vine împreună cu bomboane de la Bucuria. Duet + Doremi la doar 50 lei!" Aceasta este urmată de perioada de valabilitate a reducerii, indicată printr-un interval de date de la 18 decembrie 2023 la 25 decembrie 2023.</w:t>
+        <w:t>Figura 5.3 afișează o modalitate pop-up a platformei iDiscount, care furnizează detalii suplimentare despre o anumită reducere, identificată prin numărul #33. În centrul acestui pop-up, descrierea ofertei este prezentată în termeni clari: "Bucuria vine împreună cu bomboane de la Bucuria. Duet + Doremi la doar 50 lei!" Aceasta este urmată de perioada de valabilitate a reducerii, indicată printr-un interval de date de la 18 decembrie 2023 la 25 decembrie 2023.</w:t>
       </w:r>
       <w:r>
         <w:t xml:space="preserve"> </w:t>
@@ -33458,10 +33514,7 @@
         <w:t>3</w:t>
       </w:r>
       <w:r>
-        <w:t xml:space="preserve"> </w:t>
-      </w:r>
-      <w:r>
-        <w:t>Afișarea detaliilor despre o reducere</w:t>
+        <w:t xml:space="preserve"> Afișarea detaliilor despre o reducere</w:t>
       </w:r>
     </w:p>
     <w:p>
@@ -33470,6 +33523,9 @@
         <w:jc w:val="both"/>
       </w:pPr>
       <w:r>
+        <w:rPr>
+          <w:noProof/>
+        </w:rPr>
         <w:lastRenderedPageBreak/>
         <w:drawing>
           <wp:anchor distT="0" distB="0" distL="114300" distR="114300" simplePos="0" relativeHeight="251716608" behindDoc="1" locked="0" layoutInCell="1" allowOverlap="1" wp14:anchorId="78BC2282" wp14:editId="3DA47FF2">
@@ -33536,10 +33592,7 @@
         </w:drawing>
       </w:r>
       <w:r>
-        <w:t>Figura 5.4</w:t>
-      </w:r>
-      <w:r>
-        <w:t xml:space="preserve"> reprezintă interfața de administrare pentru rețeaua Linella, destinată gestiunii reducerilor. Panoul de control, sau dashboard-ul, este organizat în trei secțiuni principale, fiecare prezentând o categorie diferită de reduceri: active, anterioare și planificate. Aceste categorii sunt reprezentate de carduri cu simboluri intuitive și un rezumat numeric al reducerilor disponibile în fiecare categorie.</w:t>
+        <w:t>Figura 5.4 reprezintă interfața de administrare pentru rețeaua Linella, destinată gestiunii reducerilor. Panoul de control, sau dashboard-ul, este organizat în trei secțiuni principale, fiecare prezentând o categorie diferită de reduceri: active, anterioare și planificate. Aceste categorii sunt reprezentate de carduri cu simboluri intuitive și un rezumat numeric al reducerilor disponibile în fiecare categorie.</w:t>
       </w:r>
     </w:p>
     <w:p>
@@ -33563,10 +33616,7 @@
         <w:t>4</w:t>
       </w:r>
       <w:r>
-        <w:t xml:space="preserve"> </w:t>
-      </w:r>
-      <w:r>
-        <w:t>Dashboardul disponibil administratorilor</w:t>
+        <w:t xml:space="preserve"> Dashboardul disponibil administratorilor</w:t>
       </w:r>
     </w:p>
     <w:p>
@@ -33596,10 +33646,7 @@
         <w:jc w:val="both"/>
       </w:pPr>
       <w:r>
-        <w:t>Figura 5.5</w:t>
-      </w:r>
-      <w:r>
-        <w:t xml:space="preserve"> reprezintă un ecran din cadrul platformei iDiscount, specific secțiunii de administrare a reducerilor, ilustrând o listă a promoțiilor ce urmează să fie active. Fiecare rând din tabel corespunde unei reduceri distincte și este atribuit un identificator numeric unic sub coloana 'Discount ID'. Datele de începere și de încheiere a fiecărei promoții sunt clar definite, oferind administratorului o imagine de ansamblu asupra cronologiei ofertelor.</w:t>
+        <w:t>Figura 5.5 reprezintă un ecran din cadrul platformei iDiscount, specific secțiunii de administrare a reducerilor, ilustrând o listă a promoțiilor ce urmează să fie active. Fiecare rând din tabel corespunde unei reduceri distincte și este atribuit un identificator numeric unic sub coloana 'Discount ID'. Datele de începere și de încheiere a fiecărei promoții sunt clar definite, oferind administratorului o imagine de ansamblu asupra cronologiei ofertelor.</w:t>
       </w:r>
     </w:p>
     <w:p>
@@ -33617,6 +33664,9 @@
         <w:jc w:val="both"/>
       </w:pPr>
       <w:r>
+        <w:rPr>
+          <w:noProof/>
+        </w:rPr>
         <w:lastRenderedPageBreak/>
         <w:drawing>
           <wp:anchor distT="0" distB="0" distL="114300" distR="114300" simplePos="0" relativeHeight="251717632" behindDoc="1" locked="0" layoutInCell="1" allowOverlap="1" wp14:anchorId="7803E257" wp14:editId="4D71C2C1">
@@ -33701,10 +33751,7 @@
         <w:t>5</w:t>
       </w:r>
       <w:r>
-        <w:t xml:space="preserve"> </w:t>
-      </w:r>
-      <w:r>
-        <w:t>Lista reducerilor planificate</w:t>
+        <w:t xml:space="preserve"> Lista reducerilor planificate</w:t>
       </w:r>
     </w:p>
     <w:p>
@@ -33719,6 +33766,9 @@
         <w:jc w:val="both"/>
       </w:pPr>
       <w:r>
+        <w:rPr>
+          <w:noProof/>
+        </w:rPr>
         <w:drawing>
           <wp:anchor distT="0" distB="0" distL="114300" distR="114300" simplePos="0" relativeHeight="251718656" behindDoc="1" locked="0" layoutInCell="1" allowOverlap="1" wp14:anchorId="26A29283" wp14:editId="558D4E2F">
             <wp:simplePos x="0" y="0"/>
@@ -33796,22 +33846,7 @@
         <w:t xml:space="preserve"> de editare</w:t>
       </w:r>
       <w:r>
-        <w:t xml:space="preserve"> din figura 5.6 </w:t>
-      </w:r>
-      <w:r>
-        <w:t>permite utilizatorilor să modifice detalii specifice reducerii curente, identificate prin numărul 1. În partea superioară a ferestrei, utilizatorii sunt îndemnați să editeze reducerea prin intermediul unui titlu clar.</w:t>
-      </w:r>
-      <w:r>
-        <w:t xml:space="preserve"> </w:t>
-      </w:r>
-      <w:r>
-        <w:t>Câmpul 'Descriere' oferă un spațiu text unde pot fi introduse sau modificate detaliile ofertei, în acest caz o reducere de 10% pentru struguri albi. Sub aceasta, sunt furnizate două câmpuri de date, 'Data început' și 'Data sfârșit', care permit stabilirea perioadei de valabilitate a promoției. Aceste câmpuri includ un selector de dată pentru o ajustare precisă a intervalului promoțional.</w:t>
-      </w:r>
-      <w:r>
-        <w:t xml:space="preserve"> </w:t>
-      </w:r>
-      <w:r>
-        <w:t>La baza ferestrei sunt poziționate două butoane de acțiune, 'Salvează Modificările' și 'Închide', care oferă opțiunile de a finaliza editarea sau de a se retrage din proces fără a salva modificările. Designul este intuitiv și utilizator-friendly, cu o schemă de culori și elemente grafice care păstrează unitatea vizuală cu restul platformei.</w:t>
+        <w:t xml:space="preserve"> din figura 5.6 permite utilizatorilor să modifice detalii specifice reducerii curente, identificate prin numărul 1. În partea superioară a ferestrei, utilizatorii sunt îndemnați să editeze reducerea prin intermediul unui titlu clar. Câmpul 'Descriere' oferă un spațiu text unde pot fi introduse sau modificate detaliile ofertei, în acest caz o reducere de 10% pentru struguri albi. Sub aceasta, sunt furnizate două câmpuri de date, 'Data început' și 'Data sfârșit', care permit stabilirea perioadei de valabilitate a promoției. Aceste câmpuri includ un selector de dată pentru o ajustare precisă a intervalului promoțional. La baza ferestrei sunt poziționate două butoane de acțiune, 'Salvează Modificările' și 'Închide', care oferă opțiunile de a finaliza editarea sau de a se retrage din proces fără a salva modificările. Designul este intuitiv și utilizator-friendly, cu o schemă de culori și elemente grafice care păstrează unitatea vizuală cu restul platformei.</w:t>
       </w:r>
     </w:p>
     <w:p>
@@ -33854,10 +33889,7 @@
         <w:t>6</w:t>
       </w:r>
       <w:r>
-        <w:t xml:space="preserve"> </w:t>
-      </w:r>
-      <w:r>
-        <w:t>Modificarea detaliilor despre o reducere</w:t>
+        <w:t xml:space="preserve"> Modificarea detaliilor despre o reducere</w:t>
       </w:r>
     </w:p>
     <w:p>
@@ -33867,16 +33899,7 @@
       </w:pPr>
       <w:r>
         <w:lastRenderedPageBreak/>
-        <w:t>În imaginea 5.7</w:t>
-      </w:r>
-      <w:r>
-        <w:t xml:space="preserve"> este</w:t>
-      </w:r>
-      <w:r>
-        <w:t xml:space="preserve"> afișată</w:t>
-      </w:r>
-      <w:r>
-        <w:t xml:space="preserve"> o formă de introducere pentru o nouă reducere în sistemul iDiscount. În primul câmp, utilizatorii sunt invitați să ofere o 'Descriere reducere', cu un spațiu text pentru detalii. Următoarele două câmpuri sunt destinate specificării 'Zilei de început a reducerii' și 'Zilei de sfârșit a reducerii', ambele cu spații de completare și butoane pentru deschiderea unui calendar de selecție a datei.</w:t>
+        <w:t>În imaginea 5.7 este afișată o formă de introducere pentru o nouă reducere în sistemul iDiscount. În primul câmp, utilizatorii sunt invitați să ofere o 'Descriere reducere', cu un spațiu text pentru detalii. Următoarele două câmpuri sunt destinate specificării 'Zilei de început a reducerii' și 'Zilei de sfârșit a reducerii', ambele cu spații de completare și butoane pentru deschiderea unui calendar de selecție a datei.</w:t>
       </w:r>
     </w:p>
     <w:p>
@@ -33894,6 +33917,9 @@
         <w:jc w:val="both"/>
       </w:pPr>
       <w:r>
+        <w:rPr>
+          <w:noProof/>
+        </w:rPr>
         <w:drawing>
           <wp:anchor distT="0" distB="0" distL="114300" distR="114300" simplePos="0" relativeHeight="251719680" behindDoc="1" locked="0" layoutInCell="1" allowOverlap="1" wp14:anchorId="18C9C238" wp14:editId="1E8FFAB3">
             <wp:simplePos x="0" y="0"/>
@@ -34073,10 +34099,7 @@
         <w:t>7</w:t>
       </w:r>
       <w:r>
-        <w:t xml:space="preserve"> </w:t>
-      </w:r>
-      <w:r>
-        <w:t>Crearea unei reduceri noi</w:t>
+        <w:t xml:space="preserve"> Crearea unei reduceri noi</w:t>
       </w:r>
     </w:p>
     <w:p>
@@ -34095,10 +34118,7 @@
         <w:jc w:val="both"/>
       </w:pPr>
       <w:r>
-        <w:t>Figura 5.8</w:t>
-      </w:r>
-      <w:r>
-        <w:t xml:space="preserve"> afișează un tabel din cadrul unei interfețe a platformei iDiscount, care este folosită pentru catalogarea produselor disponibile pentru reducere. Tabelul este structurat în coloane care furnizează informații detaliate despre fiecare produs: 'ID' este identificatorul unic al produsului, 'Nume Produs' indică denumirea articolului, 'Categorie' clasifică produsul într-o categorie precum fructe, legume sau carne, iar 'Producător' </w:t>
+        <w:t xml:space="preserve">Figura 5.8 afișează un tabel din cadrul unei interfețe a platformei iDiscount, care este folosită pentru catalogarea produselor disponibile pentru reducere. Tabelul este structurat în coloane care furnizează informații detaliate despre fiecare produs: 'ID' este identificatorul unic al produsului, 'Nume Produs' indică denumirea articolului, 'Categorie' clasifică produsul într-o categorie precum fructe, legume sau carne, iar 'Producător' </w:t>
       </w:r>
       <w:r>
         <w:lastRenderedPageBreak/>
@@ -34111,6 +34131,9 @@
         <w:t xml:space="preserve">'Volum' reprezintă cantitatea sau mărimea lotului de produse, exprimată </w:t>
       </w:r>
       <w:r>
+        <w:rPr>
+          <w:noProof/>
+        </w:rPr>
         <w:drawing>
           <wp:anchor distT="0" distB="0" distL="114300" distR="114300" simplePos="0" relativeHeight="251720704" behindDoc="1" locked="0" layoutInCell="1" allowOverlap="1" wp14:anchorId="58D4C460" wp14:editId="7A091089">
             <wp:simplePos x="0" y="0"/>
@@ -34248,28 +34271,7 @@
         <w:t>CRUD reprezintă operațiile fundamentale de manipulare a datelor într-un sistem bazat pe baze de date, acronimul provenind de la Create (Creare), Read (Citire), Update (Actualizare), și Delete (Ștergere).</w:t>
       </w:r>
       <w:r>
-        <w:t xml:space="preserve"> </w:t>
-      </w:r>
-      <w:r>
-        <w:t>Create se referă la capacitatea de a crea noi înregistrări în baza de date. Într-o interfață utilizator, acest lucru ar putea fi realizat prin completarea unui formular și apăsarea unui buton de 'Salvează' sau 'Adaugă'.</w:t>
-      </w:r>
-      <w:r>
-        <w:t xml:space="preserve"> </w:t>
-      </w:r>
-      <w:r>
-        <w:t>Read implică citirea și afișarea datelor existente. Acest lucru este adesea realizat prin interogarea bazei de date și returnarea rezultatelor pentru a fi prezentate utilizatorilor, fie sub formă de liste, tabele sau alte forme de vizualizare.</w:t>
-      </w:r>
-      <w:r>
-        <w:t xml:space="preserve"> </w:t>
-      </w:r>
-      <w:r>
-        <w:t>Update permite modificarea datelor existente. Aceasta este adesea realizată într-o interfață de editare unde utilizatorii pot modifica informații și apoi salva aceste schimbări înapoi în baza de date.</w:t>
-      </w:r>
-      <w:r>
-        <w:t xml:space="preserve"> </w:t>
-      </w:r>
-      <w:r>
-        <w:t>Delete oferă posibilitatea de a elimina înregistrările din baza de date. Aceasta operație trebuie utilizată cu precauție, deoarece ștergerea este adesea ireversibilă.</w:t>
+        <w:t xml:space="preserve"> Create se referă la capacitatea de a crea noi înregistrări în baza de date. Într-o interfață utilizator, acest lucru ar putea fi realizat prin completarea unui formular și apăsarea unui buton de 'Salvează' sau 'Adaugă'. Read implică citirea și afișarea datelor existente. Acest lucru este adesea realizat prin interogarea bazei de date și returnarea rezultatelor pentru a fi prezentate utilizatorilor, fie sub formă de liste, tabele sau alte forme de vizualizare. Update permite modificarea datelor existente. Aceasta este adesea realizată într-o interfață de editare unde utilizatorii pot modifica informații și apoi salva aceste schimbări înapoi în baza de date. Delete oferă posibilitatea de a elimina înregistrările din baza de date. Aceasta operație trebuie utilizată cu precauție, deoarece ștergerea este adesea ireversibilă.</w:t>
       </w:r>
     </w:p>
     <w:p>
@@ -34301,13 +34303,7 @@
         <w:t xml:space="preserve">. </w:t>
       </w:r>
       <w:r>
-        <w:t>Funcția începe prin a executa o interogare la baza de date (Read), folosind ORM-ul SQLAlchemy pentru a face join între mai multe tabele: Product, Manufacturer, și ProductCategory. Îmbinarea acestor tabele permite colectarea unui set complet de informații despre produse, incluzând id-ul, numele, codul unic, volumul, prețul, numele producătorului și numele categoriei.</w:t>
-      </w:r>
-      <w:r>
-        <w:t xml:space="preserve"> </w:t>
-      </w:r>
-      <w:r>
-        <w:t xml:space="preserve">Odată ce datele sunt extrase, acestea sunt convertite într-o listă de dicționare, cu fiecare dicționar reprezentând un produs și atribuții sale corespunzătoare. Acest pas transformă </w:t>
+        <w:t xml:space="preserve">Funcția începe prin a executa o interogare la baza de date (Read), folosind ORM-ul SQLAlchemy pentru a face join între mai multe tabele: Product, Manufacturer, și ProductCategory. Îmbinarea acestor tabele permite colectarea unui set complet de informații despre produse, incluzând id-ul, numele, codul unic, volumul, prețul, numele producătorului și numele categoriei. Odată ce datele sunt extrase, acestea sunt convertite într-o listă de dicționare, cu fiecare dicționar reprezentând un produs și atribuții sale corespunzătoare. Acest pas transformă </w:t>
       </w:r>
       <w:r>
         <w:lastRenderedPageBreak/>
@@ -34320,13 +34316,7 @@
         <w:jc w:val="both"/>
       </w:pPr>
       <w:r>
-        <w:t>Controllerul get_stores_in_network_one() exemplifică o funcție de tip Read în cadrul operațiilor CRUD într-o aplicație web ce utilizează Flask și SQLAlchemy pentru interacțiunea cu o bază de date. Scopul acestei funcții este de a extrage și a returna informații despre toate magazinele dintr-o anumită rețea, identificată prin network_id egal cu 1.</w:t>
-      </w:r>
-      <w:r>
-        <w:t xml:space="preserve"> </w:t>
-      </w:r>
-      <w:r>
-        <w:t>În detaliu, funcția începe prin a defini o interogare SQL care selectează informații din tabela Store și, în același timp, efectuează un join cu tabela City pentru a include numele orașului în care fiecare magazin este situat. Filtrarea este realizată pe baza network_id, asigurându-se că doar magazinele care aparțin rețelei specificate sunt selectate.</w:t>
+        <w:t>Controllerul get_stores_in_network_one() exemplifică o funcție de tip Read în cadrul operațiilor CRUD într-o aplicație web ce utilizează Flask și SQLAlchemy pentru interacțiunea cu o bază de date. Scopul acestei funcții este de a extrage și a returna informații despre toate magazinele dintr-o anumită rețea, identificată prin network_id egal cu 1. În detaliu, funcția începe prin a defini o interogare SQL care selectează informații din tabela Store și, în același timp, efectuează un join cu tabela City pentru a include numele orașului în care fiecare magazin este situat. Filtrarea este realizată pe baza network_id, asigurându-se că doar magazinele care aparțin rețelei specificate sunt selectate.</w:t>
       </w:r>
       <w:r>
         <w:t xml:space="preserve"> </w:t>
@@ -34347,13 +34337,7 @@
         <w:jc w:val="both"/>
       </w:pPr>
       <w:r>
-        <w:t>Controllerul get_categories() ilustrează, de asemenea, o operație de Read în cadrul operațiilor CRUD pentru o aplicație web care utilizează Flask ca framework și SQLAlchemy ca ORM pentru interacțiunea cu baza de date.</w:t>
-      </w:r>
-      <w:r>
-        <w:t xml:space="preserve"> </w:t>
-      </w:r>
-      <w:r>
-        <w:t>Funcția are scopul de a extrage toate categoriile de produse din baza de date. Procesul începe prin apelul metodei all() pe clasa ProductCategory, care este un model SQLAlchemy. Această metodă returnează o listă de toate instanțele ProductCategory existente în baza de date.</w:t>
+        <w:t>Controllerul get_categories() ilustrează, de asemenea, o operație de Read în cadrul operațiilor CRUD pentru o aplicație web care utilizează Flask ca framework și SQLAlchemy ca ORM pentru interacțiunea cu baza de date. Funcția are scopul de a extrage toate categoriile de produse din baza de date. Procesul începe prin apelul metodei all() pe clasa ProductCategory, care este un model SQLAlchemy. Această metodă returnează o listă de toate instanțele ProductCategory existente în baza de date.</w:t>
       </w:r>
       <w:r>
         <w:t xml:space="preserve"> </w:t>
@@ -34388,10 +34372,7 @@
         <w:t>2</w:t>
       </w:r>
       <w:r>
-        <w:t xml:space="preserve">. Operația </w:t>
-      </w:r>
-      <w:r>
-        <w:t>UPDATE</w:t>
+        <w:t>. Operația UPDATE</w:t>
       </w:r>
       <w:bookmarkEnd w:id="41"/>
     </w:p>
@@ -34440,16 +34421,7 @@
       </w:pPr>
       <w:bookmarkStart w:id="42" w:name="_Toc153751945"/>
       <w:r>
-        <w:t>5.3.</w:t>
-      </w:r>
-      <w:r>
-        <w:t>3</w:t>
-      </w:r>
-      <w:r>
-        <w:t xml:space="preserve">. Operația </w:t>
-      </w:r>
-      <w:r>
-        <w:t>DELETE</w:t>
+        <w:t>5.3.3. Operația DELETE</w:t>
       </w:r>
       <w:bookmarkEnd w:id="42"/>
     </w:p>
@@ -34459,13 +34431,7 @@
         <w:jc w:val="both"/>
       </w:pPr>
       <w:r>
-        <w:t>Funcția delete_discount(discount_id) este un exemplu de operație Delete din setul de operații CRUD într-o aplicație web bazată pe Flask și SQLAlchemy. Această funcție are rolul de a șterge o înregistrare specifică din baza de date, identificată prin discount_id.</w:t>
-      </w:r>
-      <w:r>
-        <w:t xml:space="preserve"> </w:t>
-      </w:r>
-      <w:r>
-        <w:t>Procesul de ștergere este mai complex și implică mai multe etape:</w:t>
+        <w:t>Funcția delete_discount(discount_id) este un exemplu de operație Delete din setul de operații CRUD într-o aplicație web bazată pe Flask și SQLAlchemy. Această funcție are rolul de a șterge o înregistrare specifică din baza de date, identificată prin discount_id. Procesul de ștergere este mai complex și implică mai multe etape:</w:t>
       </w:r>
       <w:r>
         <w:t xml:space="preserve"> </w:t>
@@ -34516,16 +34482,7 @@
       </w:pPr>
       <w:bookmarkStart w:id="43" w:name="_Toc153751946"/>
       <w:r>
-        <w:t>5.3.</w:t>
-      </w:r>
-      <w:r>
-        <w:t>4</w:t>
-      </w:r>
-      <w:r>
-        <w:t xml:space="preserve">. Operația </w:t>
-      </w:r>
-      <w:r>
-        <w:t>CREATE</w:t>
+        <w:t>5.3.4. Operația CREATE</w:t>
       </w:r>
       <w:bookmarkEnd w:id="43"/>
     </w:p>
@@ -34535,13 +34492,7 @@
         <w:jc w:val="both"/>
       </w:pPr>
       <w:r>
-        <w:t>Funcția add_discount() exemplifică operația Create din paradigma CRUD într-o aplicație web care utilizează Flask și SQLAlchemy pentru gestionarea datelor. Funcția procesează date JSON primite printr-o cerere HTTP pentru a crea o nouă reducere în sistem.</w:t>
-      </w:r>
-      <w:r>
-        <w:t xml:space="preserve"> </w:t>
-      </w:r>
-      <w:r>
-        <w:t xml:space="preserve">La începutul funcției, se preiau datele necesare din corpul cererii JSON. Un nou obiect Discount este inițializat cu aceste date, inclusiv descrierea reducerii, tipul </w:t>
+        <w:t xml:space="preserve">Funcția add_discount() exemplifică operația Create din paradigma CRUD într-o aplicație web care utilizează Flask și SQLAlchemy pentru gestionarea datelor. Funcția procesează date JSON primite printr-o cerere HTTP pentru a crea o nouă reducere în sistem. La începutul funcției, se preiau datele necesare din corpul cererii JSON. Un nou obiect Discount este inițializat cu aceste date, inclusiv descrierea reducerii, tipul </w:t>
       </w:r>
       <w:r>
         <w:lastRenderedPageBreak/>
@@ -34584,13 +34535,7 @@
       <w:bookmarkStart w:id="44" w:name="_Toc153751947"/>
       <w:r>
         <w:lastRenderedPageBreak/>
-        <w:t>6</w:t>
-      </w:r>
-      <w:r>
-        <w:t xml:space="preserve">. </w:t>
-      </w:r>
-      <w:r>
-        <w:t>Listing-ul Aplicației WEB</w:t>
+        <w:t>6. Listing-ul Aplicației WEB</w:t>
       </w:r>
       <w:bookmarkEnd w:id="44"/>
     </w:p>

</xml_diff>